<commit_message>
Added Use Cases and Created source folder
</commit_message>
<xml_diff>
--- a/Software Requirements Specification.docx
+++ b/Software Requirements Specification.docx
@@ -10,6 +10,7 @@
           <w:docPartUnique/>
         </w:docPartObj>
       </w:sdtPr>
+      <w:sdtEndPr/>
       <w:sdtContent>
         <w:p>
           <w:r>
@@ -123,6 +124,7 @@
                                       <w:dataBinding w:prefixMappings="xmlns:ns0='http://purl.org/dc/elements/1.1/' xmlns:ns1='http://schemas.openxmlformats.org/package/2006/metadata/core-properties' " w:xpath="/ns1:coreProperties[1]/ns0:title[1]" w:storeItemID="{6C3C8BC8-F283-45AE-878A-BAB7291924A1}"/>
                                       <w:text/>
                                     </w:sdtPr>
+                                    <w:sdtEndPr/>
                                     <w:sdtContent>
                                       <w:tc>
                                         <w:tcPr>
@@ -226,6 +228,7 @@
                                           <w:dataBinding w:prefixMappings="xmlns:ns0='http://purl.org/dc/elements/1.1/' xmlns:ns1='http://schemas.openxmlformats.org/package/2006/metadata/core-properties' " w:xpath="/ns1:coreProperties[1]/ns0:creator[1]" w:storeItemID="{6C3C8BC8-F283-45AE-878A-BAB7291924A1}"/>
                                           <w:text/>
                                         </w:sdtPr>
+                                        <w:sdtEndPr/>
                                         <w:sdtContent>
                                           <w:r>
                                             <w:rPr>
@@ -254,6 +257,7 @@
                                         <w:dataBinding w:prefixMappings="xmlns:ns0='http://purl.org/dc/elements/1.1/' xmlns:ns1='http://schemas.openxmlformats.org/package/2006/metadata/core-properties' " w:xpath="/ns1:coreProperties[1]/ns1:category[1]" w:storeItemID="{6C3C8BC8-F283-45AE-878A-BAB7291924A1}"/>
                                         <w:text/>
                                       </w:sdtPr>
+                                      <w:sdtEndPr/>
                                       <w:sdtContent>
                                         <w:p>
                                           <w:pPr>
@@ -322,6 +326,7 @@
                                           <w:calendar w:val="gregorian"/>
                                         </w:date>
                                       </w:sdtPr>
+                                      <w:sdtEndPr/>
                                       <w:sdtContent>
                                         <w:p>
                                           <w:pPr>
@@ -426,6 +431,7 @@
                                 <w:dataBinding w:prefixMappings="xmlns:ns0='http://purl.org/dc/elements/1.1/' xmlns:ns1='http://schemas.openxmlformats.org/package/2006/metadata/core-properties' " w:xpath="/ns1:coreProperties[1]/ns0:title[1]" w:storeItemID="{6C3C8BC8-F283-45AE-878A-BAB7291924A1}"/>
                                 <w:text/>
                               </w:sdtPr>
+                              <w:sdtEndPr/>
                               <w:sdtContent>
                                 <w:tc>
                                   <w:tcPr>
@@ -529,6 +535,7 @@
                                     <w:dataBinding w:prefixMappings="xmlns:ns0='http://purl.org/dc/elements/1.1/' xmlns:ns1='http://schemas.openxmlformats.org/package/2006/metadata/core-properties' " w:xpath="/ns1:coreProperties[1]/ns0:creator[1]" w:storeItemID="{6C3C8BC8-F283-45AE-878A-BAB7291924A1}"/>
                                     <w:text/>
                                   </w:sdtPr>
+                                  <w:sdtEndPr/>
                                   <w:sdtContent>
                                     <w:r>
                                       <w:rPr>
@@ -557,6 +564,7 @@
                                   <w:dataBinding w:prefixMappings="xmlns:ns0='http://purl.org/dc/elements/1.1/' xmlns:ns1='http://schemas.openxmlformats.org/package/2006/metadata/core-properties' " w:xpath="/ns1:coreProperties[1]/ns1:category[1]" w:storeItemID="{6C3C8BC8-F283-45AE-878A-BAB7291924A1}"/>
                                   <w:text/>
                                 </w:sdtPr>
+                                <w:sdtEndPr/>
                                 <w:sdtContent>
                                   <w:p>
                                     <w:pPr>
@@ -625,6 +633,7 @@
                                     <w:calendar w:val="gregorian"/>
                                   </w:date>
                                 </w:sdtPr>
+                                <w:sdtEndPr/>
                                 <w:sdtContent>
                                   <w:p>
                                     <w:pPr>
@@ -849,7 +858,7 @@
       <w:r>
         <w:fldChar w:fldCharType="separate"/>
       </w:r>
-      <w:hyperlink w:anchor="_Toc409517692" w:history="1">
+      <w:hyperlink w:anchor="_Toc409690912" w:history="1">
         <w:r>
           <w:rPr>
             <w:rStyle w:val="Hyperlink"/>
@@ -890,7 +899,7 @@
             <w:noProof/>
             <w:webHidden/>
           </w:rPr>
-          <w:instrText xml:space="preserve"> PAGEREF _Toc409517692 \h </w:instrText>
+          <w:instrText xml:space="preserve"> PAGEREF _Toc409690912 \h </w:instrText>
         </w:r>
         <w:r>
           <w:rPr>
@@ -911,6 +920,1241 @@
             <w:webHidden/>
           </w:rPr>
           <w:t>3</w:t>
+        </w:r>
+        <w:r>
+          <w:rPr>
+            <w:noProof/>
+            <w:webHidden/>
+          </w:rPr>
+          <w:fldChar w:fldCharType="end"/>
+        </w:r>
+      </w:hyperlink>
+    </w:p>
+    <w:p>
+      <w:pPr>
+        <w:pStyle w:val="TOC2"/>
+        <w:tabs>
+          <w:tab w:val="right" w:leader="dot" w:pos="9350"/>
+        </w:tabs>
+        <w:rPr>
+          <w:rFonts w:eastAsiaTheme="minorEastAsia"/>
+          <w:noProof/>
+        </w:rPr>
+      </w:pPr>
+      <w:hyperlink w:anchor="_Toc409690913" w:history="1">
+        <w:r>
+          <w:rPr>
+            <w:rStyle w:val="Hyperlink"/>
+            <w:noProof/>
+          </w:rPr>
+          <w:t>1.1 Purpose</w:t>
+        </w:r>
+        <w:r>
+          <w:rPr>
+            <w:noProof/>
+            <w:webHidden/>
+          </w:rPr>
+          <w:tab/>
+        </w:r>
+        <w:r>
+          <w:rPr>
+            <w:noProof/>
+            <w:webHidden/>
+          </w:rPr>
+          <w:fldChar w:fldCharType="begin"/>
+        </w:r>
+        <w:r>
+          <w:rPr>
+            <w:noProof/>
+            <w:webHidden/>
+          </w:rPr>
+          <w:instrText xml:space="preserve"> PAGEREF _Toc409690913 \h </w:instrText>
+        </w:r>
+        <w:r>
+          <w:rPr>
+            <w:noProof/>
+            <w:webHidden/>
+          </w:rPr>
+        </w:r>
+        <w:r>
+          <w:rPr>
+            <w:noProof/>
+            <w:webHidden/>
+          </w:rPr>
+          <w:fldChar w:fldCharType="separate"/>
+        </w:r>
+        <w:r>
+          <w:rPr>
+            <w:noProof/>
+            <w:webHidden/>
+          </w:rPr>
+          <w:t>3</w:t>
+        </w:r>
+        <w:r>
+          <w:rPr>
+            <w:noProof/>
+            <w:webHidden/>
+          </w:rPr>
+          <w:fldChar w:fldCharType="end"/>
+        </w:r>
+      </w:hyperlink>
+    </w:p>
+    <w:p>
+      <w:pPr>
+        <w:pStyle w:val="TOC1"/>
+        <w:tabs>
+          <w:tab w:val="left" w:pos="440"/>
+          <w:tab w:val="right" w:leader="dot" w:pos="9350"/>
+        </w:tabs>
+        <w:rPr>
+          <w:rFonts w:eastAsiaTheme="minorEastAsia"/>
+          <w:noProof/>
+        </w:rPr>
+      </w:pPr>
+      <w:hyperlink w:anchor="_Toc409690914" w:history="1">
+        <w:r>
+          <w:rPr>
+            <w:rStyle w:val="Hyperlink"/>
+            <w:noProof/>
+          </w:rPr>
+          <w:t>2.</w:t>
+        </w:r>
+        <w:r>
+          <w:rPr>
+            <w:rFonts w:eastAsiaTheme="minorEastAsia"/>
+            <w:noProof/>
+          </w:rPr>
+          <w:tab/>
+        </w:r>
+        <w:r>
+          <w:rPr>
+            <w:rStyle w:val="Hyperlink"/>
+            <w:noProof/>
+          </w:rPr>
+          <w:t>Description</w:t>
+        </w:r>
+        <w:r>
+          <w:rPr>
+            <w:noProof/>
+            <w:webHidden/>
+          </w:rPr>
+          <w:tab/>
+        </w:r>
+        <w:r>
+          <w:rPr>
+            <w:noProof/>
+            <w:webHidden/>
+          </w:rPr>
+          <w:fldChar w:fldCharType="begin"/>
+        </w:r>
+        <w:r>
+          <w:rPr>
+            <w:noProof/>
+            <w:webHidden/>
+          </w:rPr>
+          <w:instrText xml:space="preserve"> PAGEREF _Toc409690914 \h </w:instrText>
+        </w:r>
+        <w:r>
+          <w:rPr>
+            <w:noProof/>
+            <w:webHidden/>
+          </w:rPr>
+        </w:r>
+        <w:r>
+          <w:rPr>
+            <w:noProof/>
+            <w:webHidden/>
+          </w:rPr>
+          <w:fldChar w:fldCharType="separate"/>
+        </w:r>
+        <w:r>
+          <w:rPr>
+            <w:noProof/>
+            <w:webHidden/>
+          </w:rPr>
+          <w:t>4</w:t>
+        </w:r>
+        <w:r>
+          <w:rPr>
+            <w:noProof/>
+            <w:webHidden/>
+          </w:rPr>
+          <w:fldChar w:fldCharType="end"/>
+        </w:r>
+      </w:hyperlink>
+    </w:p>
+    <w:p>
+      <w:pPr>
+        <w:pStyle w:val="TOC1"/>
+        <w:tabs>
+          <w:tab w:val="left" w:pos="440"/>
+          <w:tab w:val="right" w:leader="dot" w:pos="9350"/>
+        </w:tabs>
+        <w:rPr>
+          <w:rFonts w:eastAsiaTheme="minorEastAsia"/>
+          <w:noProof/>
+        </w:rPr>
+      </w:pPr>
+      <w:hyperlink w:anchor="_Toc409690915" w:history="1">
+        <w:r>
+          <w:rPr>
+            <w:rStyle w:val="Hyperlink"/>
+            <w:noProof/>
+          </w:rPr>
+          <w:t>3.</w:t>
+        </w:r>
+        <w:r>
+          <w:rPr>
+            <w:rFonts w:eastAsiaTheme="minorEastAsia"/>
+            <w:noProof/>
+          </w:rPr>
+          <w:tab/>
+        </w:r>
+        <w:r>
+          <w:rPr>
+            <w:rStyle w:val="Hyperlink"/>
+            <w:noProof/>
+          </w:rPr>
+          <w:t>Specific Requirements</w:t>
+        </w:r>
+        <w:r>
+          <w:rPr>
+            <w:noProof/>
+            <w:webHidden/>
+          </w:rPr>
+          <w:tab/>
+        </w:r>
+        <w:r>
+          <w:rPr>
+            <w:noProof/>
+            <w:webHidden/>
+          </w:rPr>
+          <w:fldChar w:fldCharType="begin"/>
+        </w:r>
+        <w:r>
+          <w:rPr>
+            <w:noProof/>
+            <w:webHidden/>
+          </w:rPr>
+          <w:instrText xml:space="preserve"> PAGEREF _Toc409690915 \h </w:instrText>
+        </w:r>
+        <w:r>
+          <w:rPr>
+            <w:noProof/>
+            <w:webHidden/>
+          </w:rPr>
+        </w:r>
+        <w:r>
+          <w:rPr>
+            <w:noProof/>
+            <w:webHidden/>
+          </w:rPr>
+          <w:fldChar w:fldCharType="separate"/>
+        </w:r>
+        <w:r>
+          <w:rPr>
+            <w:noProof/>
+            <w:webHidden/>
+          </w:rPr>
+          <w:t>5</w:t>
+        </w:r>
+        <w:r>
+          <w:rPr>
+            <w:noProof/>
+            <w:webHidden/>
+          </w:rPr>
+          <w:fldChar w:fldCharType="end"/>
+        </w:r>
+      </w:hyperlink>
+    </w:p>
+    <w:p>
+      <w:pPr>
+        <w:pStyle w:val="TOC1"/>
+        <w:tabs>
+          <w:tab w:val="left" w:pos="440"/>
+          <w:tab w:val="right" w:leader="dot" w:pos="9350"/>
+        </w:tabs>
+        <w:rPr>
+          <w:rFonts w:eastAsiaTheme="minorEastAsia"/>
+          <w:noProof/>
+        </w:rPr>
+      </w:pPr>
+      <w:hyperlink w:anchor="_Toc409690916" w:history="1">
+        <w:r>
+          <w:rPr>
+            <w:rStyle w:val="Hyperlink"/>
+            <w:noProof/>
+          </w:rPr>
+          <w:t>4.</w:t>
+        </w:r>
+        <w:r>
+          <w:rPr>
+            <w:rFonts w:eastAsiaTheme="minorEastAsia"/>
+            <w:noProof/>
+          </w:rPr>
+          <w:tab/>
+        </w:r>
+        <w:r>
+          <w:rPr>
+            <w:rStyle w:val="Hyperlink"/>
+            <w:noProof/>
+          </w:rPr>
+          <w:t>Use Cases</w:t>
+        </w:r>
+        <w:r>
+          <w:rPr>
+            <w:noProof/>
+            <w:webHidden/>
+          </w:rPr>
+          <w:tab/>
+        </w:r>
+        <w:r>
+          <w:rPr>
+            <w:noProof/>
+            <w:webHidden/>
+          </w:rPr>
+          <w:fldChar w:fldCharType="begin"/>
+        </w:r>
+        <w:r>
+          <w:rPr>
+            <w:noProof/>
+            <w:webHidden/>
+          </w:rPr>
+          <w:instrText xml:space="preserve"> PAGEREF _Toc409690916 \h </w:instrText>
+        </w:r>
+        <w:r>
+          <w:rPr>
+            <w:noProof/>
+            <w:webHidden/>
+          </w:rPr>
+        </w:r>
+        <w:r>
+          <w:rPr>
+            <w:noProof/>
+            <w:webHidden/>
+          </w:rPr>
+          <w:fldChar w:fldCharType="separate"/>
+        </w:r>
+        <w:r>
+          <w:rPr>
+            <w:noProof/>
+            <w:webHidden/>
+          </w:rPr>
+          <w:t>6</w:t>
+        </w:r>
+        <w:r>
+          <w:rPr>
+            <w:noProof/>
+            <w:webHidden/>
+          </w:rPr>
+          <w:fldChar w:fldCharType="end"/>
+        </w:r>
+      </w:hyperlink>
+    </w:p>
+    <w:p>
+      <w:pPr>
+        <w:pStyle w:val="TOC2"/>
+        <w:tabs>
+          <w:tab w:val="right" w:leader="dot" w:pos="9350"/>
+        </w:tabs>
+        <w:rPr>
+          <w:rFonts w:eastAsiaTheme="minorEastAsia"/>
+          <w:noProof/>
+        </w:rPr>
+      </w:pPr>
+      <w:hyperlink w:anchor="_Toc409690917" w:history="1">
+        <w:r>
+          <w:rPr>
+            <w:rStyle w:val="Hyperlink"/>
+            <w:noProof/>
+          </w:rPr>
+          <w:t>4.1 Use Case Flow</w:t>
+        </w:r>
+        <w:r>
+          <w:rPr>
+            <w:noProof/>
+            <w:webHidden/>
+          </w:rPr>
+          <w:tab/>
+        </w:r>
+        <w:r>
+          <w:rPr>
+            <w:noProof/>
+            <w:webHidden/>
+          </w:rPr>
+          <w:fldChar w:fldCharType="begin"/>
+        </w:r>
+        <w:r>
+          <w:rPr>
+            <w:noProof/>
+            <w:webHidden/>
+          </w:rPr>
+          <w:instrText xml:space="preserve"> PAGEREF _Toc409690917 \h </w:instrText>
+        </w:r>
+        <w:r>
+          <w:rPr>
+            <w:noProof/>
+            <w:webHidden/>
+          </w:rPr>
+        </w:r>
+        <w:r>
+          <w:rPr>
+            <w:noProof/>
+            <w:webHidden/>
+          </w:rPr>
+          <w:fldChar w:fldCharType="separate"/>
+        </w:r>
+        <w:r>
+          <w:rPr>
+            <w:noProof/>
+            <w:webHidden/>
+          </w:rPr>
+          <w:t>6</w:t>
+        </w:r>
+        <w:r>
+          <w:rPr>
+            <w:noProof/>
+            <w:webHidden/>
+          </w:rPr>
+          <w:fldChar w:fldCharType="end"/>
+        </w:r>
+      </w:hyperlink>
+    </w:p>
+    <w:p>
+      <w:pPr>
+        <w:pStyle w:val="TOC3"/>
+        <w:tabs>
+          <w:tab w:val="right" w:leader="dot" w:pos="9350"/>
+        </w:tabs>
+        <w:rPr>
+          <w:rFonts w:eastAsiaTheme="minorEastAsia"/>
+          <w:noProof/>
+        </w:rPr>
+      </w:pPr>
+      <w:hyperlink w:anchor="_Toc409690918" w:history="1">
+        <w:r>
+          <w:rPr>
+            <w:rStyle w:val="Hyperlink"/>
+            <w:noProof/>
+          </w:rPr>
+          <w:t>4.1.1 Create an Account</w:t>
+        </w:r>
+        <w:r>
+          <w:rPr>
+            <w:noProof/>
+            <w:webHidden/>
+          </w:rPr>
+          <w:tab/>
+        </w:r>
+        <w:r>
+          <w:rPr>
+            <w:noProof/>
+            <w:webHidden/>
+          </w:rPr>
+          <w:fldChar w:fldCharType="begin"/>
+        </w:r>
+        <w:r>
+          <w:rPr>
+            <w:noProof/>
+            <w:webHidden/>
+          </w:rPr>
+          <w:instrText xml:space="preserve"> PAGEREF _Toc409690918 \h </w:instrText>
+        </w:r>
+        <w:r>
+          <w:rPr>
+            <w:noProof/>
+            <w:webHidden/>
+          </w:rPr>
+        </w:r>
+        <w:r>
+          <w:rPr>
+            <w:noProof/>
+            <w:webHidden/>
+          </w:rPr>
+          <w:fldChar w:fldCharType="separate"/>
+        </w:r>
+        <w:r>
+          <w:rPr>
+            <w:noProof/>
+            <w:webHidden/>
+          </w:rPr>
+          <w:t>6</w:t>
+        </w:r>
+        <w:r>
+          <w:rPr>
+            <w:noProof/>
+            <w:webHidden/>
+          </w:rPr>
+          <w:fldChar w:fldCharType="end"/>
+        </w:r>
+      </w:hyperlink>
+      <w:bookmarkStart w:id="0" w:name="_GoBack"/>
+      <w:bookmarkEnd w:id="0"/>
+    </w:p>
+    <w:p>
+      <w:pPr>
+        <w:pStyle w:val="TOC3"/>
+        <w:tabs>
+          <w:tab w:val="right" w:leader="dot" w:pos="9350"/>
+        </w:tabs>
+        <w:rPr>
+          <w:rFonts w:eastAsiaTheme="minorEastAsia"/>
+          <w:noProof/>
+        </w:rPr>
+      </w:pPr>
+      <w:hyperlink w:anchor="_Toc409690919" w:history="1">
+        <w:r>
+          <w:rPr>
+            <w:rStyle w:val="Hyperlink"/>
+            <w:noProof/>
+          </w:rPr>
+          <w:t>4.1.2 Logging In</w:t>
+        </w:r>
+        <w:r>
+          <w:rPr>
+            <w:noProof/>
+            <w:webHidden/>
+          </w:rPr>
+          <w:tab/>
+        </w:r>
+        <w:r>
+          <w:rPr>
+            <w:noProof/>
+            <w:webHidden/>
+          </w:rPr>
+          <w:fldChar w:fldCharType="begin"/>
+        </w:r>
+        <w:r>
+          <w:rPr>
+            <w:noProof/>
+            <w:webHidden/>
+          </w:rPr>
+          <w:instrText xml:space="preserve"> PAGEREF _Toc409690919 \h </w:instrText>
+        </w:r>
+        <w:r>
+          <w:rPr>
+            <w:noProof/>
+            <w:webHidden/>
+          </w:rPr>
+        </w:r>
+        <w:r>
+          <w:rPr>
+            <w:noProof/>
+            <w:webHidden/>
+          </w:rPr>
+          <w:fldChar w:fldCharType="separate"/>
+        </w:r>
+        <w:r>
+          <w:rPr>
+            <w:noProof/>
+            <w:webHidden/>
+          </w:rPr>
+          <w:t>6</w:t>
+        </w:r>
+        <w:r>
+          <w:rPr>
+            <w:noProof/>
+            <w:webHidden/>
+          </w:rPr>
+          <w:fldChar w:fldCharType="end"/>
+        </w:r>
+      </w:hyperlink>
+    </w:p>
+    <w:p>
+      <w:pPr>
+        <w:pStyle w:val="TOC3"/>
+        <w:tabs>
+          <w:tab w:val="right" w:leader="dot" w:pos="9350"/>
+        </w:tabs>
+        <w:rPr>
+          <w:rFonts w:eastAsiaTheme="minorEastAsia"/>
+          <w:noProof/>
+        </w:rPr>
+      </w:pPr>
+      <w:hyperlink w:anchor="_Toc409690920" w:history="1">
+        <w:r>
+          <w:rPr>
+            <w:rStyle w:val="Hyperlink"/>
+            <w:noProof/>
+          </w:rPr>
+          <w:t>4.1.3 Create a Game</w:t>
+        </w:r>
+        <w:r>
+          <w:rPr>
+            <w:noProof/>
+            <w:webHidden/>
+          </w:rPr>
+          <w:tab/>
+        </w:r>
+        <w:r>
+          <w:rPr>
+            <w:noProof/>
+            <w:webHidden/>
+          </w:rPr>
+          <w:fldChar w:fldCharType="begin"/>
+        </w:r>
+        <w:r>
+          <w:rPr>
+            <w:noProof/>
+            <w:webHidden/>
+          </w:rPr>
+          <w:instrText xml:space="preserve"> PAGEREF _Toc409690920 \h </w:instrText>
+        </w:r>
+        <w:r>
+          <w:rPr>
+            <w:noProof/>
+            <w:webHidden/>
+          </w:rPr>
+        </w:r>
+        <w:r>
+          <w:rPr>
+            <w:noProof/>
+            <w:webHidden/>
+          </w:rPr>
+          <w:fldChar w:fldCharType="separate"/>
+        </w:r>
+        <w:r>
+          <w:rPr>
+            <w:noProof/>
+            <w:webHidden/>
+          </w:rPr>
+          <w:t>6</w:t>
+        </w:r>
+        <w:r>
+          <w:rPr>
+            <w:noProof/>
+            <w:webHidden/>
+          </w:rPr>
+          <w:fldChar w:fldCharType="end"/>
+        </w:r>
+      </w:hyperlink>
+    </w:p>
+    <w:p>
+      <w:pPr>
+        <w:pStyle w:val="TOC3"/>
+        <w:tabs>
+          <w:tab w:val="right" w:leader="dot" w:pos="9350"/>
+        </w:tabs>
+        <w:rPr>
+          <w:rFonts w:eastAsiaTheme="minorEastAsia"/>
+          <w:noProof/>
+        </w:rPr>
+      </w:pPr>
+      <w:hyperlink w:anchor="_Toc409690921" w:history="1">
+        <w:r>
+          <w:rPr>
+            <w:rStyle w:val="Hyperlink"/>
+            <w:noProof/>
+          </w:rPr>
+          <w:t>4.1.3 Waiting for an Opponent to Join</w:t>
+        </w:r>
+        <w:r>
+          <w:rPr>
+            <w:noProof/>
+            <w:webHidden/>
+          </w:rPr>
+          <w:tab/>
+        </w:r>
+        <w:r>
+          <w:rPr>
+            <w:noProof/>
+            <w:webHidden/>
+          </w:rPr>
+          <w:fldChar w:fldCharType="begin"/>
+        </w:r>
+        <w:r>
+          <w:rPr>
+            <w:noProof/>
+            <w:webHidden/>
+          </w:rPr>
+          <w:instrText xml:space="preserve"> PAGEREF _Toc409690921 \h </w:instrText>
+        </w:r>
+        <w:r>
+          <w:rPr>
+            <w:noProof/>
+            <w:webHidden/>
+          </w:rPr>
+        </w:r>
+        <w:r>
+          <w:rPr>
+            <w:noProof/>
+            <w:webHidden/>
+          </w:rPr>
+          <w:fldChar w:fldCharType="separate"/>
+        </w:r>
+        <w:r>
+          <w:rPr>
+            <w:noProof/>
+            <w:webHidden/>
+          </w:rPr>
+          <w:t>6</w:t>
+        </w:r>
+        <w:r>
+          <w:rPr>
+            <w:noProof/>
+            <w:webHidden/>
+          </w:rPr>
+          <w:fldChar w:fldCharType="end"/>
+        </w:r>
+      </w:hyperlink>
+    </w:p>
+    <w:p>
+      <w:pPr>
+        <w:pStyle w:val="TOC3"/>
+        <w:tabs>
+          <w:tab w:val="right" w:leader="dot" w:pos="9350"/>
+        </w:tabs>
+        <w:rPr>
+          <w:rFonts w:eastAsiaTheme="minorEastAsia"/>
+          <w:noProof/>
+        </w:rPr>
+      </w:pPr>
+      <w:hyperlink w:anchor="_Toc409690922" w:history="1">
+        <w:r>
+          <w:rPr>
+            <w:rStyle w:val="Hyperlink"/>
+            <w:noProof/>
+          </w:rPr>
+          <w:t>4.1.4 Joining a Game</w:t>
+        </w:r>
+        <w:r>
+          <w:rPr>
+            <w:noProof/>
+            <w:webHidden/>
+          </w:rPr>
+          <w:tab/>
+        </w:r>
+        <w:r>
+          <w:rPr>
+            <w:noProof/>
+            <w:webHidden/>
+          </w:rPr>
+          <w:fldChar w:fldCharType="begin"/>
+        </w:r>
+        <w:r>
+          <w:rPr>
+            <w:noProof/>
+            <w:webHidden/>
+          </w:rPr>
+          <w:instrText xml:space="preserve"> PAGEREF _Toc409690922 \h </w:instrText>
+        </w:r>
+        <w:r>
+          <w:rPr>
+            <w:noProof/>
+            <w:webHidden/>
+          </w:rPr>
+        </w:r>
+        <w:r>
+          <w:rPr>
+            <w:noProof/>
+            <w:webHidden/>
+          </w:rPr>
+          <w:fldChar w:fldCharType="separate"/>
+        </w:r>
+        <w:r>
+          <w:rPr>
+            <w:noProof/>
+            <w:webHidden/>
+          </w:rPr>
+          <w:t>7</w:t>
+        </w:r>
+        <w:r>
+          <w:rPr>
+            <w:noProof/>
+            <w:webHidden/>
+          </w:rPr>
+          <w:fldChar w:fldCharType="end"/>
+        </w:r>
+      </w:hyperlink>
+    </w:p>
+    <w:p>
+      <w:pPr>
+        <w:pStyle w:val="TOC3"/>
+        <w:tabs>
+          <w:tab w:val="right" w:leader="dot" w:pos="9350"/>
+        </w:tabs>
+        <w:rPr>
+          <w:rFonts w:eastAsiaTheme="minorEastAsia"/>
+          <w:noProof/>
+        </w:rPr>
+      </w:pPr>
+      <w:hyperlink w:anchor="_Toc409690923" w:history="1">
+        <w:r>
+          <w:rPr>
+            <w:rStyle w:val="Hyperlink"/>
+            <w:noProof/>
+          </w:rPr>
+          <w:t>4.1.5 Playing a Move</w:t>
+        </w:r>
+        <w:r>
+          <w:rPr>
+            <w:noProof/>
+            <w:webHidden/>
+          </w:rPr>
+          <w:tab/>
+        </w:r>
+        <w:r>
+          <w:rPr>
+            <w:noProof/>
+            <w:webHidden/>
+          </w:rPr>
+          <w:fldChar w:fldCharType="begin"/>
+        </w:r>
+        <w:r>
+          <w:rPr>
+            <w:noProof/>
+            <w:webHidden/>
+          </w:rPr>
+          <w:instrText xml:space="preserve"> PAGEREF _Toc409690923 \h </w:instrText>
+        </w:r>
+        <w:r>
+          <w:rPr>
+            <w:noProof/>
+            <w:webHidden/>
+          </w:rPr>
+        </w:r>
+        <w:r>
+          <w:rPr>
+            <w:noProof/>
+            <w:webHidden/>
+          </w:rPr>
+          <w:fldChar w:fldCharType="separate"/>
+        </w:r>
+        <w:r>
+          <w:rPr>
+            <w:noProof/>
+            <w:webHidden/>
+          </w:rPr>
+          <w:t>7</w:t>
+        </w:r>
+        <w:r>
+          <w:rPr>
+            <w:noProof/>
+            <w:webHidden/>
+          </w:rPr>
+          <w:fldChar w:fldCharType="end"/>
+        </w:r>
+      </w:hyperlink>
+    </w:p>
+    <w:p>
+      <w:pPr>
+        <w:pStyle w:val="TOC3"/>
+        <w:tabs>
+          <w:tab w:val="right" w:leader="dot" w:pos="9350"/>
+        </w:tabs>
+        <w:rPr>
+          <w:rFonts w:eastAsiaTheme="minorEastAsia"/>
+          <w:noProof/>
+        </w:rPr>
+      </w:pPr>
+      <w:hyperlink w:anchor="_Toc409690924" w:history="1">
+        <w:r>
+          <w:rPr>
+            <w:rStyle w:val="Hyperlink"/>
+            <w:noProof/>
+          </w:rPr>
+          <w:t>4.1.6 Opponent’s Turn</w:t>
+        </w:r>
+        <w:r>
+          <w:rPr>
+            <w:noProof/>
+            <w:webHidden/>
+          </w:rPr>
+          <w:tab/>
+        </w:r>
+        <w:r>
+          <w:rPr>
+            <w:noProof/>
+            <w:webHidden/>
+          </w:rPr>
+          <w:fldChar w:fldCharType="begin"/>
+        </w:r>
+        <w:r>
+          <w:rPr>
+            <w:noProof/>
+            <w:webHidden/>
+          </w:rPr>
+          <w:instrText xml:space="preserve"> PAGEREF _Toc409690924 \h </w:instrText>
+        </w:r>
+        <w:r>
+          <w:rPr>
+            <w:noProof/>
+            <w:webHidden/>
+          </w:rPr>
+        </w:r>
+        <w:r>
+          <w:rPr>
+            <w:noProof/>
+            <w:webHidden/>
+          </w:rPr>
+          <w:fldChar w:fldCharType="separate"/>
+        </w:r>
+        <w:r>
+          <w:rPr>
+            <w:noProof/>
+            <w:webHidden/>
+          </w:rPr>
+          <w:t>7</w:t>
+        </w:r>
+        <w:r>
+          <w:rPr>
+            <w:noProof/>
+            <w:webHidden/>
+          </w:rPr>
+          <w:fldChar w:fldCharType="end"/>
+        </w:r>
+      </w:hyperlink>
+    </w:p>
+    <w:p>
+      <w:pPr>
+        <w:pStyle w:val="TOC3"/>
+        <w:tabs>
+          <w:tab w:val="right" w:leader="dot" w:pos="9350"/>
+        </w:tabs>
+        <w:rPr>
+          <w:rFonts w:eastAsiaTheme="minorEastAsia"/>
+          <w:noProof/>
+        </w:rPr>
+      </w:pPr>
+      <w:hyperlink w:anchor="_Toc409690925" w:history="1">
+        <w:r>
+          <w:rPr>
+            <w:rStyle w:val="Hyperlink"/>
+            <w:noProof/>
+          </w:rPr>
+          <w:t>4.1.7 Game Over</w:t>
+        </w:r>
+        <w:r>
+          <w:rPr>
+            <w:noProof/>
+            <w:webHidden/>
+          </w:rPr>
+          <w:tab/>
+        </w:r>
+        <w:r>
+          <w:rPr>
+            <w:noProof/>
+            <w:webHidden/>
+          </w:rPr>
+          <w:fldChar w:fldCharType="begin"/>
+        </w:r>
+        <w:r>
+          <w:rPr>
+            <w:noProof/>
+            <w:webHidden/>
+          </w:rPr>
+          <w:instrText xml:space="preserve"> PAGEREF _Toc409690925 \h </w:instrText>
+        </w:r>
+        <w:r>
+          <w:rPr>
+            <w:noProof/>
+            <w:webHidden/>
+          </w:rPr>
+        </w:r>
+        <w:r>
+          <w:rPr>
+            <w:noProof/>
+            <w:webHidden/>
+          </w:rPr>
+          <w:fldChar w:fldCharType="separate"/>
+        </w:r>
+        <w:r>
+          <w:rPr>
+            <w:noProof/>
+            <w:webHidden/>
+          </w:rPr>
+          <w:t>8</w:t>
+        </w:r>
+        <w:r>
+          <w:rPr>
+            <w:noProof/>
+            <w:webHidden/>
+          </w:rPr>
+          <w:fldChar w:fldCharType="end"/>
+        </w:r>
+      </w:hyperlink>
+    </w:p>
+    <w:p>
+      <w:pPr>
+        <w:pStyle w:val="TOC3"/>
+        <w:tabs>
+          <w:tab w:val="right" w:leader="dot" w:pos="9350"/>
+        </w:tabs>
+        <w:rPr>
+          <w:rFonts w:eastAsiaTheme="minorEastAsia"/>
+          <w:noProof/>
+        </w:rPr>
+      </w:pPr>
+      <w:hyperlink w:anchor="_Toc409690926" w:history="1">
+        <w:r>
+          <w:rPr>
+            <w:rStyle w:val="Hyperlink"/>
+            <w:noProof/>
+          </w:rPr>
+          <w:t>4.1.8 View Stats</w:t>
+        </w:r>
+        <w:r>
+          <w:rPr>
+            <w:noProof/>
+            <w:webHidden/>
+          </w:rPr>
+          <w:tab/>
+        </w:r>
+        <w:r>
+          <w:rPr>
+            <w:noProof/>
+            <w:webHidden/>
+          </w:rPr>
+          <w:fldChar w:fldCharType="begin"/>
+        </w:r>
+        <w:r>
+          <w:rPr>
+            <w:noProof/>
+            <w:webHidden/>
+          </w:rPr>
+          <w:instrText xml:space="preserve"> PAGEREF _Toc409690926 \h </w:instrText>
+        </w:r>
+        <w:r>
+          <w:rPr>
+            <w:noProof/>
+            <w:webHidden/>
+          </w:rPr>
+        </w:r>
+        <w:r>
+          <w:rPr>
+            <w:noProof/>
+            <w:webHidden/>
+          </w:rPr>
+          <w:fldChar w:fldCharType="separate"/>
+        </w:r>
+        <w:r>
+          <w:rPr>
+            <w:noProof/>
+            <w:webHidden/>
+          </w:rPr>
+          <w:t>8</w:t>
+        </w:r>
+        <w:r>
+          <w:rPr>
+            <w:noProof/>
+            <w:webHidden/>
+          </w:rPr>
+          <w:fldChar w:fldCharType="end"/>
+        </w:r>
+      </w:hyperlink>
+    </w:p>
+    <w:p>
+      <w:pPr>
+        <w:pStyle w:val="TOC3"/>
+        <w:tabs>
+          <w:tab w:val="right" w:leader="dot" w:pos="9350"/>
+        </w:tabs>
+        <w:rPr>
+          <w:rFonts w:eastAsiaTheme="minorEastAsia"/>
+          <w:noProof/>
+        </w:rPr>
+      </w:pPr>
+      <w:hyperlink w:anchor="_Toc409690927" w:history="1">
+        <w:r>
+          <w:rPr>
+            <w:rStyle w:val="Hyperlink"/>
+            <w:noProof/>
+          </w:rPr>
+          <w:t>4.1.8 Rejoin Game</w:t>
+        </w:r>
+        <w:r>
+          <w:rPr>
+            <w:noProof/>
+            <w:webHidden/>
+          </w:rPr>
+          <w:tab/>
+        </w:r>
+        <w:r>
+          <w:rPr>
+            <w:noProof/>
+            <w:webHidden/>
+          </w:rPr>
+          <w:fldChar w:fldCharType="begin"/>
+        </w:r>
+        <w:r>
+          <w:rPr>
+            <w:noProof/>
+            <w:webHidden/>
+          </w:rPr>
+          <w:instrText xml:space="preserve"> PAGEREF _Toc409690927 \h </w:instrText>
+        </w:r>
+        <w:r>
+          <w:rPr>
+            <w:noProof/>
+            <w:webHidden/>
+          </w:rPr>
+        </w:r>
+        <w:r>
+          <w:rPr>
+            <w:noProof/>
+            <w:webHidden/>
+          </w:rPr>
+          <w:fldChar w:fldCharType="separate"/>
+        </w:r>
+        <w:r>
+          <w:rPr>
+            <w:noProof/>
+            <w:webHidden/>
+          </w:rPr>
+          <w:t>8</w:t>
+        </w:r>
+        <w:r>
+          <w:rPr>
+            <w:noProof/>
+            <w:webHidden/>
+          </w:rPr>
+          <w:fldChar w:fldCharType="end"/>
+        </w:r>
+      </w:hyperlink>
+    </w:p>
+    <w:p>
+      <w:pPr>
+        <w:pStyle w:val="TOC2"/>
+        <w:tabs>
+          <w:tab w:val="right" w:leader="dot" w:pos="9350"/>
+        </w:tabs>
+        <w:rPr>
+          <w:rFonts w:eastAsiaTheme="minorEastAsia"/>
+          <w:noProof/>
+        </w:rPr>
+      </w:pPr>
+      <w:hyperlink w:anchor="_Toc409690928" w:history="1">
+        <w:r>
+          <w:rPr>
+            <w:rStyle w:val="Hyperlink"/>
+            <w:noProof/>
+          </w:rPr>
+          <w:t>4.2 Use Case Diagram</w:t>
+        </w:r>
+        <w:r>
+          <w:rPr>
+            <w:noProof/>
+            <w:webHidden/>
+          </w:rPr>
+          <w:tab/>
+        </w:r>
+        <w:r>
+          <w:rPr>
+            <w:noProof/>
+            <w:webHidden/>
+          </w:rPr>
+          <w:fldChar w:fldCharType="begin"/>
+        </w:r>
+        <w:r>
+          <w:rPr>
+            <w:noProof/>
+            <w:webHidden/>
+          </w:rPr>
+          <w:instrText xml:space="preserve"> PAGEREF _Toc409690928 \h </w:instrText>
+        </w:r>
+        <w:r>
+          <w:rPr>
+            <w:noProof/>
+            <w:webHidden/>
+          </w:rPr>
+        </w:r>
+        <w:r>
+          <w:rPr>
+            <w:noProof/>
+            <w:webHidden/>
+          </w:rPr>
+          <w:fldChar w:fldCharType="separate"/>
+        </w:r>
+        <w:r>
+          <w:rPr>
+            <w:noProof/>
+            <w:webHidden/>
+          </w:rPr>
+          <w:t>9</w:t>
+        </w:r>
+        <w:r>
+          <w:rPr>
+            <w:noProof/>
+            <w:webHidden/>
+          </w:rPr>
+          <w:fldChar w:fldCharType="end"/>
+        </w:r>
+      </w:hyperlink>
+    </w:p>
+    <w:p>
+      <w:pPr>
+        <w:pStyle w:val="TOC1"/>
+        <w:tabs>
+          <w:tab w:val="left" w:pos="440"/>
+          <w:tab w:val="right" w:leader="dot" w:pos="9350"/>
+        </w:tabs>
+        <w:rPr>
+          <w:rFonts w:eastAsiaTheme="minorEastAsia"/>
+          <w:noProof/>
+        </w:rPr>
+      </w:pPr>
+      <w:hyperlink w:anchor="_Toc409690929" w:history="1">
+        <w:r>
+          <w:rPr>
+            <w:rStyle w:val="Hyperlink"/>
+            <w:noProof/>
+          </w:rPr>
+          <w:t>5.</w:t>
+        </w:r>
+        <w:r>
+          <w:rPr>
+            <w:rFonts w:eastAsiaTheme="minorEastAsia"/>
+            <w:noProof/>
+          </w:rPr>
+          <w:tab/>
+        </w:r>
+        <w:r>
+          <w:rPr>
+            <w:rStyle w:val="Hyperlink"/>
+            <w:noProof/>
+          </w:rPr>
+          <w:t>System Evolution</w:t>
+        </w:r>
+        <w:r>
+          <w:rPr>
+            <w:noProof/>
+            <w:webHidden/>
+          </w:rPr>
+          <w:tab/>
+        </w:r>
+        <w:r>
+          <w:rPr>
+            <w:noProof/>
+            <w:webHidden/>
+          </w:rPr>
+          <w:fldChar w:fldCharType="begin"/>
+        </w:r>
+        <w:r>
+          <w:rPr>
+            <w:noProof/>
+            <w:webHidden/>
+          </w:rPr>
+          <w:instrText xml:space="preserve"> PAGEREF _Toc409690929 \h </w:instrText>
+        </w:r>
+        <w:r>
+          <w:rPr>
+            <w:noProof/>
+            <w:webHidden/>
+          </w:rPr>
+        </w:r>
+        <w:r>
+          <w:rPr>
+            <w:noProof/>
+            <w:webHidden/>
+          </w:rPr>
+          <w:fldChar w:fldCharType="separate"/>
+        </w:r>
+        <w:r>
+          <w:rPr>
+            <w:noProof/>
+            <w:webHidden/>
+          </w:rPr>
+          <w:t>10</w:t>
         </w:r>
         <w:r>
           <w:rPr>
@@ -940,12 +2184,12 @@
         </w:numPr>
         <w:ind w:left="360"/>
       </w:pPr>
-      <w:bookmarkStart w:id="0" w:name="_Toc409517692"/>
+      <w:bookmarkStart w:id="1" w:name="_Toc409690912"/>
       <w:r>
         <w:lastRenderedPageBreak/>
         <w:t>Introduction</w:t>
       </w:r>
-      <w:bookmarkEnd w:id="0"/>
+      <w:bookmarkEnd w:id="1"/>
     </w:p>
     <w:p>
       <w:pPr>
@@ -965,9 +2209,11 @@
       <w:pPr>
         <w:pStyle w:val="Heading2"/>
       </w:pPr>
+      <w:bookmarkStart w:id="2" w:name="_Toc409690913"/>
       <w:r>
         <w:t>1.1 Purpose</w:t>
       </w:r>
+      <w:bookmarkEnd w:id="2"/>
     </w:p>
     <w:p>
       <w:pPr>
@@ -976,10 +2222,1660 @@
       <w:r>
         <w:t>The prupose of this document is to give a detailed description of the requirements for the “BubblePipe Chess” software.</w:t>
       </w:r>
-      <w:bookmarkStart w:id="1" w:name="_GoBack"/>
-      <w:bookmarkEnd w:id="1"/>
+    </w:p>
+    <w:p>
+      <w:pPr>
+        <w:ind w:left="360"/>
+      </w:pPr>
+    </w:p>
+    <w:p>
+      <w:pPr>
+        <w:rPr>
+          <w:rFonts w:asciiTheme="majorHAnsi" w:eastAsiaTheme="majorEastAsia" w:hAnsiTheme="majorHAnsi" w:cstheme="majorBidi"/>
+          <w:color w:val="2E74B5" w:themeColor="accent1" w:themeShade="BF"/>
+          <w:sz w:val="32"/>
+          <w:szCs w:val="32"/>
+        </w:rPr>
+      </w:pPr>
+      <w:r>
+        <w:br w:type="page"/>
+      </w:r>
+    </w:p>
+    <w:p>
+      <w:pPr>
+        <w:pStyle w:val="Heading1"/>
+        <w:numPr>
+          <w:ilvl w:val="0"/>
+          <w:numId w:val="2"/>
+        </w:numPr>
+        <w:ind w:left="360"/>
+      </w:pPr>
+      <w:bookmarkStart w:id="3" w:name="_Toc409690914"/>
+      <w:r>
+        <w:lastRenderedPageBreak/>
+        <w:t>Description</w:t>
+      </w:r>
+      <w:bookmarkEnd w:id="3"/>
+    </w:p>
+    <w:p>
+      <w:r>
+        <w:br w:type="page"/>
+      </w:r>
+    </w:p>
+    <w:p>
+      <w:pPr>
+        <w:pStyle w:val="Heading1"/>
+        <w:numPr>
+          <w:ilvl w:val="0"/>
+          <w:numId w:val="2"/>
+        </w:numPr>
+        <w:ind w:left="360"/>
+      </w:pPr>
+      <w:bookmarkStart w:id="4" w:name="_Toc409690915"/>
+      <w:r>
+        <w:lastRenderedPageBreak/>
+        <w:t>Specific Requirements</w:t>
+      </w:r>
+      <w:bookmarkEnd w:id="4"/>
+    </w:p>
+    <w:p>
+      <w:r>
+        <w:br w:type="page"/>
+      </w:r>
+    </w:p>
+    <w:p>
+      <w:pPr>
+        <w:pStyle w:val="Heading1"/>
+        <w:numPr>
+          <w:ilvl w:val="0"/>
+          <w:numId w:val="2"/>
+        </w:numPr>
+        <w:ind w:left="360"/>
+      </w:pPr>
+      <w:bookmarkStart w:id="5" w:name="_Toc409690916"/>
+      <w:r>
+        <w:lastRenderedPageBreak/>
+        <w:t>Use Cases</w:t>
+      </w:r>
+      <w:bookmarkEnd w:id="5"/>
+    </w:p>
+    <w:p>
+      <w:pPr>
+        <w:pStyle w:val="Heading2"/>
+      </w:pPr>
+      <w:bookmarkStart w:id="6" w:name="_Toc409690917"/>
+      <w:r>
+        <w:t>4.1 Use Case Flow</w:t>
+      </w:r>
+      <w:bookmarkEnd w:id="6"/>
+    </w:p>
+    <w:p>
+      <w:pPr>
+        <w:pStyle w:val="Heading3"/>
+        <w:ind w:firstLine="360"/>
+      </w:pPr>
+      <w:bookmarkStart w:id="7" w:name="_Toc409690918"/>
+      <w:r>
+        <w:t>4.1.1 Create an Account</w:t>
+      </w:r>
+      <w:bookmarkEnd w:id="7"/>
+    </w:p>
+    <w:p>
+      <w:pPr>
+        <w:spacing w:after="0"/>
+        <w:ind w:left="540"/>
+        <w:rPr>
+          <w:b/>
+        </w:rPr>
+      </w:pPr>
+      <w:r>
+        <w:tab/>
+      </w:r>
+      <w:r>
+        <w:rPr>
+          <w:b/>
+        </w:rPr>
+        <w:t>Preconditions</w:t>
+      </w:r>
+    </w:p>
+    <w:p>
+      <w:pPr>
+        <w:pStyle w:val="ListParagraph"/>
+        <w:numPr>
+          <w:ilvl w:val="0"/>
+          <w:numId w:val="3"/>
+        </w:numPr>
+        <w:ind w:left="1440"/>
+        <w:rPr>
+          <w:b/>
+        </w:rPr>
+      </w:pPr>
+      <w:r>
+        <w:t>The user has opened the Application</w:t>
+      </w:r>
+    </w:p>
+    <w:p>
+      <w:pPr>
+        <w:pStyle w:val="ListParagraph"/>
+        <w:numPr>
+          <w:ilvl w:val="0"/>
+          <w:numId w:val="3"/>
+        </w:numPr>
+        <w:ind w:left="1440"/>
+        <w:rPr>
+          <w:b/>
+        </w:rPr>
+      </w:pPr>
+      <w:r>
+        <w:t>The user does not currently have an Account</w:t>
+      </w:r>
+    </w:p>
+    <w:p>
+      <w:pPr>
+        <w:ind w:left="720"/>
+      </w:pPr>
+      <w:r>
+        <w:rPr>
+          <w:b/>
+        </w:rPr>
+        <w:t>Main Flow</w:t>
+      </w:r>
+    </w:p>
+    <w:p>
+      <w:pPr>
+        <w:pStyle w:val="ListParagraph"/>
+        <w:numPr>
+          <w:ilvl w:val="0"/>
+          <w:numId w:val="5"/>
+        </w:numPr>
+        <w:ind w:left="1440"/>
+      </w:pPr>
+      <w:r>
+        <w:t xml:space="preserve">The </w:t>
+      </w:r>
+      <w:r>
+        <w:t xml:space="preserve">user is presented with “User Name” and “Password” </w:t>
+      </w:r>
+      <w:r>
+        <w:t>and “Email” fields</w:t>
+      </w:r>
+    </w:p>
+    <w:p>
+      <w:pPr>
+        <w:pStyle w:val="ListParagraph"/>
+        <w:numPr>
+          <w:ilvl w:val="0"/>
+          <w:numId w:val="5"/>
+        </w:numPr>
+        <w:ind w:left="1440"/>
+      </w:pPr>
+      <w:r>
+        <w:t xml:space="preserve">The user enters their desired </w:t>
+      </w:r>
+      <w:r>
+        <w:t>information and clicks “Submit”</w:t>
+      </w:r>
+    </w:p>
+    <w:p>
+      <w:pPr>
+        <w:pStyle w:val="ListParagraph"/>
+        <w:numPr>
+          <w:ilvl w:val="0"/>
+          <w:numId w:val="5"/>
+        </w:numPr>
+        <w:ind w:left="1440"/>
+      </w:pPr>
+      <w:r>
+        <w:t>If the desired username is already taken, the user is prompted to enter another one</w:t>
+      </w:r>
+    </w:p>
+    <w:p>
+      <w:pPr>
+        <w:spacing w:after="0"/>
+        <w:ind w:left="720"/>
+        <w:rPr>
+          <w:b/>
+        </w:rPr>
+      </w:pPr>
+      <w:r>
+        <w:rPr>
+          <w:b/>
+        </w:rPr>
+        <w:t>Post-conditions</w:t>
+      </w:r>
+    </w:p>
+    <w:p>
+      <w:pPr>
+        <w:pStyle w:val="ListParagraph"/>
+        <w:numPr>
+          <w:ilvl w:val="0"/>
+          <w:numId w:val="6"/>
+        </w:numPr>
+      </w:pPr>
+      <w:r>
+        <w:t>The application returns to the Main Menu</w:t>
+      </w:r>
+    </w:p>
+    <w:p>
+      <w:pPr>
+        <w:pStyle w:val="ListParagraph"/>
+        <w:numPr>
+          <w:ilvl w:val="0"/>
+          <w:numId w:val="6"/>
+        </w:numPr>
+      </w:pPr>
+      <w:r>
+        <w:t>The user is now logged in</w:t>
+      </w:r>
+    </w:p>
+    <w:p>
+      <w:pPr>
+        <w:pStyle w:val="Heading3"/>
+        <w:ind w:firstLine="360"/>
+      </w:pPr>
+      <w:bookmarkStart w:id="8" w:name="_Toc409690919"/>
+      <w:r>
+        <w:t>4.1.2 Logging In</w:t>
+      </w:r>
+      <w:bookmarkEnd w:id="8"/>
+    </w:p>
+    <w:p>
+      <w:pPr>
+        <w:spacing w:after="0"/>
+        <w:ind w:left="540"/>
+        <w:rPr>
+          <w:b/>
+        </w:rPr>
+      </w:pPr>
+      <w:r>
+        <w:tab/>
+      </w:r>
+      <w:r>
+        <w:rPr>
+          <w:b/>
+        </w:rPr>
+        <w:t>Preconditions</w:t>
+      </w:r>
+    </w:p>
+    <w:p>
+      <w:pPr>
+        <w:pStyle w:val="ListParagraph"/>
+        <w:numPr>
+          <w:ilvl w:val="0"/>
+          <w:numId w:val="3"/>
+        </w:numPr>
+        <w:ind w:left="1440"/>
+        <w:rPr>
+          <w:b/>
+        </w:rPr>
+      </w:pPr>
+      <w:r>
+        <w:t>The user has opened the Application</w:t>
+      </w:r>
+    </w:p>
+    <w:p>
+      <w:pPr>
+        <w:pStyle w:val="ListParagraph"/>
+        <w:numPr>
+          <w:ilvl w:val="0"/>
+          <w:numId w:val="3"/>
+        </w:numPr>
+        <w:ind w:left="1440"/>
+        <w:rPr>
+          <w:b/>
+        </w:rPr>
+      </w:pPr>
+      <w:r>
+        <w:t>The user</w:t>
+      </w:r>
+      <w:r>
+        <w:t xml:space="preserve"> is not currently logged in</w:t>
+      </w:r>
+    </w:p>
+    <w:p>
+      <w:pPr>
+        <w:ind w:left="720"/>
+      </w:pPr>
+      <w:r>
+        <w:rPr>
+          <w:b/>
+        </w:rPr>
+        <w:t>Main Flow</w:t>
+      </w:r>
+    </w:p>
+    <w:p>
+      <w:pPr>
+        <w:pStyle w:val="ListParagraph"/>
+        <w:numPr>
+          <w:ilvl w:val="0"/>
+          <w:numId w:val="7"/>
+        </w:numPr>
+        <w:ind w:left="1440"/>
+      </w:pPr>
+      <w:r>
+        <w:t xml:space="preserve">The user is presented with “User Name” and “Password” </w:t>
+      </w:r>
+      <w:r>
+        <w:t>fields</w:t>
+      </w:r>
+    </w:p>
+    <w:p>
+      <w:pPr>
+        <w:pStyle w:val="ListParagraph"/>
+        <w:numPr>
+          <w:ilvl w:val="0"/>
+          <w:numId w:val="7"/>
+        </w:numPr>
+        <w:ind w:left="1440"/>
+      </w:pPr>
+      <w:r>
+        <w:t>The user enters their login info</w:t>
+      </w:r>
+    </w:p>
+    <w:p>
+      <w:pPr>
+        <w:pStyle w:val="ListParagraph"/>
+        <w:numPr>
+          <w:ilvl w:val="0"/>
+          <w:numId w:val="7"/>
+        </w:numPr>
+        <w:ind w:left="1440"/>
+      </w:pPr>
+      <w:r>
+        <w:t>If the login info is incorrect the user is re-prompted</w:t>
+      </w:r>
+    </w:p>
+    <w:p>
+      <w:pPr>
+        <w:spacing w:after="0"/>
+        <w:ind w:left="720"/>
+        <w:rPr>
+          <w:b/>
+        </w:rPr>
+      </w:pPr>
+      <w:r>
+        <w:rPr>
+          <w:b/>
+        </w:rPr>
+        <w:t>Post-conditions</w:t>
+      </w:r>
+    </w:p>
+    <w:p>
+      <w:pPr>
+        <w:pStyle w:val="ListParagraph"/>
+        <w:numPr>
+          <w:ilvl w:val="0"/>
+          <w:numId w:val="6"/>
+        </w:numPr>
+      </w:pPr>
+      <w:r>
+        <w:t>The application returns to the Main Menu</w:t>
+      </w:r>
+    </w:p>
+    <w:p>
+      <w:pPr>
+        <w:pStyle w:val="ListParagraph"/>
+        <w:numPr>
+          <w:ilvl w:val="0"/>
+          <w:numId w:val="6"/>
+        </w:numPr>
+      </w:pPr>
+      <w:r>
+        <w:t>The user is now logged in</w:t>
+      </w:r>
+    </w:p>
+    <w:p>
+      <w:pPr>
+        <w:pStyle w:val="Heading3"/>
+        <w:ind w:firstLine="360"/>
+      </w:pPr>
+      <w:bookmarkStart w:id="9" w:name="_Toc409690920"/>
+      <w:r>
+        <w:t>4.1.3 Create</w:t>
+      </w:r>
+      <w:r>
+        <w:t xml:space="preserve"> a Game</w:t>
+      </w:r>
+      <w:bookmarkEnd w:id="9"/>
+    </w:p>
+    <w:p>
+      <w:pPr>
+        <w:spacing w:after="0"/>
+        <w:ind w:left="540"/>
+        <w:rPr>
+          <w:b/>
+        </w:rPr>
+      </w:pPr>
+      <w:r>
+        <w:tab/>
+      </w:r>
+      <w:r>
+        <w:rPr>
+          <w:b/>
+        </w:rPr>
+        <w:t>Preconditions</w:t>
+      </w:r>
+    </w:p>
+    <w:p>
+      <w:pPr>
+        <w:pStyle w:val="ListParagraph"/>
+        <w:numPr>
+          <w:ilvl w:val="0"/>
+          <w:numId w:val="3"/>
+        </w:numPr>
+        <w:ind w:left="1440"/>
+        <w:rPr>
+          <w:b/>
+        </w:rPr>
+      </w:pPr>
+      <w:r>
+        <w:t>The user has opened the Application</w:t>
+      </w:r>
+    </w:p>
+    <w:p>
+      <w:pPr>
+        <w:pStyle w:val="ListParagraph"/>
+        <w:numPr>
+          <w:ilvl w:val="0"/>
+          <w:numId w:val="3"/>
+        </w:numPr>
+        <w:ind w:left="1440"/>
+        <w:rPr>
+          <w:b/>
+        </w:rPr>
+      </w:pPr>
+      <w:r>
+        <w:t xml:space="preserve">The user </w:t>
+      </w:r>
+      <w:r>
+        <w:t>is at the main menu</w:t>
+      </w:r>
+    </w:p>
+    <w:p>
+      <w:pPr>
+        <w:ind w:left="720"/>
+      </w:pPr>
+      <w:r>
+        <w:rPr>
+          <w:b/>
+        </w:rPr>
+        <w:t>Main Flow</w:t>
+      </w:r>
+    </w:p>
+    <w:p>
+      <w:pPr>
+        <w:pStyle w:val="ListParagraph"/>
+        <w:numPr>
+          <w:ilvl w:val="0"/>
+          <w:numId w:val="8"/>
+        </w:numPr>
+        <w:ind w:left="1440"/>
+      </w:pPr>
+      <w:r>
+        <w:t xml:space="preserve">The </w:t>
+      </w:r>
+      <w:r>
+        <w:t>user clicks the “New Game” button</w:t>
+      </w:r>
+    </w:p>
+    <w:p>
+      <w:pPr>
+        <w:pStyle w:val="ListParagraph"/>
+        <w:numPr>
+          <w:ilvl w:val="0"/>
+          <w:numId w:val="8"/>
+        </w:numPr>
+        <w:ind w:left="1440"/>
+      </w:pPr>
+      <w:r>
+        <w:t>The user is given a popup with the GameID on it</w:t>
+      </w:r>
+    </w:p>
+    <w:p>
+      <w:pPr>
+        <w:spacing w:after="0"/>
+        <w:ind w:left="720"/>
+        <w:rPr>
+          <w:b/>
+        </w:rPr>
+      </w:pPr>
+      <w:r>
+        <w:rPr>
+          <w:b/>
+        </w:rPr>
+        <w:t>Post-conditions</w:t>
+      </w:r>
+    </w:p>
+    <w:p>
+      <w:pPr>
+        <w:pStyle w:val="ListParagraph"/>
+        <w:numPr>
+          <w:ilvl w:val="0"/>
+          <w:numId w:val="6"/>
+        </w:numPr>
+      </w:pPr>
+      <w:r>
+        <w:t xml:space="preserve">The </w:t>
+      </w:r>
+      <w:r>
+        <w:t>game is in the “waiting for opponent” state</w:t>
+      </w:r>
+    </w:p>
+    <w:p>
+      <w:pPr>
+        <w:pStyle w:val="Heading3"/>
+        <w:ind w:firstLine="360"/>
+      </w:pPr>
+      <w:bookmarkStart w:id="10" w:name="_Toc409690921"/>
+      <w:r>
+        <w:t>4.1.3 Waiting for an Opponent</w:t>
+      </w:r>
+      <w:r>
+        <w:t xml:space="preserve"> to Join</w:t>
+      </w:r>
+      <w:bookmarkEnd w:id="10"/>
+    </w:p>
+    <w:p>
+      <w:pPr>
+        <w:spacing w:after="0"/>
+        <w:ind w:left="540"/>
+        <w:rPr>
+          <w:b/>
+        </w:rPr>
+      </w:pPr>
+      <w:r>
+        <w:tab/>
+      </w:r>
+      <w:r>
+        <w:rPr>
+          <w:b/>
+        </w:rPr>
+        <w:t>Preconditions</w:t>
+      </w:r>
+    </w:p>
+    <w:p>
+      <w:pPr>
+        <w:pStyle w:val="ListParagraph"/>
+        <w:numPr>
+          <w:ilvl w:val="0"/>
+          <w:numId w:val="3"/>
+        </w:numPr>
+        <w:ind w:left="1440"/>
+        <w:rPr>
+          <w:b/>
+        </w:rPr>
+      </w:pPr>
+      <w:r>
+        <w:t xml:space="preserve">The user </w:t>
+      </w:r>
+      <w:r>
+        <w:t>has “Created a New Game”</w:t>
+      </w:r>
+    </w:p>
+    <w:p>
+      <w:pPr>
+        <w:pStyle w:val="ListParagraph"/>
+        <w:numPr>
+          <w:ilvl w:val="0"/>
+          <w:numId w:val="3"/>
+        </w:numPr>
+        <w:ind w:left="1440"/>
+        <w:rPr>
+          <w:b/>
+        </w:rPr>
+      </w:pPr>
+      <w:r>
+        <w:lastRenderedPageBreak/>
+        <w:t>The opponent has not entered the game yet</w:t>
+      </w:r>
+    </w:p>
+    <w:p>
+      <w:pPr>
+        <w:ind w:left="720"/>
+      </w:pPr>
+      <w:r>
+        <w:rPr>
+          <w:b/>
+        </w:rPr>
+        <w:t>Main Flow</w:t>
+      </w:r>
+    </w:p>
+    <w:p>
+      <w:pPr>
+        <w:pStyle w:val="ListParagraph"/>
+        <w:numPr>
+          <w:ilvl w:val="0"/>
+          <w:numId w:val="9"/>
+        </w:numPr>
+        <w:ind w:left="1440"/>
+      </w:pPr>
+      <w:r>
+        <w:t xml:space="preserve">The user </w:t>
+      </w:r>
+      <w:r>
+        <w:t>observes a “Waiting for opponent…” message</w:t>
+      </w:r>
+    </w:p>
+    <w:p>
+      <w:pPr>
+        <w:spacing w:after="0"/>
+        <w:ind w:left="720"/>
+        <w:rPr>
+          <w:b/>
+        </w:rPr>
+      </w:pPr>
+      <w:r>
+        <w:rPr>
+          <w:b/>
+        </w:rPr>
+        <w:t>Post-conditions</w:t>
+      </w:r>
+    </w:p>
+    <w:p>
+      <w:pPr>
+        <w:pStyle w:val="ListParagraph"/>
+        <w:numPr>
+          <w:ilvl w:val="0"/>
+          <w:numId w:val="6"/>
+        </w:numPr>
+      </w:pPr>
+      <w:r>
+        <w:t xml:space="preserve">The </w:t>
+      </w:r>
+      <w:r>
+        <w:t>user waits for the opponent to join</w:t>
+      </w:r>
+    </w:p>
+    <w:p>
+      <w:pPr>
+        <w:pStyle w:val="Heading3"/>
+        <w:ind w:firstLine="360"/>
+      </w:pPr>
+      <w:bookmarkStart w:id="11" w:name="_Toc409690922"/>
+      <w:r>
+        <w:t xml:space="preserve">4.1.4 </w:t>
+      </w:r>
+      <w:r>
+        <w:t>Joining a Game</w:t>
+      </w:r>
+      <w:bookmarkEnd w:id="11"/>
+    </w:p>
+    <w:p>
+      <w:pPr>
+        <w:spacing w:after="0"/>
+        <w:ind w:left="540"/>
+        <w:rPr>
+          <w:b/>
+        </w:rPr>
+      </w:pPr>
+      <w:r>
+        <w:tab/>
+      </w:r>
+      <w:r>
+        <w:rPr>
+          <w:b/>
+        </w:rPr>
+        <w:t>Preconditions</w:t>
+      </w:r>
+    </w:p>
+    <w:p>
+      <w:pPr>
+        <w:pStyle w:val="ListParagraph"/>
+        <w:numPr>
+          <w:ilvl w:val="0"/>
+          <w:numId w:val="3"/>
+        </w:numPr>
+        <w:ind w:left="1440"/>
+        <w:rPr>
+          <w:b/>
+        </w:rPr>
+      </w:pPr>
+      <w:r>
+        <w:t xml:space="preserve">The user has </w:t>
+      </w:r>
+      <w:r>
+        <w:t>the GameID for the game they want to join</w:t>
+      </w:r>
+    </w:p>
+    <w:p>
+      <w:pPr>
+        <w:pStyle w:val="ListParagraph"/>
+        <w:numPr>
+          <w:ilvl w:val="0"/>
+          <w:numId w:val="3"/>
+        </w:numPr>
+        <w:ind w:left="1440"/>
+        <w:rPr>
+          <w:b/>
+        </w:rPr>
+      </w:pPr>
+      <w:r>
+        <w:t>The user is at the Main Menu</w:t>
+      </w:r>
+    </w:p>
+    <w:p>
+      <w:pPr>
+        <w:ind w:left="720"/>
+      </w:pPr>
+      <w:r>
+        <w:rPr>
+          <w:b/>
+        </w:rPr>
+        <w:t>Main Flow</w:t>
+      </w:r>
+    </w:p>
+    <w:p>
+      <w:pPr>
+        <w:pStyle w:val="ListParagraph"/>
+        <w:numPr>
+          <w:ilvl w:val="0"/>
+          <w:numId w:val="10"/>
+        </w:numPr>
+        <w:ind w:left="1440"/>
+      </w:pPr>
+      <w:r>
+        <w:t xml:space="preserve">The user </w:t>
+      </w:r>
+      <w:r>
+        <w:t>clicks “Join Game” button</w:t>
+      </w:r>
+    </w:p>
+    <w:p>
+      <w:pPr>
+        <w:pStyle w:val="ListParagraph"/>
+        <w:numPr>
+          <w:ilvl w:val="0"/>
+          <w:numId w:val="10"/>
+        </w:numPr>
+        <w:ind w:left="1440"/>
+      </w:pPr>
+      <w:r>
+        <w:t>A popup is displayed with a field called “Game ID”</w:t>
+      </w:r>
+    </w:p>
+    <w:p>
+      <w:pPr>
+        <w:pStyle w:val="ListParagraph"/>
+        <w:numPr>
+          <w:ilvl w:val="0"/>
+          <w:numId w:val="10"/>
+        </w:numPr>
+        <w:ind w:left="1440"/>
+      </w:pPr>
+      <w:r>
+        <w:t>The user enters their gameID</w:t>
+      </w:r>
+    </w:p>
+    <w:p>
+      <w:pPr>
+        <w:pStyle w:val="ListParagraph"/>
+        <w:numPr>
+          <w:ilvl w:val="0"/>
+          <w:numId w:val="10"/>
+        </w:numPr>
+        <w:ind w:left="1440"/>
+      </w:pPr>
+      <w:r>
+        <w:t>The user clicks the “Join” button</w:t>
+      </w:r>
+    </w:p>
+    <w:p>
+      <w:pPr>
+        <w:pStyle w:val="ListParagraph"/>
+        <w:numPr>
+          <w:ilvl w:val="0"/>
+          <w:numId w:val="10"/>
+        </w:numPr>
+        <w:ind w:left="1440"/>
+      </w:pPr>
+      <w:r>
+        <w:t>If the GameID is invalid, the user is re-prompted</w:t>
+      </w:r>
+    </w:p>
+    <w:p>
+      <w:pPr>
+        <w:spacing w:after="0"/>
+        <w:ind w:left="720"/>
+        <w:rPr>
+          <w:b/>
+        </w:rPr>
+      </w:pPr>
+      <w:r>
+        <w:rPr>
+          <w:b/>
+        </w:rPr>
+        <w:t>Post-conditions</w:t>
+      </w:r>
+    </w:p>
+    <w:p>
+      <w:pPr>
+        <w:pStyle w:val="ListParagraph"/>
+        <w:numPr>
+          <w:ilvl w:val="0"/>
+          <w:numId w:val="6"/>
+        </w:numPr>
+      </w:pPr>
+      <w:r>
+        <w:t>The user will now see the game board and has joined the game</w:t>
+      </w:r>
+    </w:p>
+    <w:p>
+      <w:pPr>
+        <w:pStyle w:val="Heading3"/>
+        <w:ind w:firstLine="360"/>
+      </w:pPr>
+      <w:bookmarkStart w:id="12" w:name="_Toc409690923"/>
+      <w:r>
+        <w:t>4.1.5 Playing a Move</w:t>
+      </w:r>
+      <w:bookmarkEnd w:id="12"/>
+    </w:p>
+    <w:p>
+      <w:pPr>
+        <w:spacing w:after="0"/>
+        <w:ind w:left="540"/>
+        <w:rPr>
+          <w:b/>
+        </w:rPr>
+      </w:pPr>
+      <w:r>
+        <w:tab/>
+      </w:r>
+      <w:r>
+        <w:rPr>
+          <w:b/>
+        </w:rPr>
+        <w:t>Preconditions</w:t>
+      </w:r>
+    </w:p>
+    <w:p>
+      <w:pPr>
+        <w:pStyle w:val="ListParagraph"/>
+        <w:numPr>
+          <w:ilvl w:val="0"/>
+          <w:numId w:val="3"/>
+        </w:numPr>
+        <w:ind w:left="1440"/>
+        <w:rPr>
+          <w:b/>
+        </w:rPr>
+      </w:pPr>
+      <w:r>
+        <w:t>The user has joined a game</w:t>
+      </w:r>
+    </w:p>
+    <w:p>
+      <w:pPr>
+        <w:pStyle w:val="ListParagraph"/>
+        <w:numPr>
+          <w:ilvl w:val="0"/>
+          <w:numId w:val="3"/>
+        </w:numPr>
+        <w:ind w:left="1440"/>
+        <w:rPr>
+          <w:b/>
+        </w:rPr>
+      </w:pPr>
+      <w:r>
+        <w:t>It is the user’s turn</w:t>
+      </w:r>
+    </w:p>
+    <w:p>
+      <w:pPr>
+        <w:ind w:left="720"/>
+      </w:pPr>
+      <w:r>
+        <w:rPr>
+          <w:b/>
+        </w:rPr>
+        <w:t>Main Flow</w:t>
+      </w:r>
+    </w:p>
+    <w:p>
+      <w:pPr>
+        <w:pStyle w:val="ListParagraph"/>
+        <w:numPr>
+          <w:ilvl w:val="0"/>
+          <w:numId w:val="11"/>
+        </w:numPr>
+        <w:ind w:left="1440"/>
+      </w:pPr>
+      <w:r>
+        <w:t>The user clicks the piece they intend to move</w:t>
+      </w:r>
+    </w:p>
+    <w:p>
+      <w:pPr>
+        <w:pStyle w:val="ListParagraph"/>
+        <w:numPr>
+          <w:ilvl w:val="0"/>
+          <w:numId w:val="11"/>
+        </w:numPr>
+        <w:ind w:left="1440"/>
+      </w:pPr>
+      <w:r>
+        <w:t xml:space="preserve">The user sees a list of available </w:t>
+      </w:r>
+      <w:r>
+        <w:t>moves</w:t>
+      </w:r>
+      <w:r>
+        <w:t xml:space="preserve"> for that piece</w:t>
+      </w:r>
+      <w:r>
+        <w:t xml:space="preserve"> highlighted on the board</w:t>
+      </w:r>
+    </w:p>
+    <w:p>
+      <w:pPr>
+        <w:pStyle w:val="ListParagraph"/>
+        <w:numPr>
+          <w:ilvl w:val="0"/>
+          <w:numId w:val="11"/>
+        </w:numPr>
+        <w:ind w:left="1440"/>
+      </w:pPr>
+      <w:r>
+        <w:t>The user clicks the desired square</w:t>
+      </w:r>
+    </w:p>
+    <w:p>
+      <w:pPr>
+        <w:pStyle w:val="ListParagraph"/>
+        <w:numPr>
+          <w:ilvl w:val="0"/>
+          <w:numId w:val="11"/>
+        </w:numPr>
+        <w:ind w:left="1440"/>
+      </w:pPr>
+      <w:r>
+        <w:t>The piece moves to the clicked square</w:t>
+      </w:r>
+    </w:p>
+    <w:p>
+      <w:pPr>
+        <w:pStyle w:val="ListParagraph"/>
+        <w:numPr>
+          <w:ilvl w:val="0"/>
+          <w:numId w:val="11"/>
+        </w:numPr>
+        <w:ind w:left="1440"/>
+      </w:pPr>
+      <w:r>
+        <w:t>The game automatically removes any necessary pieces from the board</w:t>
+      </w:r>
+    </w:p>
+    <w:p>
+      <w:pPr>
+        <w:spacing w:after="0"/>
+        <w:ind w:left="720"/>
+        <w:rPr>
+          <w:b/>
+        </w:rPr>
+      </w:pPr>
+      <w:r>
+        <w:rPr>
+          <w:b/>
+        </w:rPr>
+        <w:t>Post-conditions</w:t>
+      </w:r>
+    </w:p>
+    <w:p>
+      <w:pPr>
+        <w:pStyle w:val="ListParagraph"/>
+        <w:numPr>
+          <w:ilvl w:val="0"/>
+          <w:numId w:val="6"/>
+        </w:numPr>
+      </w:pPr>
+      <w:r>
+        <w:t>It is now the opposing players turn</w:t>
+      </w:r>
+    </w:p>
+    <w:p>
+      <w:pPr>
+        <w:pStyle w:val="Heading3"/>
+        <w:ind w:firstLine="360"/>
+      </w:pPr>
+      <w:bookmarkStart w:id="13" w:name="_Toc409690924"/>
+      <w:r>
+        <w:t xml:space="preserve">4.1.6 </w:t>
+      </w:r>
+      <w:r>
+        <w:t>Opponent’s Turn</w:t>
+      </w:r>
+      <w:bookmarkEnd w:id="13"/>
+    </w:p>
+    <w:p>
+      <w:pPr>
+        <w:spacing w:after="0"/>
+        <w:ind w:left="540"/>
+        <w:rPr>
+          <w:b/>
+        </w:rPr>
+      </w:pPr>
+      <w:r>
+        <w:tab/>
+      </w:r>
+      <w:r>
+        <w:rPr>
+          <w:b/>
+        </w:rPr>
+        <w:t>Preconditions</w:t>
+      </w:r>
+    </w:p>
+    <w:p>
+      <w:pPr>
+        <w:pStyle w:val="ListParagraph"/>
+        <w:numPr>
+          <w:ilvl w:val="0"/>
+          <w:numId w:val="3"/>
+        </w:numPr>
+        <w:ind w:left="1440"/>
+        <w:rPr>
+          <w:b/>
+        </w:rPr>
+      </w:pPr>
+      <w:r>
+        <w:t>The user has joined a game</w:t>
+      </w:r>
+    </w:p>
+    <w:p>
+      <w:pPr>
+        <w:pStyle w:val="ListParagraph"/>
+        <w:numPr>
+          <w:ilvl w:val="0"/>
+          <w:numId w:val="3"/>
+        </w:numPr>
+        <w:ind w:left="1440"/>
+        <w:rPr>
+          <w:b/>
+        </w:rPr>
+      </w:pPr>
+      <w:r>
+        <w:t>It’s the opponent’s turn to move</w:t>
+      </w:r>
+    </w:p>
+    <w:p>
+      <w:pPr>
+        <w:ind w:left="720"/>
+      </w:pPr>
+      <w:r>
+        <w:rPr>
+          <w:b/>
+        </w:rPr>
+        <w:t>Main Flow</w:t>
+      </w:r>
+    </w:p>
+    <w:p>
+      <w:pPr>
+        <w:pStyle w:val="ListParagraph"/>
+        <w:numPr>
+          <w:ilvl w:val="0"/>
+          <w:numId w:val="12"/>
+        </w:numPr>
+        <w:ind w:left="1440"/>
+      </w:pPr>
+      <w:r>
+        <w:t>The user observes a “Waiting for opponent…” message</w:t>
+      </w:r>
+    </w:p>
+    <w:p>
+      <w:pPr>
+        <w:spacing w:after="0"/>
+        <w:ind w:left="720"/>
+        <w:rPr>
+          <w:b/>
+        </w:rPr>
+      </w:pPr>
+      <w:r>
+        <w:rPr>
+          <w:b/>
+        </w:rPr>
+        <w:lastRenderedPageBreak/>
+        <w:t>Post-conditions</w:t>
+      </w:r>
+    </w:p>
+    <w:p>
+      <w:pPr>
+        <w:pStyle w:val="ListParagraph"/>
+        <w:numPr>
+          <w:ilvl w:val="0"/>
+          <w:numId w:val="6"/>
+        </w:numPr>
+      </w:pPr>
+      <w:r>
+        <w:t>It is now the user’s turn</w:t>
+      </w:r>
+      <w:r>
+        <w:t xml:space="preserve"> or game over</w:t>
+      </w:r>
+      <w:r>
+        <w:t xml:space="preserve"> if in end state</w:t>
+      </w:r>
+    </w:p>
+    <w:p>
+      <w:pPr>
+        <w:pStyle w:val="Heading3"/>
+        <w:ind w:firstLine="360"/>
+      </w:pPr>
+      <w:bookmarkStart w:id="14" w:name="_Toc409690925"/>
+      <w:r>
+        <w:t xml:space="preserve">4.1.7 </w:t>
+      </w:r>
+      <w:r>
+        <w:t>Game Over</w:t>
+      </w:r>
+      <w:bookmarkEnd w:id="14"/>
+    </w:p>
+    <w:p>
+      <w:pPr>
+        <w:spacing w:after="0"/>
+        <w:ind w:left="540"/>
+        <w:rPr>
+          <w:b/>
+        </w:rPr>
+      </w:pPr>
+      <w:r>
+        <w:tab/>
+      </w:r>
+      <w:r>
+        <w:rPr>
+          <w:b/>
+        </w:rPr>
+        <w:t>Preconditions</w:t>
+      </w:r>
+    </w:p>
+    <w:p>
+      <w:pPr>
+        <w:pStyle w:val="ListParagraph"/>
+        <w:numPr>
+          <w:ilvl w:val="0"/>
+          <w:numId w:val="3"/>
+        </w:numPr>
+        <w:ind w:left="1440"/>
+        <w:rPr>
+          <w:b/>
+        </w:rPr>
+      </w:pPr>
+      <w:r>
+        <w:t>The user has joined a game</w:t>
+      </w:r>
+    </w:p>
+    <w:p>
+      <w:pPr>
+        <w:pStyle w:val="ListParagraph"/>
+        <w:numPr>
+          <w:ilvl w:val="0"/>
+          <w:numId w:val="3"/>
+        </w:numPr>
+        <w:ind w:left="1440"/>
+        <w:rPr>
+          <w:b/>
+        </w:rPr>
+      </w:pPr>
+      <w:r>
+        <w:t>A move was played that caused an end state</w:t>
+      </w:r>
+    </w:p>
+    <w:p>
+      <w:pPr>
+        <w:ind w:left="720"/>
+      </w:pPr>
+      <w:r>
+        <w:rPr>
+          <w:b/>
+        </w:rPr>
+        <w:t>Main Flow</w:t>
+      </w:r>
+    </w:p>
+    <w:p>
+      <w:pPr>
+        <w:pStyle w:val="ListParagraph"/>
+        <w:numPr>
+          <w:ilvl w:val="0"/>
+          <w:numId w:val="13"/>
+        </w:numPr>
+        <w:ind w:left="1440"/>
+      </w:pPr>
+      <w:r>
+        <w:t>A “Game Over” message is displayed</w:t>
+      </w:r>
+    </w:p>
+    <w:p>
+      <w:pPr>
+        <w:pStyle w:val="ListParagraph"/>
+        <w:numPr>
+          <w:ilvl w:val="0"/>
+          <w:numId w:val="13"/>
+        </w:numPr>
+        <w:ind w:left="1440"/>
+      </w:pPr>
+      <w:r>
+        <w:t>The user’s stats are showed on the screen</w:t>
+      </w:r>
+    </w:p>
+    <w:p>
+      <w:pPr>
+        <w:spacing w:after="0"/>
+        <w:ind w:left="720"/>
+        <w:rPr>
+          <w:b/>
+        </w:rPr>
+      </w:pPr>
+      <w:r>
+        <w:rPr>
+          <w:b/>
+        </w:rPr>
+        <w:t>Post-conditions</w:t>
+      </w:r>
+    </w:p>
+    <w:p>
+      <w:pPr>
+        <w:pStyle w:val="ListParagraph"/>
+        <w:numPr>
+          <w:ilvl w:val="0"/>
+          <w:numId w:val="6"/>
+        </w:numPr>
+      </w:pPr>
+      <w:r>
+        <w:t>The users may play again or return to the home screen</w:t>
+      </w:r>
+    </w:p>
+    <w:p>
+      <w:pPr>
+        <w:pStyle w:val="Heading3"/>
+        <w:ind w:firstLine="360"/>
+      </w:pPr>
+      <w:bookmarkStart w:id="15" w:name="_Toc409690926"/>
+      <w:r>
+        <w:t xml:space="preserve">4.1.8 </w:t>
+      </w:r>
+      <w:r>
+        <w:t>View</w:t>
+      </w:r>
+      <w:r>
+        <w:t xml:space="preserve"> Stats</w:t>
+      </w:r>
+      <w:bookmarkEnd w:id="15"/>
+    </w:p>
+    <w:p>
+      <w:pPr>
+        <w:spacing w:after="0"/>
+        <w:ind w:left="540"/>
+        <w:rPr>
+          <w:b/>
+        </w:rPr>
+      </w:pPr>
+      <w:r>
+        <w:tab/>
+      </w:r>
+      <w:r>
+        <w:rPr>
+          <w:b/>
+        </w:rPr>
+        <w:t>Preconditions</w:t>
+      </w:r>
+    </w:p>
+    <w:p>
+      <w:pPr>
+        <w:pStyle w:val="ListParagraph"/>
+        <w:numPr>
+          <w:ilvl w:val="0"/>
+          <w:numId w:val="3"/>
+        </w:numPr>
+        <w:ind w:left="1440"/>
+        <w:rPr>
+          <w:b/>
+        </w:rPr>
+      </w:pPr>
+      <w:r>
+        <w:t xml:space="preserve">The user has opened </w:t>
+      </w:r>
+      <w:r>
+        <w:t>the A</w:t>
+      </w:r>
+      <w:r>
+        <w:t>pplication</w:t>
+      </w:r>
+    </w:p>
+    <w:p>
+      <w:pPr>
+        <w:pStyle w:val="ListParagraph"/>
+        <w:numPr>
+          <w:ilvl w:val="0"/>
+          <w:numId w:val="3"/>
+        </w:numPr>
+        <w:ind w:left="1440"/>
+        <w:rPr>
+          <w:b/>
+        </w:rPr>
+      </w:pPr>
+      <w:r>
+        <w:t>The user is logged in</w:t>
+      </w:r>
+    </w:p>
+    <w:p>
+      <w:pPr>
+        <w:pStyle w:val="ListParagraph"/>
+        <w:numPr>
+          <w:ilvl w:val="0"/>
+          <w:numId w:val="3"/>
+        </w:numPr>
+        <w:ind w:left="1440"/>
+        <w:rPr>
+          <w:b/>
+        </w:rPr>
+      </w:pPr>
+      <w:r>
+        <w:t>The user is at the main menu</w:t>
+      </w:r>
+    </w:p>
+    <w:p>
+      <w:pPr>
+        <w:ind w:left="720"/>
+      </w:pPr>
+      <w:r>
+        <w:rPr>
+          <w:b/>
+        </w:rPr>
+        <w:t>Main Flow</w:t>
+      </w:r>
+    </w:p>
+    <w:p>
+      <w:pPr>
+        <w:pStyle w:val="ListParagraph"/>
+        <w:numPr>
+          <w:ilvl w:val="0"/>
+          <w:numId w:val="14"/>
+        </w:numPr>
+        <w:ind w:left="1440"/>
+      </w:pPr>
+      <w:r>
+        <w:t>The user clicks the “View Stats” button</w:t>
+      </w:r>
+    </w:p>
+    <w:p>
+      <w:pPr>
+        <w:pStyle w:val="ListParagraph"/>
+        <w:numPr>
+          <w:ilvl w:val="0"/>
+          <w:numId w:val="14"/>
+        </w:numPr>
+        <w:ind w:left="1440"/>
+      </w:pPr>
+      <w:r>
+        <w:t>A “User Stats” window pops up with the user’s stats</w:t>
+      </w:r>
+    </w:p>
+    <w:p>
+      <w:pPr>
+        <w:spacing w:after="0"/>
+        <w:ind w:left="720"/>
+        <w:rPr>
+          <w:b/>
+        </w:rPr>
+      </w:pPr>
+      <w:r>
+        <w:rPr>
+          <w:b/>
+        </w:rPr>
+        <w:t>Post-conditions</w:t>
+      </w:r>
+    </w:p>
+    <w:p>
+      <w:pPr>
+        <w:pStyle w:val="ListParagraph"/>
+        <w:numPr>
+          <w:ilvl w:val="0"/>
+          <w:numId w:val="6"/>
+        </w:numPr>
+      </w:pPr>
+      <w:r>
+        <w:t xml:space="preserve">The user is viewing the “User Stats” window </w:t>
+      </w:r>
+    </w:p>
+    <w:p>
+      <w:pPr>
+        <w:pStyle w:val="Heading3"/>
+        <w:ind w:firstLine="360"/>
+      </w:pPr>
+      <w:bookmarkStart w:id="16" w:name="_Toc409690927"/>
+      <w:r>
+        <w:t>4.1.8 Rejoin Game</w:t>
+      </w:r>
+      <w:bookmarkEnd w:id="16"/>
+    </w:p>
+    <w:p>
+      <w:pPr>
+        <w:spacing w:after="0"/>
+        <w:ind w:left="540"/>
+        <w:rPr>
+          <w:b/>
+        </w:rPr>
+      </w:pPr>
+      <w:r>
+        <w:tab/>
+      </w:r>
+      <w:r>
+        <w:rPr>
+          <w:b/>
+        </w:rPr>
+        <w:t>Preconditions</w:t>
+      </w:r>
+    </w:p>
+    <w:p>
+      <w:pPr>
+        <w:pStyle w:val="ListParagraph"/>
+        <w:numPr>
+          <w:ilvl w:val="0"/>
+          <w:numId w:val="3"/>
+        </w:numPr>
+        <w:ind w:left="1440"/>
+        <w:rPr>
+          <w:b/>
+        </w:rPr>
+      </w:pPr>
+      <w:r>
+        <w:t>The user has opened the Application</w:t>
+      </w:r>
+    </w:p>
+    <w:p>
+      <w:pPr>
+        <w:pStyle w:val="ListParagraph"/>
+        <w:numPr>
+          <w:ilvl w:val="0"/>
+          <w:numId w:val="3"/>
+        </w:numPr>
+        <w:ind w:left="1440"/>
+        <w:rPr>
+          <w:b/>
+        </w:rPr>
+      </w:pPr>
+      <w:r>
+        <w:t>The user is logged in</w:t>
+      </w:r>
+    </w:p>
+    <w:p>
+      <w:pPr>
+        <w:pStyle w:val="ListParagraph"/>
+        <w:numPr>
+          <w:ilvl w:val="0"/>
+          <w:numId w:val="3"/>
+        </w:numPr>
+        <w:ind w:left="1440"/>
+        <w:rPr>
+          <w:b/>
+        </w:rPr>
+      </w:pPr>
+      <w:r>
+        <w:t>The user is at the main menu</w:t>
+      </w:r>
+    </w:p>
+    <w:p>
+      <w:pPr>
+        <w:pStyle w:val="ListParagraph"/>
+        <w:numPr>
+          <w:ilvl w:val="0"/>
+          <w:numId w:val="3"/>
+        </w:numPr>
+        <w:ind w:left="1440"/>
+        <w:rPr>
+          <w:b/>
+        </w:rPr>
+      </w:pPr>
+      <w:r>
+        <w:t>The user was previously disconnected from a game which their opponent is still in</w:t>
+      </w:r>
+    </w:p>
+    <w:p>
+      <w:pPr>
+        <w:ind w:left="720"/>
+      </w:pPr>
+      <w:r>
+        <w:rPr>
+          <w:b/>
+        </w:rPr>
+        <w:t>Main Flow</w:t>
+      </w:r>
+    </w:p>
+    <w:p>
+      <w:pPr>
+        <w:pStyle w:val="ListParagraph"/>
+        <w:numPr>
+          <w:ilvl w:val="0"/>
+          <w:numId w:val="15"/>
+        </w:numPr>
+        <w:ind w:left="1440"/>
+      </w:pPr>
+      <w:r>
+        <w:t>The user clicks the “</w:t>
+      </w:r>
+      <w:r>
+        <w:t>Rejoin Game” button</w:t>
+      </w:r>
+    </w:p>
+    <w:p>
+      <w:pPr>
+        <w:spacing w:after="0"/>
+        <w:ind w:left="720"/>
+        <w:rPr>
+          <w:b/>
+        </w:rPr>
+      </w:pPr>
+      <w:r>
+        <w:rPr>
+          <w:b/>
+        </w:rPr>
+        <w:t>Post-conditions</w:t>
+      </w:r>
+    </w:p>
+    <w:p>
+      <w:pPr>
+        <w:pStyle w:val="ListParagraph"/>
+        <w:numPr>
+          <w:ilvl w:val="0"/>
+          <w:numId w:val="6"/>
+        </w:numPr>
+      </w:pPr>
+      <w:r>
+        <w:t>The user is presented with the game in the state it was left when disconnected</w:t>
+      </w:r>
+    </w:p>
+    <w:p>
+      <w:pPr>
+        <w:pStyle w:val="Heading2"/>
+      </w:pPr>
+      <w:bookmarkStart w:id="17" w:name="_Toc409690928"/>
+      <w:r>
+        <w:lastRenderedPageBreak/>
+        <w:t>4.2 Use Case Diagram</w:t>
+      </w:r>
+      <w:bookmarkEnd w:id="17"/>
+    </w:p>
+    <w:p>
+      <w:pPr>
+        <w:keepNext/>
+      </w:pPr>
+      <w:r>
+        <w:pict>
+          <v:shapetype id="_x0000_t75" coordsize="21600,21600" o:spt="75" o:preferrelative="t" path="m@4@5l@4@11@9@11@9@5xe" filled="f" stroked="f">
+            <v:stroke joinstyle="miter"/>
+            <v:formulas>
+              <v:f eqn="if lineDrawn pixelLineWidth 0"/>
+              <v:f eqn="sum @0 1 0"/>
+              <v:f eqn="sum 0 0 @1"/>
+              <v:f eqn="prod @2 1 2"/>
+              <v:f eqn="prod @3 21600 pixelWidth"/>
+              <v:f eqn="prod @3 21600 pixelHeight"/>
+              <v:f eqn="sum @0 0 1"/>
+              <v:f eqn="prod @6 1 2"/>
+              <v:f eqn="prod @7 21600 pixelWidth"/>
+              <v:f eqn="sum @8 21600 0"/>
+              <v:f eqn="prod @7 21600 pixelHeight"/>
+              <v:f eqn="sum @10 21600 0"/>
+            </v:formulas>
+            <v:path o:extrusionok="f" gradientshapeok="t" o:connecttype="rect"/>
+            <o:lock v:ext="edit" aspectratio="t"/>
+          </v:shapetype>
+          <v:shape id="_x0000_i1025" type="#_x0000_t75" style="width:468pt;height:468pt" o:bordertopcolor="this" o:borderleftcolor="this" o:borderbottomcolor="this" o:borderrightcolor="this">
+            <v:imagedata r:id="rId9" o:title="UseCase"/>
+            <w10:bordertop type="dot" width="4"/>
+            <w10:borderleft type="dot" width="4"/>
+            <w10:borderbottom type="dot" width="4"/>
+            <w10:borderright type="dot" width="4"/>
+          </v:shape>
+        </w:pict>
+      </w:r>
+    </w:p>
+    <w:p>
+      <w:pPr>
+        <w:pStyle w:val="Caption"/>
+        <w:jc w:val="center"/>
+      </w:pPr>
+      <w:r>
+        <w:t xml:space="preserve">Figure </w:t>
+      </w:r>
+      <w:fldSimple w:instr=" SEQ Figure \* ARABIC ">
+        <w:r>
+          <w:rPr>
+            <w:noProof/>
+          </w:rPr>
+          <w:t>1</w:t>
+        </w:r>
+      </w:fldSimple>
+      <w:r>
+        <w:t>: The Use Case Diagram for the application</w:t>
+      </w:r>
+    </w:p>
+    <w:p/>
+    <w:p/>
+    <w:p>
+      <w:pPr>
+        <w:pStyle w:val="Heading3"/>
+      </w:pPr>
+      <w:r>
+        <w:br w:type="page"/>
+      </w:r>
+    </w:p>
+    <w:p>
+      <w:pPr>
+        <w:pStyle w:val="Heading1"/>
+        <w:numPr>
+          <w:ilvl w:val="0"/>
+          <w:numId w:val="2"/>
+        </w:numPr>
+        <w:ind w:left="360"/>
+      </w:pPr>
+      <w:bookmarkStart w:id="18" w:name="_Toc409690929"/>
+      <w:r>
+        <w:lastRenderedPageBreak/>
+        <w:t>System Evolution</w:t>
+      </w:r>
+      <w:bookmarkEnd w:id="18"/>
     </w:p>
     <w:sectPr>
+      <w:footerReference w:type="default" r:id="rId10"/>
       <w:pgSz w:w="12240" w:h="15840"/>
       <w:pgMar w:top="1440" w:right="1440" w:bottom="1440" w:left="1440" w:header="720" w:footer="720" w:gutter="0"/>
       <w:pgNumType w:start="0"/>
@@ -991,9 +3887,888 @@
 </w:document>
 </file>
 
+<file path=word/endnotes.xml><?xml version="1.0" encoding="utf-8"?>
+<w:endnotes xmlns:wpc="http://schemas.microsoft.com/office/word/2010/wordprocessingCanvas" xmlns:mc="http://schemas.openxmlformats.org/markup-compatibility/2006" xmlns:o="urn:schemas-microsoft-com:office:office" xmlns:r="http://schemas.openxmlformats.org/officeDocument/2006/relationships" xmlns:m="http://schemas.openxmlformats.org/officeDocument/2006/math" xmlns:v="urn:schemas-microsoft-com:vml" xmlns:wp14="http://schemas.microsoft.com/office/word/2010/wordprocessingDrawing" xmlns:wp="http://schemas.openxmlformats.org/drawingml/2006/wordprocessingDrawing" xmlns:w10="urn:schemas-microsoft-com:office:word" xmlns:w="http://schemas.openxmlformats.org/wordprocessingml/2006/main" xmlns:w14="http://schemas.microsoft.com/office/word/2010/wordml" xmlns:w15="http://schemas.microsoft.com/office/word/2012/wordml" xmlns:wpg="http://schemas.microsoft.com/office/word/2010/wordprocessingGroup" xmlns:wpi="http://schemas.microsoft.com/office/word/2010/wordprocessingInk" xmlns:wne="http://schemas.microsoft.com/office/word/2006/wordml" xmlns:wps="http://schemas.microsoft.com/office/word/2010/wordprocessingShape" mc:Ignorable="w14 w15 wp14">
+  <w:endnote w:type="separator" w:id="-1">
+    <w:p>
+      <w:pPr>
+        <w:spacing w:after="0" w:line="240" w:lineRule="auto"/>
+      </w:pPr>
+      <w:r>
+        <w:separator/>
+      </w:r>
+    </w:p>
+  </w:endnote>
+  <w:endnote w:type="continuationSeparator" w:id="0">
+    <w:p>
+      <w:pPr>
+        <w:spacing w:after="0" w:line="240" w:lineRule="auto"/>
+      </w:pPr>
+      <w:r>
+        <w:continuationSeparator/>
+      </w:r>
+    </w:p>
+  </w:endnote>
+</w:endnotes>
+</file>
+
+<file path=word/footer1.xml><?xml version="1.0" encoding="utf-8"?>
+<w:ftr xmlns:wpc="http://schemas.microsoft.com/office/word/2010/wordprocessingCanvas" xmlns:mc="http://schemas.openxmlformats.org/markup-compatibility/2006" xmlns:o="urn:schemas-microsoft-com:office:office" xmlns:r="http://schemas.openxmlformats.org/officeDocument/2006/relationships" xmlns:m="http://schemas.openxmlformats.org/officeDocument/2006/math" xmlns:v="urn:schemas-microsoft-com:vml" xmlns:wp14="http://schemas.microsoft.com/office/word/2010/wordprocessingDrawing" xmlns:wp="http://schemas.openxmlformats.org/drawingml/2006/wordprocessingDrawing" xmlns:w10="urn:schemas-microsoft-com:office:word" xmlns:w="http://schemas.openxmlformats.org/wordprocessingml/2006/main" xmlns:w14="http://schemas.microsoft.com/office/word/2010/wordml" xmlns:w15="http://schemas.microsoft.com/office/word/2012/wordml" xmlns:wpg="http://schemas.microsoft.com/office/word/2010/wordprocessingGroup" xmlns:wpi="http://schemas.microsoft.com/office/word/2010/wordprocessingInk" xmlns:wne="http://schemas.microsoft.com/office/word/2006/wordml" xmlns:wps="http://schemas.microsoft.com/office/word/2010/wordprocessingShape" mc:Ignorable="w14 w15 wp14">
+  <w:sdt>
+    <w:sdtPr>
+      <w:id w:val="-517315291"/>
+      <w:docPartObj>
+        <w:docPartGallery w:val="Page Numbers (Bottom of Page)"/>
+        <w:docPartUnique/>
+      </w:docPartObj>
+    </w:sdtPr>
+    <w:sdtEndPr/>
+    <w:sdtContent>
+      <w:p>
+        <w:pPr>
+          <w:pStyle w:val="Footer"/>
+        </w:pPr>
+        <w:r>
+          <w:rPr>
+            <w:noProof/>
+          </w:rPr>
+          <mc:AlternateContent>
+            <mc:Choice Requires="wps">
+              <w:drawing>
+                <wp:anchor distT="0" distB="0" distL="114300" distR="114300" simplePos="0" relativeHeight="251659264" behindDoc="0" locked="0" layoutInCell="1" allowOverlap="1">
+                  <wp:simplePos x="0" y="0"/>
+                  <wp:positionH relativeFrom="rightMargin">
+                    <wp:align>center</wp:align>
+                  </wp:positionH>
+                  <wp:positionV relativeFrom="bottomMargin">
+                    <wp:align>center</wp:align>
+                  </wp:positionV>
+                  <wp:extent cx="565785" cy="191770"/>
+                  <wp:effectExtent l="0" t="0" r="0" b="0"/>
+                  <wp:wrapNone/>
+                  <wp:docPr id="2" name="Rectangle 2"/>
+                  <wp:cNvGraphicFramePr>
+                    <a:graphicFrameLocks xmlns:a="http://schemas.openxmlformats.org/drawingml/2006/main"/>
+                  </wp:cNvGraphicFramePr>
+                  <a:graphic xmlns:a="http://schemas.openxmlformats.org/drawingml/2006/main">
+                    <a:graphicData uri="http://schemas.microsoft.com/office/word/2010/wordprocessingShape">
+                      <wps:wsp>
+                        <wps:cNvSpPr>
+                          <a:spLocks noChangeArrowheads="1"/>
+                        </wps:cNvSpPr>
+                        <wps:spPr bwMode="auto">
+                          <a:xfrm rot="10800000" flipH="1">
+                            <a:off x="0" y="0"/>
+                            <a:ext cx="565785" cy="191770"/>
+                          </a:xfrm>
+                          <a:prstGeom prst="rect">
+                            <a:avLst/>
+                          </a:prstGeom>
+                          <a:noFill/>
+                          <a:ln>
+                            <a:noFill/>
+                          </a:ln>
+                          <a:extLst>
+                            <a:ext uri="{909E8E84-426E-40DD-AFC4-6F175D3DCCD1}">
+                              <a14:hiddenFill xmlns:a14="http://schemas.microsoft.com/office/drawing/2010/main">
+                                <a:solidFill>
+                                  <a:srgbClr val="C0504D"/>
+                                </a:solidFill>
+                              </a14:hiddenFill>
+                            </a:ext>
+                            <a:ext uri="{91240B29-F687-4F45-9708-019B960494DF}">
+                              <a14:hiddenLine xmlns:a14="http://schemas.microsoft.com/office/drawing/2010/main" w="28575">
+                                <a:solidFill>
+                                  <a:srgbClr val="5C83B4"/>
+                                </a:solidFill>
+                                <a:miter lim="800000"/>
+                                <a:headEnd/>
+                                <a:tailEnd/>
+                              </a14:hiddenLine>
+                            </a:ext>
+                          </a:extLst>
+                        </wps:spPr>
+                        <wps:txbx>
+                          <w:txbxContent>
+                            <w:p>
+                              <w:pPr>
+                                <w:pBdr>
+                                  <w:top w:val="single" w:sz="4" w:space="1" w:color="7F7F7F" w:themeColor="background1" w:themeShade="7F"/>
+                                </w:pBdr>
+                                <w:jc w:val="center"/>
+                                <w:rPr>
+                                  <w:color w:val="1F4E79" w:themeColor="accent1" w:themeShade="80"/>
+                                </w:rPr>
+                              </w:pPr>
+                              <w:r>
+                                <w:rPr>
+                                  <w:color w:val="1F4E79" w:themeColor="accent1" w:themeShade="80"/>
+                                </w:rPr>
+                                <w:fldChar w:fldCharType="begin"/>
+                              </w:r>
+                              <w:r>
+                                <w:rPr>
+                                  <w:color w:val="1F4E79" w:themeColor="accent1" w:themeShade="80"/>
+                                </w:rPr>
+                                <w:instrText xml:space="preserve"> PAGE   \* MERGEFORMAT </w:instrText>
+                              </w:r>
+                              <w:r>
+                                <w:rPr>
+                                  <w:color w:val="1F4E79" w:themeColor="accent1" w:themeShade="80"/>
+                                </w:rPr>
+                                <w:fldChar w:fldCharType="separate"/>
+                              </w:r>
+                              <w:r>
+                                <w:rPr>
+                                  <w:noProof/>
+                                  <w:color w:val="1F4E79" w:themeColor="accent1" w:themeShade="80"/>
+                                </w:rPr>
+                                <w:t>10</w:t>
+                              </w:r>
+                              <w:r>
+                                <w:rPr>
+                                  <w:noProof/>
+                                  <w:color w:val="1F4E79" w:themeColor="accent1" w:themeShade="80"/>
+                                </w:rPr>
+                                <w:fldChar w:fldCharType="end"/>
+                              </w:r>
+                            </w:p>
+                          </w:txbxContent>
+                        </wps:txbx>
+                        <wps:bodyPr rot="0" vert="horz" wrap="square" lIns="91440" tIns="0" rIns="91440" bIns="0" anchor="t" anchorCtr="0" upright="1">
+                          <a:noAutofit/>
+                        </wps:bodyPr>
+                      </wps:wsp>
+                    </a:graphicData>
+                  </a:graphic>
+                  <wp14:sizeRelH relativeFrom="page">
+                    <wp14:pctWidth>0</wp14:pctWidth>
+                  </wp14:sizeRelH>
+                  <wp14:sizeRelV relativeFrom="bottomMargin">
+                    <wp14:pctHeight>0</wp14:pctHeight>
+                  </wp14:sizeRelV>
+                </wp:anchor>
+              </w:drawing>
+            </mc:Choice>
+            <mc:Fallback>
+              <w:pict>
+                <v:rect id="Rectangle 2" o:spid="_x0000_s1027" style="position:absolute;margin-left:0;margin-top:0;width:44.55pt;height:15.1pt;rotation:180;flip:x;z-index:251659264;visibility:visible;mso-wrap-style:square;mso-width-percent:0;mso-height-percent:0;mso-wrap-distance-left:9pt;mso-wrap-distance-top:0;mso-wrap-distance-right:9pt;mso-wrap-distance-bottom:0;mso-position-horizontal:center;mso-position-horizontal-relative:right-margin-area;mso-position-vertical:center;mso-position-vertical-relative:bottom-margin-area;mso-width-percent:0;mso-height-percent:0;mso-width-relative:page;mso-height-relative:bottom-margin-area;v-text-anchor:top" o:gfxdata="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" filled="f" fillcolor="#c0504d" stroked="f" strokecolor="#5c83b4" strokeweight="2.25pt">
+                  <v:textbox inset=",0,,0">
+                    <w:txbxContent>
+                      <w:p>
+                        <w:pPr>
+                          <w:pBdr>
+                            <w:top w:val="single" w:sz="4" w:space="1" w:color="7F7F7F" w:themeColor="background1" w:themeShade="7F"/>
+                          </w:pBdr>
+                          <w:jc w:val="center"/>
+                          <w:rPr>
+                            <w:color w:val="1F4E79" w:themeColor="accent1" w:themeShade="80"/>
+                          </w:rPr>
+                        </w:pPr>
+                        <w:r>
+                          <w:rPr>
+                            <w:color w:val="1F4E79" w:themeColor="accent1" w:themeShade="80"/>
+                          </w:rPr>
+                          <w:fldChar w:fldCharType="begin"/>
+                        </w:r>
+                        <w:r>
+                          <w:rPr>
+                            <w:color w:val="1F4E79" w:themeColor="accent1" w:themeShade="80"/>
+                          </w:rPr>
+                          <w:instrText xml:space="preserve"> PAGE   \* MERGEFORMAT </w:instrText>
+                        </w:r>
+                        <w:r>
+                          <w:rPr>
+                            <w:color w:val="1F4E79" w:themeColor="accent1" w:themeShade="80"/>
+                          </w:rPr>
+                          <w:fldChar w:fldCharType="separate"/>
+                        </w:r>
+                        <w:r>
+                          <w:rPr>
+                            <w:noProof/>
+                            <w:color w:val="1F4E79" w:themeColor="accent1" w:themeShade="80"/>
+                          </w:rPr>
+                          <w:t>10</w:t>
+                        </w:r>
+                        <w:r>
+                          <w:rPr>
+                            <w:noProof/>
+                            <w:color w:val="1F4E79" w:themeColor="accent1" w:themeShade="80"/>
+                          </w:rPr>
+                          <w:fldChar w:fldCharType="end"/>
+                        </w:r>
+                      </w:p>
+                    </w:txbxContent>
+                  </v:textbox>
+                  <w10:wrap anchorx="margin" anchory="margin"/>
+                </v:rect>
+              </w:pict>
+            </mc:Fallback>
+          </mc:AlternateContent>
+        </w:r>
+      </w:p>
+    </w:sdtContent>
+  </w:sdt>
+</w:ftr>
+</file>
+
+<file path=word/footnotes.xml><?xml version="1.0" encoding="utf-8"?>
+<w:footnotes xmlns:wpc="http://schemas.microsoft.com/office/word/2010/wordprocessingCanvas" xmlns:mc="http://schemas.openxmlformats.org/markup-compatibility/2006" xmlns:o="urn:schemas-microsoft-com:office:office" xmlns:r="http://schemas.openxmlformats.org/officeDocument/2006/relationships" xmlns:m="http://schemas.openxmlformats.org/officeDocument/2006/math" xmlns:v="urn:schemas-microsoft-com:vml" xmlns:wp14="http://schemas.microsoft.com/office/word/2010/wordprocessingDrawing" xmlns:wp="http://schemas.openxmlformats.org/drawingml/2006/wordprocessingDrawing" xmlns:w10="urn:schemas-microsoft-com:office:word" xmlns:w="http://schemas.openxmlformats.org/wordprocessingml/2006/main" xmlns:w14="http://schemas.microsoft.com/office/word/2010/wordml" xmlns:w15="http://schemas.microsoft.com/office/word/2012/wordml" xmlns:wpg="http://schemas.microsoft.com/office/word/2010/wordprocessingGroup" xmlns:wpi="http://schemas.microsoft.com/office/word/2010/wordprocessingInk" xmlns:wne="http://schemas.microsoft.com/office/word/2006/wordml" xmlns:wps="http://schemas.microsoft.com/office/word/2010/wordprocessingShape" mc:Ignorable="w14 w15 wp14">
+  <w:footnote w:type="separator" w:id="-1">
+    <w:p>
+      <w:pPr>
+        <w:spacing w:after="0" w:line="240" w:lineRule="auto"/>
+      </w:pPr>
+      <w:r>
+        <w:separator/>
+      </w:r>
+    </w:p>
+  </w:footnote>
+  <w:footnote w:type="continuationSeparator" w:id="0">
+    <w:p>
+      <w:pPr>
+        <w:spacing w:after="0" w:line="240" w:lineRule="auto"/>
+      </w:pPr>
+      <w:r>
+        <w:continuationSeparator/>
+      </w:r>
+    </w:p>
+  </w:footnote>
+</w:footnotes>
+</file>
+
 <file path=word/numbering.xml><?xml version="1.0" encoding="utf-8"?>
 <w:numbering xmlns:wpc="http://schemas.microsoft.com/office/word/2010/wordprocessingCanvas" xmlns:mc="http://schemas.openxmlformats.org/markup-compatibility/2006" xmlns:o="urn:schemas-microsoft-com:office:office" xmlns:r="http://schemas.openxmlformats.org/officeDocument/2006/relationships" xmlns:m="http://schemas.openxmlformats.org/officeDocument/2006/math" xmlns:v="urn:schemas-microsoft-com:vml" xmlns:wp14="http://schemas.microsoft.com/office/word/2010/wordprocessingDrawing" xmlns:wp="http://schemas.openxmlformats.org/drawingml/2006/wordprocessingDrawing" xmlns:w10="urn:schemas-microsoft-com:office:word" xmlns:w="http://schemas.openxmlformats.org/wordprocessingml/2006/main" xmlns:w14="http://schemas.microsoft.com/office/word/2010/wordml" xmlns:w15="http://schemas.microsoft.com/office/word/2012/wordml" xmlns:wpg="http://schemas.microsoft.com/office/word/2010/wordprocessingGroup" xmlns:wpi="http://schemas.microsoft.com/office/word/2010/wordprocessingInk" xmlns:wne="http://schemas.microsoft.com/office/word/2006/wordml" xmlns:wps="http://schemas.microsoft.com/office/word/2010/wordprocessingShape" mc:Ignorable="w14 w15 wp14">
   <w:abstractNum w:abstractNumId="0">
+    <w:nsid w:val="099E1CF5"/>
+    <w:multiLevelType w:val="hybridMultilevel"/>
+    <w:tmpl w:val="2796199C"/>
+    <w:lvl w:ilvl="0" w:tplc="04090001">
+      <w:start w:val="1"/>
+      <w:numFmt w:val="bullet"/>
+      <w:lvlText w:val=""/>
+      <w:lvlJc w:val="left"/>
+      <w:pPr>
+        <w:ind w:left="1440" w:hanging="360"/>
+      </w:pPr>
+      <w:rPr>
+        <w:rFonts w:ascii="Symbol" w:hAnsi="Symbol" w:hint="default"/>
+      </w:rPr>
+    </w:lvl>
+    <w:lvl w:ilvl="1" w:tplc="04090003" w:tentative="1">
+      <w:start w:val="1"/>
+      <w:numFmt w:val="bullet"/>
+      <w:lvlText w:val="o"/>
+      <w:lvlJc w:val="left"/>
+      <w:pPr>
+        <w:ind w:left="2160" w:hanging="360"/>
+      </w:pPr>
+      <w:rPr>
+        <w:rFonts w:ascii="Courier New" w:hAnsi="Courier New" w:cs="Courier New" w:hint="default"/>
+      </w:rPr>
+    </w:lvl>
+    <w:lvl w:ilvl="2" w:tplc="04090005" w:tentative="1">
+      <w:start w:val="1"/>
+      <w:numFmt w:val="bullet"/>
+      <w:lvlText w:val=""/>
+      <w:lvlJc w:val="left"/>
+      <w:pPr>
+        <w:ind w:left="2880" w:hanging="360"/>
+      </w:pPr>
+      <w:rPr>
+        <w:rFonts w:ascii="Wingdings" w:hAnsi="Wingdings" w:hint="default"/>
+      </w:rPr>
+    </w:lvl>
+    <w:lvl w:ilvl="3" w:tplc="04090001" w:tentative="1">
+      <w:start w:val="1"/>
+      <w:numFmt w:val="bullet"/>
+      <w:lvlText w:val=""/>
+      <w:lvlJc w:val="left"/>
+      <w:pPr>
+        <w:ind w:left="3600" w:hanging="360"/>
+      </w:pPr>
+      <w:rPr>
+        <w:rFonts w:ascii="Symbol" w:hAnsi="Symbol" w:hint="default"/>
+      </w:rPr>
+    </w:lvl>
+    <w:lvl w:ilvl="4" w:tplc="04090003" w:tentative="1">
+      <w:start w:val="1"/>
+      <w:numFmt w:val="bullet"/>
+      <w:lvlText w:val="o"/>
+      <w:lvlJc w:val="left"/>
+      <w:pPr>
+        <w:ind w:left="4320" w:hanging="360"/>
+      </w:pPr>
+      <w:rPr>
+        <w:rFonts w:ascii="Courier New" w:hAnsi="Courier New" w:cs="Courier New" w:hint="default"/>
+      </w:rPr>
+    </w:lvl>
+    <w:lvl w:ilvl="5" w:tplc="04090005" w:tentative="1">
+      <w:start w:val="1"/>
+      <w:numFmt w:val="bullet"/>
+      <w:lvlText w:val=""/>
+      <w:lvlJc w:val="left"/>
+      <w:pPr>
+        <w:ind w:left="5040" w:hanging="360"/>
+      </w:pPr>
+      <w:rPr>
+        <w:rFonts w:ascii="Wingdings" w:hAnsi="Wingdings" w:hint="default"/>
+      </w:rPr>
+    </w:lvl>
+    <w:lvl w:ilvl="6" w:tplc="04090001" w:tentative="1">
+      <w:start w:val="1"/>
+      <w:numFmt w:val="bullet"/>
+      <w:lvlText w:val=""/>
+      <w:lvlJc w:val="left"/>
+      <w:pPr>
+        <w:ind w:left="5760" w:hanging="360"/>
+      </w:pPr>
+      <w:rPr>
+        <w:rFonts w:ascii="Symbol" w:hAnsi="Symbol" w:hint="default"/>
+      </w:rPr>
+    </w:lvl>
+    <w:lvl w:ilvl="7" w:tplc="04090003" w:tentative="1">
+      <w:start w:val="1"/>
+      <w:numFmt w:val="bullet"/>
+      <w:lvlText w:val="o"/>
+      <w:lvlJc w:val="left"/>
+      <w:pPr>
+        <w:ind w:left="6480" w:hanging="360"/>
+      </w:pPr>
+      <w:rPr>
+        <w:rFonts w:ascii="Courier New" w:hAnsi="Courier New" w:cs="Courier New" w:hint="default"/>
+      </w:rPr>
+    </w:lvl>
+    <w:lvl w:ilvl="8" w:tplc="04090005" w:tentative="1">
+      <w:start w:val="1"/>
+      <w:numFmt w:val="bullet"/>
+      <w:lvlText w:val=""/>
+      <w:lvlJc w:val="left"/>
+      <w:pPr>
+        <w:ind w:left="7200" w:hanging="360"/>
+      </w:pPr>
+      <w:rPr>
+        <w:rFonts w:ascii="Wingdings" w:hAnsi="Wingdings" w:hint="default"/>
+      </w:rPr>
+    </w:lvl>
+  </w:abstractNum>
+  <w:abstractNum w:abstractNumId="1">
+    <w:nsid w:val="09EF3814"/>
+    <w:multiLevelType w:val="hybridMultilevel"/>
+    <w:tmpl w:val="C084FE84"/>
+    <w:lvl w:ilvl="0" w:tplc="0409000F">
+      <w:start w:val="1"/>
+      <w:numFmt w:val="decimal"/>
+      <w:lvlText w:val="%1."/>
+      <w:lvlJc w:val="left"/>
+      <w:pPr>
+        <w:ind w:left="1530" w:hanging="360"/>
+      </w:pPr>
+    </w:lvl>
+    <w:lvl w:ilvl="1" w:tplc="04090019" w:tentative="1">
+      <w:start w:val="1"/>
+      <w:numFmt w:val="lowerLetter"/>
+      <w:lvlText w:val="%2."/>
+      <w:lvlJc w:val="left"/>
+      <w:pPr>
+        <w:ind w:left="2520" w:hanging="360"/>
+      </w:pPr>
+    </w:lvl>
+    <w:lvl w:ilvl="2" w:tplc="0409001B" w:tentative="1">
+      <w:start w:val="1"/>
+      <w:numFmt w:val="lowerRoman"/>
+      <w:lvlText w:val="%3."/>
+      <w:lvlJc w:val="right"/>
+      <w:pPr>
+        <w:ind w:left="3240" w:hanging="180"/>
+      </w:pPr>
+    </w:lvl>
+    <w:lvl w:ilvl="3" w:tplc="0409000F" w:tentative="1">
+      <w:start w:val="1"/>
+      <w:numFmt w:val="decimal"/>
+      <w:lvlText w:val="%4."/>
+      <w:lvlJc w:val="left"/>
+      <w:pPr>
+        <w:ind w:left="3960" w:hanging="360"/>
+      </w:pPr>
+    </w:lvl>
+    <w:lvl w:ilvl="4" w:tplc="04090019" w:tentative="1">
+      <w:start w:val="1"/>
+      <w:numFmt w:val="lowerLetter"/>
+      <w:lvlText w:val="%5."/>
+      <w:lvlJc w:val="left"/>
+      <w:pPr>
+        <w:ind w:left="4680" w:hanging="360"/>
+      </w:pPr>
+    </w:lvl>
+    <w:lvl w:ilvl="5" w:tplc="0409001B" w:tentative="1">
+      <w:start w:val="1"/>
+      <w:numFmt w:val="lowerRoman"/>
+      <w:lvlText w:val="%6."/>
+      <w:lvlJc w:val="right"/>
+      <w:pPr>
+        <w:ind w:left="5400" w:hanging="180"/>
+      </w:pPr>
+    </w:lvl>
+    <w:lvl w:ilvl="6" w:tplc="0409000F" w:tentative="1">
+      <w:start w:val="1"/>
+      <w:numFmt w:val="decimal"/>
+      <w:lvlText w:val="%7."/>
+      <w:lvlJc w:val="left"/>
+      <w:pPr>
+        <w:ind w:left="6120" w:hanging="360"/>
+      </w:pPr>
+    </w:lvl>
+    <w:lvl w:ilvl="7" w:tplc="04090019" w:tentative="1">
+      <w:start w:val="1"/>
+      <w:numFmt w:val="lowerLetter"/>
+      <w:lvlText w:val="%8."/>
+      <w:lvlJc w:val="left"/>
+      <w:pPr>
+        <w:ind w:left="6840" w:hanging="360"/>
+      </w:pPr>
+    </w:lvl>
+    <w:lvl w:ilvl="8" w:tplc="0409001B" w:tentative="1">
+      <w:start w:val="1"/>
+      <w:numFmt w:val="lowerRoman"/>
+      <w:lvlText w:val="%9."/>
+      <w:lvlJc w:val="right"/>
+      <w:pPr>
+        <w:ind w:left="7560" w:hanging="180"/>
+      </w:pPr>
+    </w:lvl>
+  </w:abstractNum>
+  <w:abstractNum w:abstractNumId="2">
+    <w:nsid w:val="14274B13"/>
+    <w:multiLevelType w:val="hybridMultilevel"/>
+    <w:tmpl w:val="C084FE84"/>
+    <w:lvl w:ilvl="0" w:tplc="0409000F">
+      <w:start w:val="1"/>
+      <w:numFmt w:val="decimal"/>
+      <w:lvlText w:val="%1."/>
+      <w:lvlJc w:val="left"/>
+      <w:pPr>
+        <w:ind w:left="1530" w:hanging="360"/>
+      </w:pPr>
+    </w:lvl>
+    <w:lvl w:ilvl="1" w:tplc="04090019" w:tentative="1">
+      <w:start w:val="1"/>
+      <w:numFmt w:val="lowerLetter"/>
+      <w:lvlText w:val="%2."/>
+      <w:lvlJc w:val="left"/>
+      <w:pPr>
+        <w:ind w:left="2520" w:hanging="360"/>
+      </w:pPr>
+    </w:lvl>
+    <w:lvl w:ilvl="2" w:tplc="0409001B" w:tentative="1">
+      <w:start w:val="1"/>
+      <w:numFmt w:val="lowerRoman"/>
+      <w:lvlText w:val="%3."/>
+      <w:lvlJc w:val="right"/>
+      <w:pPr>
+        <w:ind w:left="3240" w:hanging="180"/>
+      </w:pPr>
+    </w:lvl>
+    <w:lvl w:ilvl="3" w:tplc="0409000F" w:tentative="1">
+      <w:start w:val="1"/>
+      <w:numFmt w:val="decimal"/>
+      <w:lvlText w:val="%4."/>
+      <w:lvlJc w:val="left"/>
+      <w:pPr>
+        <w:ind w:left="3960" w:hanging="360"/>
+      </w:pPr>
+    </w:lvl>
+    <w:lvl w:ilvl="4" w:tplc="04090019" w:tentative="1">
+      <w:start w:val="1"/>
+      <w:numFmt w:val="lowerLetter"/>
+      <w:lvlText w:val="%5."/>
+      <w:lvlJc w:val="left"/>
+      <w:pPr>
+        <w:ind w:left="4680" w:hanging="360"/>
+      </w:pPr>
+    </w:lvl>
+    <w:lvl w:ilvl="5" w:tplc="0409001B" w:tentative="1">
+      <w:start w:val="1"/>
+      <w:numFmt w:val="lowerRoman"/>
+      <w:lvlText w:val="%6."/>
+      <w:lvlJc w:val="right"/>
+      <w:pPr>
+        <w:ind w:left="5400" w:hanging="180"/>
+      </w:pPr>
+    </w:lvl>
+    <w:lvl w:ilvl="6" w:tplc="0409000F" w:tentative="1">
+      <w:start w:val="1"/>
+      <w:numFmt w:val="decimal"/>
+      <w:lvlText w:val="%7."/>
+      <w:lvlJc w:val="left"/>
+      <w:pPr>
+        <w:ind w:left="6120" w:hanging="360"/>
+      </w:pPr>
+    </w:lvl>
+    <w:lvl w:ilvl="7" w:tplc="04090019" w:tentative="1">
+      <w:start w:val="1"/>
+      <w:numFmt w:val="lowerLetter"/>
+      <w:lvlText w:val="%8."/>
+      <w:lvlJc w:val="left"/>
+      <w:pPr>
+        <w:ind w:left="6840" w:hanging="360"/>
+      </w:pPr>
+    </w:lvl>
+    <w:lvl w:ilvl="8" w:tplc="0409001B" w:tentative="1">
+      <w:start w:val="1"/>
+      <w:numFmt w:val="lowerRoman"/>
+      <w:lvlText w:val="%9."/>
+      <w:lvlJc w:val="right"/>
+      <w:pPr>
+        <w:ind w:left="7560" w:hanging="180"/>
+      </w:pPr>
+    </w:lvl>
+  </w:abstractNum>
+  <w:abstractNum w:abstractNumId="3">
+    <w:nsid w:val="2A930EA7"/>
+    <w:multiLevelType w:val="hybridMultilevel"/>
+    <w:tmpl w:val="C084FE84"/>
+    <w:lvl w:ilvl="0" w:tplc="0409000F">
+      <w:start w:val="1"/>
+      <w:numFmt w:val="decimal"/>
+      <w:lvlText w:val="%1."/>
+      <w:lvlJc w:val="left"/>
+      <w:pPr>
+        <w:ind w:left="1530" w:hanging="360"/>
+      </w:pPr>
+    </w:lvl>
+    <w:lvl w:ilvl="1" w:tplc="04090019" w:tentative="1">
+      <w:start w:val="1"/>
+      <w:numFmt w:val="lowerLetter"/>
+      <w:lvlText w:val="%2."/>
+      <w:lvlJc w:val="left"/>
+      <w:pPr>
+        <w:ind w:left="2520" w:hanging="360"/>
+      </w:pPr>
+    </w:lvl>
+    <w:lvl w:ilvl="2" w:tplc="0409001B" w:tentative="1">
+      <w:start w:val="1"/>
+      <w:numFmt w:val="lowerRoman"/>
+      <w:lvlText w:val="%3."/>
+      <w:lvlJc w:val="right"/>
+      <w:pPr>
+        <w:ind w:left="3240" w:hanging="180"/>
+      </w:pPr>
+    </w:lvl>
+    <w:lvl w:ilvl="3" w:tplc="0409000F" w:tentative="1">
+      <w:start w:val="1"/>
+      <w:numFmt w:val="decimal"/>
+      <w:lvlText w:val="%4."/>
+      <w:lvlJc w:val="left"/>
+      <w:pPr>
+        <w:ind w:left="3960" w:hanging="360"/>
+      </w:pPr>
+    </w:lvl>
+    <w:lvl w:ilvl="4" w:tplc="04090019" w:tentative="1">
+      <w:start w:val="1"/>
+      <w:numFmt w:val="lowerLetter"/>
+      <w:lvlText w:val="%5."/>
+      <w:lvlJc w:val="left"/>
+      <w:pPr>
+        <w:ind w:left="4680" w:hanging="360"/>
+      </w:pPr>
+    </w:lvl>
+    <w:lvl w:ilvl="5" w:tplc="0409001B" w:tentative="1">
+      <w:start w:val="1"/>
+      <w:numFmt w:val="lowerRoman"/>
+      <w:lvlText w:val="%6."/>
+      <w:lvlJc w:val="right"/>
+      <w:pPr>
+        <w:ind w:left="5400" w:hanging="180"/>
+      </w:pPr>
+    </w:lvl>
+    <w:lvl w:ilvl="6" w:tplc="0409000F" w:tentative="1">
+      <w:start w:val="1"/>
+      <w:numFmt w:val="decimal"/>
+      <w:lvlText w:val="%7."/>
+      <w:lvlJc w:val="left"/>
+      <w:pPr>
+        <w:ind w:left="6120" w:hanging="360"/>
+      </w:pPr>
+    </w:lvl>
+    <w:lvl w:ilvl="7" w:tplc="04090019" w:tentative="1">
+      <w:start w:val="1"/>
+      <w:numFmt w:val="lowerLetter"/>
+      <w:lvlText w:val="%8."/>
+      <w:lvlJc w:val="left"/>
+      <w:pPr>
+        <w:ind w:left="6840" w:hanging="360"/>
+      </w:pPr>
+    </w:lvl>
+    <w:lvl w:ilvl="8" w:tplc="0409001B" w:tentative="1">
+      <w:start w:val="1"/>
+      <w:numFmt w:val="lowerRoman"/>
+      <w:lvlText w:val="%9."/>
+      <w:lvlJc w:val="right"/>
+      <w:pPr>
+        <w:ind w:left="7560" w:hanging="180"/>
+      </w:pPr>
+    </w:lvl>
+  </w:abstractNum>
+  <w:abstractNum w:abstractNumId="4">
+    <w:nsid w:val="34444373"/>
+    <w:multiLevelType w:val="hybridMultilevel"/>
+    <w:tmpl w:val="C084FE84"/>
+    <w:lvl w:ilvl="0" w:tplc="0409000F">
+      <w:start w:val="1"/>
+      <w:numFmt w:val="decimal"/>
+      <w:lvlText w:val="%1."/>
+      <w:lvlJc w:val="left"/>
+      <w:pPr>
+        <w:ind w:left="1530" w:hanging="360"/>
+      </w:pPr>
+    </w:lvl>
+    <w:lvl w:ilvl="1" w:tplc="04090019" w:tentative="1">
+      <w:start w:val="1"/>
+      <w:numFmt w:val="lowerLetter"/>
+      <w:lvlText w:val="%2."/>
+      <w:lvlJc w:val="left"/>
+      <w:pPr>
+        <w:ind w:left="2520" w:hanging="360"/>
+      </w:pPr>
+    </w:lvl>
+    <w:lvl w:ilvl="2" w:tplc="0409001B" w:tentative="1">
+      <w:start w:val="1"/>
+      <w:numFmt w:val="lowerRoman"/>
+      <w:lvlText w:val="%3."/>
+      <w:lvlJc w:val="right"/>
+      <w:pPr>
+        <w:ind w:left="3240" w:hanging="180"/>
+      </w:pPr>
+    </w:lvl>
+    <w:lvl w:ilvl="3" w:tplc="0409000F" w:tentative="1">
+      <w:start w:val="1"/>
+      <w:numFmt w:val="decimal"/>
+      <w:lvlText w:val="%4."/>
+      <w:lvlJc w:val="left"/>
+      <w:pPr>
+        <w:ind w:left="3960" w:hanging="360"/>
+      </w:pPr>
+    </w:lvl>
+    <w:lvl w:ilvl="4" w:tplc="04090019" w:tentative="1">
+      <w:start w:val="1"/>
+      <w:numFmt w:val="lowerLetter"/>
+      <w:lvlText w:val="%5."/>
+      <w:lvlJc w:val="left"/>
+      <w:pPr>
+        <w:ind w:left="4680" w:hanging="360"/>
+      </w:pPr>
+    </w:lvl>
+    <w:lvl w:ilvl="5" w:tplc="0409001B" w:tentative="1">
+      <w:start w:val="1"/>
+      <w:numFmt w:val="lowerRoman"/>
+      <w:lvlText w:val="%6."/>
+      <w:lvlJc w:val="right"/>
+      <w:pPr>
+        <w:ind w:left="5400" w:hanging="180"/>
+      </w:pPr>
+    </w:lvl>
+    <w:lvl w:ilvl="6" w:tplc="0409000F" w:tentative="1">
+      <w:start w:val="1"/>
+      <w:numFmt w:val="decimal"/>
+      <w:lvlText w:val="%7."/>
+      <w:lvlJc w:val="left"/>
+      <w:pPr>
+        <w:ind w:left="6120" w:hanging="360"/>
+      </w:pPr>
+    </w:lvl>
+    <w:lvl w:ilvl="7" w:tplc="04090019" w:tentative="1">
+      <w:start w:val="1"/>
+      <w:numFmt w:val="lowerLetter"/>
+      <w:lvlText w:val="%8."/>
+      <w:lvlJc w:val="left"/>
+      <w:pPr>
+        <w:ind w:left="6840" w:hanging="360"/>
+      </w:pPr>
+    </w:lvl>
+    <w:lvl w:ilvl="8" w:tplc="0409001B" w:tentative="1">
+      <w:start w:val="1"/>
+      <w:numFmt w:val="lowerRoman"/>
+      <w:lvlText w:val="%9."/>
+      <w:lvlJc w:val="right"/>
+      <w:pPr>
+        <w:ind w:left="7560" w:hanging="180"/>
+      </w:pPr>
+    </w:lvl>
+  </w:abstractNum>
+  <w:abstractNum w:abstractNumId="5">
+    <w:nsid w:val="347B7E55"/>
+    <w:multiLevelType w:val="hybridMultilevel"/>
+    <w:tmpl w:val="C084FE84"/>
+    <w:lvl w:ilvl="0" w:tplc="0409000F">
+      <w:start w:val="1"/>
+      <w:numFmt w:val="decimal"/>
+      <w:lvlText w:val="%1."/>
+      <w:lvlJc w:val="left"/>
+      <w:pPr>
+        <w:ind w:left="1530" w:hanging="360"/>
+      </w:pPr>
+    </w:lvl>
+    <w:lvl w:ilvl="1" w:tplc="04090019" w:tentative="1">
+      <w:start w:val="1"/>
+      <w:numFmt w:val="lowerLetter"/>
+      <w:lvlText w:val="%2."/>
+      <w:lvlJc w:val="left"/>
+      <w:pPr>
+        <w:ind w:left="2520" w:hanging="360"/>
+      </w:pPr>
+    </w:lvl>
+    <w:lvl w:ilvl="2" w:tplc="0409001B" w:tentative="1">
+      <w:start w:val="1"/>
+      <w:numFmt w:val="lowerRoman"/>
+      <w:lvlText w:val="%3."/>
+      <w:lvlJc w:val="right"/>
+      <w:pPr>
+        <w:ind w:left="3240" w:hanging="180"/>
+      </w:pPr>
+    </w:lvl>
+    <w:lvl w:ilvl="3" w:tplc="0409000F" w:tentative="1">
+      <w:start w:val="1"/>
+      <w:numFmt w:val="decimal"/>
+      <w:lvlText w:val="%4."/>
+      <w:lvlJc w:val="left"/>
+      <w:pPr>
+        <w:ind w:left="3960" w:hanging="360"/>
+      </w:pPr>
+    </w:lvl>
+    <w:lvl w:ilvl="4" w:tplc="04090019" w:tentative="1">
+      <w:start w:val="1"/>
+      <w:numFmt w:val="lowerLetter"/>
+      <w:lvlText w:val="%5."/>
+      <w:lvlJc w:val="left"/>
+      <w:pPr>
+        <w:ind w:left="4680" w:hanging="360"/>
+      </w:pPr>
+    </w:lvl>
+    <w:lvl w:ilvl="5" w:tplc="0409001B" w:tentative="1">
+      <w:start w:val="1"/>
+      <w:numFmt w:val="lowerRoman"/>
+      <w:lvlText w:val="%6."/>
+      <w:lvlJc w:val="right"/>
+      <w:pPr>
+        <w:ind w:left="5400" w:hanging="180"/>
+      </w:pPr>
+    </w:lvl>
+    <w:lvl w:ilvl="6" w:tplc="0409000F" w:tentative="1">
+      <w:start w:val="1"/>
+      <w:numFmt w:val="decimal"/>
+      <w:lvlText w:val="%7."/>
+      <w:lvlJc w:val="left"/>
+      <w:pPr>
+        <w:ind w:left="6120" w:hanging="360"/>
+      </w:pPr>
+    </w:lvl>
+    <w:lvl w:ilvl="7" w:tplc="04090019" w:tentative="1">
+      <w:start w:val="1"/>
+      <w:numFmt w:val="lowerLetter"/>
+      <w:lvlText w:val="%8."/>
+      <w:lvlJc w:val="left"/>
+      <w:pPr>
+        <w:ind w:left="6840" w:hanging="360"/>
+      </w:pPr>
+    </w:lvl>
+    <w:lvl w:ilvl="8" w:tplc="0409001B" w:tentative="1">
+      <w:start w:val="1"/>
+      <w:numFmt w:val="lowerRoman"/>
+      <w:lvlText w:val="%9."/>
+      <w:lvlJc w:val="right"/>
+      <w:pPr>
+        <w:ind w:left="7560" w:hanging="180"/>
+      </w:pPr>
+    </w:lvl>
+  </w:abstractNum>
+  <w:abstractNum w:abstractNumId="6">
+    <w:nsid w:val="48DE213A"/>
+    <w:multiLevelType w:val="hybridMultilevel"/>
+    <w:tmpl w:val="C084FE84"/>
+    <w:lvl w:ilvl="0" w:tplc="0409000F">
+      <w:start w:val="1"/>
+      <w:numFmt w:val="decimal"/>
+      <w:lvlText w:val="%1."/>
+      <w:lvlJc w:val="left"/>
+      <w:pPr>
+        <w:ind w:left="1530" w:hanging="360"/>
+      </w:pPr>
+    </w:lvl>
+    <w:lvl w:ilvl="1" w:tplc="04090019" w:tentative="1">
+      <w:start w:val="1"/>
+      <w:numFmt w:val="lowerLetter"/>
+      <w:lvlText w:val="%2."/>
+      <w:lvlJc w:val="left"/>
+      <w:pPr>
+        <w:ind w:left="2520" w:hanging="360"/>
+      </w:pPr>
+    </w:lvl>
+    <w:lvl w:ilvl="2" w:tplc="0409001B" w:tentative="1">
+      <w:start w:val="1"/>
+      <w:numFmt w:val="lowerRoman"/>
+      <w:lvlText w:val="%3."/>
+      <w:lvlJc w:val="right"/>
+      <w:pPr>
+        <w:ind w:left="3240" w:hanging="180"/>
+      </w:pPr>
+    </w:lvl>
+    <w:lvl w:ilvl="3" w:tplc="0409000F" w:tentative="1">
+      <w:start w:val="1"/>
+      <w:numFmt w:val="decimal"/>
+      <w:lvlText w:val="%4."/>
+      <w:lvlJc w:val="left"/>
+      <w:pPr>
+        <w:ind w:left="3960" w:hanging="360"/>
+      </w:pPr>
+    </w:lvl>
+    <w:lvl w:ilvl="4" w:tplc="04090019" w:tentative="1">
+      <w:start w:val="1"/>
+      <w:numFmt w:val="lowerLetter"/>
+      <w:lvlText w:val="%5."/>
+      <w:lvlJc w:val="left"/>
+      <w:pPr>
+        <w:ind w:left="4680" w:hanging="360"/>
+      </w:pPr>
+    </w:lvl>
+    <w:lvl w:ilvl="5" w:tplc="0409001B" w:tentative="1">
+      <w:start w:val="1"/>
+      <w:numFmt w:val="lowerRoman"/>
+      <w:lvlText w:val="%6."/>
+      <w:lvlJc w:val="right"/>
+      <w:pPr>
+        <w:ind w:left="5400" w:hanging="180"/>
+      </w:pPr>
+    </w:lvl>
+    <w:lvl w:ilvl="6" w:tplc="0409000F" w:tentative="1">
+      <w:start w:val="1"/>
+      <w:numFmt w:val="decimal"/>
+      <w:lvlText w:val="%7."/>
+      <w:lvlJc w:val="left"/>
+      <w:pPr>
+        <w:ind w:left="6120" w:hanging="360"/>
+      </w:pPr>
+    </w:lvl>
+    <w:lvl w:ilvl="7" w:tplc="04090019" w:tentative="1">
+      <w:start w:val="1"/>
+      <w:numFmt w:val="lowerLetter"/>
+      <w:lvlText w:val="%8."/>
+      <w:lvlJc w:val="left"/>
+      <w:pPr>
+        <w:ind w:left="6840" w:hanging="360"/>
+      </w:pPr>
+    </w:lvl>
+    <w:lvl w:ilvl="8" w:tplc="0409001B" w:tentative="1">
+      <w:start w:val="1"/>
+      <w:numFmt w:val="lowerRoman"/>
+      <w:lvlText w:val="%9."/>
+      <w:lvlJc w:val="right"/>
+      <w:pPr>
+        <w:ind w:left="7560" w:hanging="180"/>
+      </w:pPr>
+    </w:lvl>
+  </w:abstractNum>
+  <w:abstractNum w:abstractNumId="7">
     <w:nsid w:val="65041E18"/>
     <w:multiLevelType w:val="hybridMultilevel"/>
     <w:tmpl w:val="2A38EB96"/>
@@ -1082,11 +4857,11 @@
       </w:pPr>
     </w:lvl>
   </w:abstractNum>
-  <w:abstractNum w:abstractNumId="1">
+  <w:abstractNum w:abstractNumId="8">
     <w:nsid w:val="655129E7"/>
-    <w:multiLevelType w:val="hybridMultilevel"/>
-    <w:tmpl w:val="D69CA80A"/>
-    <w:lvl w:ilvl="0" w:tplc="0409000F">
+    <w:multiLevelType w:val="multilevel"/>
+    <w:tmpl w:val="031CA332"/>
+    <w:lvl w:ilvl="0">
       <w:start w:val="1"/>
       <w:numFmt w:val="decimal"/>
       <w:lvlText w:val="%1."/>
@@ -1098,13 +4873,131 @@
         <w:rFonts w:hint="default"/>
       </w:rPr>
     </w:lvl>
+    <w:lvl w:ilvl="1">
+      <w:start w:val="1"/>
+      <w:numFmt w:val="decimal"/>
+      <w:isLgl/>
+      <w:lvlText w:val="%1.%2"/>
+      <w:lvlJc w:val="left"/>
+      <w:pPr>
+        <w:ind w:left="940" w:hanging="580"/>
+      </w:pPr>
+      <w:rPr>
+        <w:rFonts w:hint="default"/>
+      </w:rPr>
+    </w:lvl>
+    <w:lvl w:ilvl="2">
+      <w:start w:val="2"/>
+      <w:numFmt w:val="decimal"/>
+      <w:isLgl/>
+      <w:lvlText w:val="%1.%2.%3"/>
+      <w:lvlJc w:val="left"/>
+      <w:pPr>
+        <w:ind w:left="1080" w:hanging="720"/>
+      </w:pPr>
+      <w:rPr>
+        <w:rFonts w:hint="default"/>
+      </w:rPr>
+    </w:lvl>
+    <w:lvl w:ilvl="3">
+      <w:start w:val="1"/>
+      <w:numFmt w:val="decimal"/>
+      <w:isLgl/>
+      <w:lvlText w:val="%1.%2.%3.%4"/>
+      <w:lvlJc w:val="left"/>
+      <w:pPr>
+        <w:ind w:left="1080" w:hanging="720"/>
+      </w:pPr>
+      <w:rPr>
+        <w:rFonts w:hint="default"/>
+      </w:rPr>
+    </w:lvl>
+    <w:lvl w:ilvl="4">
+      <w:start w:val="1"/>
+      <w:numFmt w:val="decimal"/>
+      <w:isLgl/>
+      <w:lvlText w:val="%1.%2.%3.%4.%5"/>
+      <w:lvlJc w:val="left"/>
+      <w:pPr>
+        <w:ind w:left="1440" w:hanging="1080"/>
+      </w:pPr>
+      <w:rPr>
+        <w:rFonts w:hint="default"/>
+      </w:rPr>
+    </w:lvl>
+    <w:lvl w:ilvl="5">
+      <w:start w:val="1"/>
+      <w:numFmt w:val="decimal"/>
+      <w:isLgl/>
+      <w:lvlText w:val="%1.%2.%3.%4.%5.%6"/>
+      <w:lvlJc w:val="left"/>
+      <w:pPr>
+        <w:ind w:left="1800" w:hanging="1440"/>
+      </w:pPr>
+      <w:rPr>
+        <w:rFonts w:hint="default"/>
+      </w:rPr>
+    </w:lvl>
+    <w:lvl w:ilvl="6">
+      <w:start w:val="1"/>
+      <w:numFmt w:val="decimal"/>
+      <w:isLgl/>
+      <w:lvlText w:val="%1.%2.%3.%4.%5.%6.%7"/>
+      <w:lvlJc w:val="left"/>
+      <w:pPr>
+        <w:ind w:left="1800" w:hanging="1440"/>
+      </w:pPr>
+      <w:rPr>
+        <w:rFonts w:hint="default"/>
+      </w:rPr>
+    </w:lvl>
+    <w:lvl w:ilvl="7">
+      <w:start w:val="1"/>
+      <w:numFmt w:val="decimal"/>
+      <w:isLgl/>
+      <w:lvlText w:val="%1.%2.%3.%4.%5.%6.%7.%8"/>
+      <w:lvlJc w:val="left"/>
+      <w:pPr>
+        <w:ind w:left="2160" w:hanging="1800"/>
+      </w:pPr>
+      <w:rPr>
+        <w:rFonts w:hint="default"/>
+      </w:rPr>
+    </w:lvl>
+    <w:lvl w:ilvl="8">
+      <w:start w:val="1"/>
+      <w:numFmt w:val="decimal"/>
+      <w:isLgl/>
+      <w:lvlText w:val="%1.%2.%3.%4.%5.%6.%7.%8.%9"/>
+      <w:lvlJc w:val="left"/>
+      <w:pPr>
+        <w:ind w:left="2160" w:hanging="1800"/>
+      </w:pPr>
+      <w:rPr>
+        <w:rFonts w:hint="default"/>
+      </w:rPr>
+    </w:lvl>
+  </w:abstractNum>
+  <w:abstractNum w:abstractNumId="9">
+    <w:nsid w:val="684E5404"/>
+    <w:multiLevelType w:val="hybridMultilevel"/>
+    <w:tmpl w:val="C084FE84"/>
+    <w:lvl w:ilvl="0" w:tplc="0409000F">
+      <w:start w:val="1"/>
+      <w:numFmt w:val="decimal"/>
+      <w:lvlText w:val="%1."/>
+      <w:lvlJc w:val="left"/>
+      <w:pPr>
+        <w:ind w:left="1530" w:hanging="360"/>
+      </w:pPr>
+    </w:lvl>
     <w:lvl w:ilvl="1" w:tplc="04090019" w:tentative="1">
       <w:start w:val="1"/>
       <w:numFmt w:val="lowerLetter"/>
       <w:lvlText w:val="%2."/>
       <w:lvlJc w:val="left"/>
       <w:pPr>
-        <w:ind w:left="1440" w:hanging="360"/>
+        <w:ind w:left="2520" w:hanging="360"/>
       </w:pPr>
     </w:lvl>
     <w:lvl w:ilvl="2" w:tplc="0409001B" w:tentative="1">
@@ -1113,7 +5006,7 @@
       <w:lvlText w:val="%3."/>
       <w:lvlJc w:val="right"/>
       <w:pPr>
-        <w:ind w:left="2160" w:hanging="180"/>
+        <w:ind w:left="3240" w:hanging="180"/>
       </w:pPr>
     </w:lvl>
     <w:lvl w:ilvl="3" w:tplc="0409000F" w:tentative="1">
@@ -1122,7 +5015,7 @@
       <w:lvlText w:val="%4."/>
       <w:lvlJc w:val="left"/>
       <w:pPr>
-        <w:ind w:left="2880" w:hanging="360"/>
+        <w:ind w:left="3960" w:hanging="360"/>
       </w:pPr>
     </w:lvl>
     <w:lvl w:ilvl="4" w:tplc="04090019" w:tentative="1">
@@ -1131,7 +5024,7 @@
       <w:lvlText w:val="%5."/>
       <w:lvlJc w:val="left"/>
       <w:pPr>
-        <w:ind w:left="3600" w:hanging="360"/>
+        <w:ind w:left="4680" w:hanging="360"/>
       </w:pPr>
     </w:lvl>
     <w:lvl w:ilvl="5" w:tplc="0409001B" w:tentative="1">
@@ -1140,7 +5033,7 @@
       <w:lvlText w:val="%6."/>
       <w:lvlJc w:val="right"/>
       <w:pPr>
-        <w:ind w:left="4320" w:hanging="180"/>
+        <w:ind w:left="5400" w:hanging="180"/>
       </w:pPr>
     </w:lvl>
     <w:lvl w:ilvl="6" w:tplc="0409000F" w:tentative="1">
@@ -1149,7 +5042,7 @@
       <w:lvlText w:val="%7."/>
       <w:lvlJc w:val="left"/>
       <w:pPr>
-        <w:ind w:left="5040" w:hanging="360"/>
+        <w:ind w:left="6120" w:hanging="360"/>
       </w:pPr>
     </w:lvl>
     <w:lvl w:ilvl="7" w:tplc="04090019" w:tentative="1">
@@ -1158,7 +5051,7 @@
       <w:lvlText w:val="%8."/>
       <w:lvlJc w:val="left"/>
       <w:pPr>
-        <w:ind w:left="5760" w:hanging="360"/>
+        <w:ind w:left="6840" w:hanging="360"/>
       </w:pPr>
     </w:lvl>
     <w:lvl w:ilvl="8" w:tplc="0409001B" w:tentative="1">
@@ -1167,15 +5060,538 @@
       <w:lvlText w:val="%9."/>
       <w:lvlJc w:val="right"/>
       <w:pPr>
-        <w:ind w:left="6480" w:hanging="180"/>
+        <w:ind w:left="7560" w:hanging="180"/>
+      </w:pPr>
+    </w:lvl>
+  </w:abstractNum>
+  <w:abstractNum w:abstractNumId="10">
+    <w:nsid w:val="6C850344"/>
+    <w:multiLevelType w:val="hybridMultilevel"/>
+    <w:tmpl w:val="C084FE84"/>
+    <w:lvl w:ilvl="0" w:tplc="0409000F">
+      <w:start w:val="1"/>
+      <w:numFmt w:val="decimal"/>
+      <w:lvlText w:val="%1."/>
+      <w:lvlJc w:val="left"/>
+      <w:pPr>
+        <w:ind w:left="1530" w:hanging="360"/>
+      </w:pPr>
+    </w:lvl>
+    <w:lvl w:ilvl="1" w:tplc="04090019" w:tentative="1">
+      <w:start w:val="1"/>
+      <w:numFmt w:val="lowerLetter"/>
+      <w:lvlText w:val="%2."/>
+      <w:lvlJc w:val="left"/>
+      <w:pPr>
+        <w:ind w:left="2520" w:hanging="360"/>
+      </w:pPr>
+    </w:lvl>
+    <w:lvl w:ilvl="2" w:tplc="0409001B" w:tentative="1">
+      <w:start w:val="1"/>
+      <w:numFmt w:val="lowerRoman"/>
+      <w:lvlText w:val="%3."/>
+      <w:lvlJc w:val="right"/>
+      <w:pPr>
+        <w:ind w:left="3240" w:hanging="180"/>
+      </w:pPr>
+    </w:lvl>
+    <w:lvl w:ilvl="3" w:tplc="0409000F" w:tentative="1">
+      <w:start w:val="1"/>
+      <w:numFmt w:val="decimal"/>
+      <w:lvlText w:val="%4."/>
+      <w:lvlJc w:val="left"/>
+      <w:pPr>
+        <w:ind w:left="3960" w:hanging="360"/>
+      </w:pPr>
+    </w:lvl>
+    <w:lvl w:ilvl="4" w:tplc="04090019" w:tentative="1">
+      <w:start w:val="1"/>
+      <w:numFmt w:val="lowerLetter"/>
+      <w:lvlText w:val="%5."/>
+      <w:lvlJc w:val="left"/>
+      <w:pPr>
+        <w:ind w:left="4680" w:hanging="360"/>
+      </w:pPr>
+    </w:lvl>
+    <w:lvl w:ilvl="5" w:tplc="0409001B" w:tentative="1">
+      <w:start w:val="1"/>
+      <w:numFmt w:val="lowerRoman"/>
+      <w:lvlText w:val="%6."/>
+      <w:lvlJc w:val="right"/>
+      <w:pPr>
+        <w:ind w:left="5400" w:hanging="180"/>
+      </w:pPr>
+    </w:lvl>
+    <w:lvl w:ilvl="6" w:tplc="0409000F" w:tentative="1">
+      <w:start w:val="1"/>
+      <w:numFmt w:val="decimal"/>
+      <w:lvlText w:val="%7."/>
+      <w:lvlJc w:val="left"/>
+      <w:pPr>
+        <w:ind w:left="6120" w:hanging="360"/>
+      </w:pPr>
+    </w:lvl>
+    <w:lvl w:ilvl="7" w:tplc="04090019" w:tentative="1">
+      <w:start w:val="1"/>
+      <w:numFmt w:val="lowerLetter"/>
+      <w:lvlText w:val="%8."/>
+      <w:lvlJc w:val="left"/>
+      <w:pPr>
+        <w:ind w:left="6840" w:hanging="360"/>
+      </w:pPr>
+    </w:lvl>
+    <w:lvl w:ilvl="8" w:tplc="0409001B" w:tentative="1">
+      <w:start w:val="1"/>
+      <w:numFmt w:val="lowerRoman"/>
+      <w:lvlText w:val="%9."/>
+      <w:lvlJc w:val="right"/>
+      <w:pPr>
+        <w:ind w:left="7560" w:hanging="180"/>
+      </w:pPr>
+    </w:lvl>
+  </w:abstractNum>
+  <w:abstractNum w:abstractNumId="11">
+    <w:nsid w:val="747C041D"/>
+    <w:multiLevelType w:val="hybridMultilevel"/>
+    <w:tmpl w:val="C084FE84"/>
+    <w:lvl w:ilvl="0" w:tplc="0409000F">
+      <w:start w:val="1"/>
+      <w:numFmt w:val="decimal"/>
+      <w:lvlText w:val="%1."/>
+      <w:lvlJc w:val="left"/>
+      <w:pPr>
+        <w:ind w:left="1530" w:hanging="360"/>
+      </w:pPr>
+    </w:lvl>
+    <w:lvl w:ilvl="1" w:tplc="04090019" w:tentative="1">
+      <w:start w:val="1"/>
+      <w:numFmt w:val="lowerLetter"/>
+      <w:lvlText w:val="%2."/>
+      <w:lvlJc w:val="left"/>
+      <w:pPr>
+        <w:ind w:left="2520" w:hanging="360"/>
+      </w:pPr>
+    </w:lvl>
+    <w:lvl w:ilvl="2" w:tplc="0409001B" w:tentative="1">
+      <w:start w:val="1"/>
+      <w:numFmt w:val="lowerRoman"/>
+      <w:lvlText w:val="%3."/>
+      <w:lvlJc w:val="right"/>
+      <w:pPr>
+        <w:ind w:left="3240" w:hanging="180"/>
+      </w:pPr>
+    </w:lvl>
+    <w:lvl w:ilvl="3" w:tplc="0409000F" w:tentative="1">
+      <w:start w:val="1"/>
+      <w:numFmt w:val="decimal"/>
+      <w:lvlText w:val="%4."/>
+      <w:lvlJc w:val="left"/>
+      <w:pPr>
+        <w:ind w:left="3960" w:hanging="360"/>
+      </w:pPr>
+    </w:lvl>
+    <w:lvl w:ilvl="4" w:tplc="04090019" w:tentative="1">
+      <w:start w:val="1"/>
+      <w:numFmt w:val="lowerLetter"/>
+      <w:lvlText w:val="%5."/>
+      <w:lvlJc w:val="left"/>
+      <w:pPr>
+        <w:ind w:left="4680" w:hanging="360"/>
+      </w:pPr>
+    </w:lvl>
+    <w:lvl w:ilvl="5" w:tplc="0409001B" w:tentative="1">
+      <w:start w:val="1"/>
+      <w:numFmt w:val="lowerRoman"/>
+      <w:lvlText w:val="%6."/>
+      <w:lvlJc w:val="right"/>
+      <w:pPr>
+        <w:ind w:left="5400" w:hanging="180"/>
+      </w:pPr>
+    </w:lvl>
+    <w:lvl w:ilvl="6" w:tplc="0409000F" w:tentative="1">
+      <w:start w:val="1"/>
+      <w:numFmt w:val="decimal"/>
+      <w:lvlText w:val="%7."/>
+      <w:lvlJc w:val="left"/>
+      <w:pPr>
+        <w:ind w:left="6120" w:hanging="360"/>
+      </w:pPr>
+    </w:lvl>
+    <w:lvl w:ilvl="7" w:tplc="04090019" w:tentative="1">
+      <w:start w:val="1"/>
+      <w:numFmt w:val="lowerLetter"/>
+      <w:lvlText w:val="%8."/>
+      <w:lvlJc w:val="left"/>
+      <w:pPr>
+        <w:ind w:left="6840" w:hanging="360"/>
+      </w:pPr>
+    </w:lvl>
+    <w:lvl w:ilvl="8" w:tplc="0409001B" w:tentative="1">
+      <w:start w:val="1"/>
+      <w:numFmt w:val="lowerRoman"/>
+      <w:lvlText w:val="%9."/>
+      <w:lvlJc w:val="right"/>
+      <w:pPr>
+        <w:ind w:left="7560" w:hanging="180"/>
+      </w:pPr>
+    </w:lvl>
+  </w:abstractNum>
+  <w:abstractNum w:abstractNumId="12">
+    <w:nsid w:val="79464418"/>
+    <w:multiLevelType w:val="hybridMultilevel"/>
+    <w:tmpl w:val="1994B6C6"/>
+    <w:lvl w:ilvl="0" w:tplc="04090001">
+      <w:start w:val="1"/>
+      <w:numFmt w:val="bullet"/>
+      <w:lvlText w:val=""/>
+      <w:lvlJc w:val="left"/>
+      <w:pPr>
+        <w:ind w:left="1440" w:hanging="360"/>
+      </w:pPr>
+      <w:rPr>
+        <w:rFonts w:ascii="Symbol" w:hAnsi="Symbol" w:hint="default"/>
+      </w:rPr>
+    </w:lvl>
+    <w:lvl w:ilvl="1" w:tplc="04090003" w:tentative="1">
+      <w:start w:val="1"/>
+      <w:numFmt w:val="bullet"/>
+      <w:lvlText w:val="o"/>
+      <w:lvlJc w:val="left"/>
+      <w:pPr>
+        <w:ind w:left="2160" w:hanging="360"/>
+      </w:pPr>
+      <w:rPr>
+        <w:rFonts w:ascii="Courier New" w:hAnsi="Courier New" w:cs="Courier New" w:hint="default"/>
+      </w:rPr>
+    </w:lvl>
+    <w:lvl w:ilvl="2" w:tplc="04090005" w:tentative="1">
+      <w:start w:val="1"/>
+      <w:numFmt w:val="bullet"/>
+      <w:lvlText w:val=""/>
+      <w:lvlJc w:val="left"/>
+      <w:pPr>
+        <w:ind w:left="2880" w:hanging="360"/>
+      </w:pPr>
+      <w:rPr>
+        <w:rFonts w:ascii="Wingdings" w:hAnsi="Wingdings" w:hint="default"/>
+      </w:rPr>
+    </w:lvl>
+    <w:lvl w:ilvl="3" w:tplc="04090001" w:tentative="1">
+      <w:start w:val="1"/>
+      <w:numFmt w:val="bullet"/>
+      <w:lvlText w:val=""/>
+      <w:lvlJc w:val="left"/>
+      <w:pPr>
+        <w:ind w:left="3600" w:hanging="360"/>
+      </w:pPr>
+      <w:rPr>
+        <w:rFonts w:ascii="Symbol" w:hAnsi="Symbol" w:hint="default"/>
+      </w:rPr>
+    </w:lvl>
+    <w:lvl w:ilvl="4" w:tplc="04090003" w:tentative="1">
+      <w:start w:val="1"/>
+      <w:numFmt w:val="bullet"/>
+      <w:lvlText w:val="o"/>
+      <w:lvlJc w:val="left"/>
+      <w:pPr>
+        <w:ind w:left="4320" w:hanging="360"/>
+      </w:pPr>
+      <w:rPr>
+        <w:rFonts w:ascii="Courier New" w:hAnsi="Courier New" w:cs="Courier New" w:hint="default"/>
+      </w:rPr>
+    </w:lvl>
+    <w:lvl w:ilvl="5" w:tplc="04090005" w:tentative="1">
+      <w:start w:val="1"/>
+      <w:numFmt w:val="bullet"/>
+      <w:lvlText w:val=""/>
+      <w:lvlJc w:val="left"/>
+      <w:pPr>
+        <w:ind w:left="5040" w:hanging="360"/>
+      </w:pPr>
+      <w:rPr>
+        <w:rFonts w:ascii="Wingdings" w:hAnsi="Wingdings" w:hint="default"/>
+      </w:rPr>
+    </w:lvl>
+    <w:lvl w:ilvl="6" w:tplc="04090001" w:tentative="1">
+      <w:start w:val="1"/>
+      <w:numFmt w:val="bullet"/>
+      <w:lvlText w:val=""/>
+      <w:lvlJc w:val="left"/>
+      <w:pPr>
+        <w:ind w:left="5760" w:hanging="360"/>
+      </w:pPr>
+      <w:rPr>
+        <w:rFonts w:ascii="Symbol" w:hAnsi="Symbol" w:hint="default"/>
+      </w:rPr>
+    </w:lvl>
+    <w:lvl w:ilvl="7" w:tplc="04090003" w:tentative="1">
+      <w:start w:val="1"/>
+      <w:numFmt w:val="bullet"/>
+      <w:lvlText w:val="o"/>
+      <w:lvlJc w:val="left"/>
+      <w:pPr>
+        <w:ind w:left="6480" w:hanging="360"/>
+      </w:pPr>
+      <w:rPr>
+        <w:rFonts w:ascii="Courier New" w:hAnsi="Courier New" w:cs="Courier New" w:hint="default"/>
+      </w:rPr>
+    </w:lvl>
+    <w:lvl w:ilvl="8" w:tplc="04090005" w:tentative="1">
+      <w:start w:val="1"/>
+      <w:numFmt w:val="bullet"/>
+      <w:lvlText w:val=""/>
+      <w:lvlJc w:val="left"/>
+      <w:pPr>
+        <w:ind w:left="7200" w:hanging="360"/>
+      </w:pPr>
+      <w:rPr>
+        <w:rFonts w:ascii="Wingdings" w:hAnsi="Wingdings" w:hint="default"/>
+      </w:rPr>
+    </w:lvl>
+  </w:abstractNum>
+  <w:abstractNum w:abstractNumId="13">
+    <w:nsid w:val="7D8E767B"/>
+    <w:multiLevelType w:val="hybridMultilevel"/>
+    <w:tmpl w:val="4A9E08B8"/>
+    <w:lvl w:ilvl="0" w:tplc="04090001">
+      <w:start w:val="1"/>
+      <w:numFmt w:val="bullet"/>
+      <w:lvlText w:val=""/>
+      <w:lvlJc w:val="left"/>
+      <w:pPr>
+        <w:ind w:left="1800" w:hanging="360"/>
+      </w:pPr>
+      <w:rPr>
+        <w:rFonts w:ascii="Symbol" w:hAnsi="Symbol" w:hint="default"/>
+      </w:rPr>
+    </w:lvl>
+    <w:lvl w:ilvl="1" w:tplc="04090003" w:tentative="1">
+      <w:start w:val="1"/>
+      <w:numFmt w:val="bullet"/>
+      <w:lvlText w:val="o"/>
+      <w:lvlJc w:val="left"/>
+      <w:pPr>
+        <w:ind w:left="2520" w:hanging="360"/>
+      </w:pPr>
+      <w:rPr>
+        <w:rFonts w:ascii="Courier New" w:hAnsi="Courier New" w:cs="Courier New" w:hint="default"/>
+      </w:rPr>
+    </w:lvl>
+    <w:lvl w:ilvl="2" w:tplc="04090005" w:tentative="1">
+      <w:start w:val="1"/>
+      <w:numFmt w:val="bullet"/>
+      <w:lvlText w:val=""/>
+      <w:lvlJc w:val="left"/>
+      <w:pPr>
+        <w:ind w:left="3240" w:hanging="360"/>
+      </w:pPr>
+      <w:rPr>
+        <w:rFonts w:ascii="Wingdings" w:hAnsi="Wingdings" w:hint="default"/>
+      </w:rPr>
+    </w:lvl>
+    <w:lvl w:ilvl="3" w:tplc="04090001" w:tentative="1">
+      <w:start w:val="1"/>
+      <w:numFmt w:val="bullet"/>
+      <w:lvlText w:val=""/>
+      <w:lvlJc w:val="left"/>
+      <w:pPr>
+        <w:ind w:left="3960" w:hanging="360"/>
+      </w:pPr>
+      <w:rPr>
+        <w:rFonts w:ascii="Symbol" w:hAnsi="Symbol" w:hint="default"/>
+      </w:rPr>
+    </w:lvl>
+    <w:lvl w:ilvl="4" w:tplc="04090003" w:tentative="1">
+      <w:start w:val="1"/>
+      <w:numFmt w:val="bullet"/>
+      <w:lvlText w:val="o"/>
+      <w:lvlJc w:val="left"/>
+      <w:pPr>
+        <w:ind w:left="4680" w:hanging="360"/>
+      </w:pPr>
+      <w:rPr>
+        <w:rFonts w:ascii="Courier New" w:hAnsi="Courier New" w:cs="Courier New" w:hint="default"/>
+      </w:rPr>
+    </w:lvl>
+    <w:lvl w:ilvl="5" w:tplc="04090005" w:tentative="1">
+      <w:start w:val="1"/>
+      <w:numFmt w:val="bullet"/>
+      <w:lvlText w:val=""/>
+      <w:lvlJc w:val="left"/>
+      <w:pPr>
+        <w:ind w:left="5400" w:hanging="360"/>
+      </w:pPr>
+      <w:rPr>
+        <w:rFonts w:ascii="Wingdings" w:hAnsi="Wingdings" w:hint="default"/>
+      </w:rPr>
+    </w:lvl>
+    <w:lvl w:ilvl="6" w:tplc="04090001" w:tentative="1">
+      <w:start w:val="1"/>
+      <w:numFmt w:val="bullet"/>
+      <w:lvlText w:val=""/>
+      <w:lvlJc w:val="left"/>
+      <w:pPr>
+        <w:ind w:left="6120" w:hanging="360"/>
+      </w:pPr>
+      <w:rPr>
+        <w:rFonts w:ascii="Symbol" w:hAnsi="Symbol" w:hint="default"/>
+      </w:rPr>
+    </w:lvl>
+    <w:lvl w:ilvl="7" w:tplc="04090003" w:tentative="1">
+      <w:start w:val="1"/>
+      <w:numFmt w:val="bullet"/>
+      <w:lvlText w:val="o"/>
+      <w:lvlJc w:val="left"/>
+      <w:pPr>
+        <w:ind w:left="6840" w:hanging="360"/>
+      </w:pPr>
+      <w:rPr>
+        <w:rFonts w:ascii="Courier New" w:hAnsi="Courier New" w:cs="Courier New" w:hint="default"/>
+      </w:rPr>
+    </w:lvl>
+    <w:lvl w:ilvl="8" w:tplc="04090005" w:tentative="1">
+      <w:start w:val="1"/>
+      <w:numFmt w:val="bullet"/>
+      <w:lvlText w:val=""/>
+      <w:lvlJc w:val="left"/>
+      <w:pPr>
+        <w:ind w:left="7560" w:hanging="360"/>
+      </w:pPr>
+      <w:rPr>
+        <w:rFonts w:ascii="Wingdings" w:hAnsi="Wingdings" w:hint="default"/>
+      </w:rPr>
+    </w:lvl>
+  </w:abstractNum>
+  <w:abstractNum w:abstractNumId="14">
+    <w:nsid w:val="7DE5183E"/>
+    <w:multiLevelType w:val="hybridMultilevel"/>
+    <w:tmpl w:val="C084FE84"/>
+    <w:lvl w:ilvl="0" w:tplc="0409000F">
+      <w:start w:val="1"/>
+      <w:numFmt w:val="decimal"/>
+      <w:lvlText w:val="%1."/>
+      <w:lvlJc w:val="left"/>
+      <w:pPr>
+        <w:ind w:left="1530" w:hanging="360"/>
+      </w:pPr>
+    </w:lvl>
+    <w:lvl w:ilvl="1" w:tplc="04090019" w:tentative="1">
+      <w:start w:val="1"/>
+      <w:numFmt w:val="lowerLetter"/>
+      <w:lvlText w:val="%2."/>
+      <w:lvlJc w:val="left"/>
+      <w:pPr>
+        <w:ind w:left="2520" w:hanging="360"/>
+      </w:pPr>
+    </w:lvl>
+    <w:lvl w:ilvl="2" w:tplc="0409001B" w:tentative="1">
+      <w:start w:val="1"/>
+      <w:numFmt w:val="lowerRoman"/>
+      <w:lvlText w:val="%3."/>
+      <w:lvlJc w:val="right"/>
+      <w:pPr>
+        <w:ind w:left="3240" w:hanging="180"/>
+      </w:pPr>
+    </w:lvl>
+    <w:lvl w:ilvl="3" w:tplc="0409000F" w:tentative="1">
+      <w:start w:val="1"/>
+      <w:numFmt w:val="decimal"/>
+      <w:lvlText w:val="%4."/>
+      <w:lvlJc w:val="left"/>
+      <w:pPr>
+        <w:ind w:left="3960" w:hanging="360"/>
+      </w:pPr>
+    </w:lvl>
+    <w:lvl w:ilvl="4" w:tplc="04090019" w:tentative="1">
+      <w:start w:val="1"/>
+      <w:numFmt w:val="lowerLetter"/>
+      <w:lvlText w:val="%5."/>
+      <w:lvlJc w:val="left"/>
+      <w:pPr>
+        <w:ind w:left="4680" w:hanging="360"/>
+      </w:pPr>
+    </w:lvl>
+    <w:lvl w:ilvl="5" w:tplc="0409001B" w:tentative="1">
+      <w:start w:val="1"/>
+      <w:numFmt w:val="lowerRoman"/>
+      <w:lvlText w:val="%6."/>
+      <w:lvlJc w:val="right"/>
+      <w:pPr>
+        <w:ind w:left="5400" w:hanging="180"/>
+      </w:pPr>
+    </w:lvl>
+    <w:lvl w:ilvl="6" w:tplc="0409000F" w:tentative="1">
+      <w:start w:val="1"/>
+      <w:numFmt w:val="decimal"/>
+      <w:lvlText w:val="%7."/>
+      <w:lvlJc w:val="left"/>
+      <w:pPr>
+        <w:ind w:left="6120" w:hanging="360"/>
+      </w:pPr>
+    </w:lvl>
+    <w:lvl w:ilvl="7" w:tplc="04090019" w:tentative="1">
+      <w:start w:val="1"/>
+      <w:numFmt w:val="lowerLetter"/>
+      <w:lvlText w:val="%8."/>
+      <w:lvlJc w:val="left"/>
+      <w:pPr>
+        <w:ind w:left="6840" w:hanging="360"/>
+      </w:pPr>
+    </w:lvl>
+    <w:lvl w:ilvl="8" w:tplc="0409001B" w:tentative="1">
+      <w:start w:val="1"/>
+      <w:numFmt w:val="lowerRoman"/>
+      <w:lvlText w:val="%9."/>
+      <w:lvlJc w:val="right"/>
+      <w:pPr>
+        <w:ind w:left="7560" w:hanging="180"/>
       </w:pPr>
     </w:lvl>
   </w:abstractNum>
   <w:num w:numId="1">
+    <w:abstractNumId w:val="7"/>
+  </w:num>
+  <w:num w:numId="2">
+    <w:abstractNumId w:val="8"/>
+  </w:num>
+  <w:num w:numId="3">
+    <w:abstractNumId w:val="13"/>
+  </w:num>
+  <w:num w:numId="4">
+    <w:abstractNumId w:val="12"/>
+  </w:num>
+  <w:num w:numId="5">
+    <w:abstractNumId w:val="2"/>
+  </w:num>
+  <w:num w:numId="6">
     <w:abstractNumId w:val="0"/>
   </w:num>
-  <w:num w:numId="2">
+  <w:num w:numId="7">
+    <w:abstractNumId w:val="6"/>
+  </w:num>
+  <w:num w:numId="8">
+    <w:abstractNumId w:val="9"/>
+  </w:num>
+  <w:num w:numId="9">
+    <w:abstractNumId w:val="11"/>
+  </w:num>
+  <w:num w:numId="10">
+    <w:abstractNumId w:val="5"/>
+  </w:num>
+  <w:num w:numId="11">
+    <w:abstractNumId w:val="3"/>
+  </w:num>
+  <w:num w:numId="12">
+    <w:abstractNumId w:val="10"/>
+  </w:num>
+  <w:num w:numId="13">
     <w:abstractNumId w:val="1"/>
+  </w:num>
+  <w:num w:numId="14">
+    <w:abstractNumId w:val="4"/>
+  </w:num>
+  <w:num w:numId="15">
+    <w:abstractNumId w:val="14"/>
   </w:num>
 </w:numbering>
 </file>
@@ -1581,7 +5997,7 @@
     <w:link w:val="Heading1Char"/>
     <w:uiPriority w:val="9"/>
     <w:qFormat/>
-    <w:rsid w:val="003B2FEB"/>
+    <w:rsid w:val="00FB3E57"/>
     <w:pPr>
       <w:keepNext/>
       <w:keepLines/>
@@ -1615,6 +6031,28 @@
       <w:color w:val="2E74B5" w:themeColor="accent1" w:themeShade="BF"/>
       <w:sz w:val="26"/>
       <w:szCs w:val="26"/>
+    </w:rPr>
+  </w:style>
+  <w:style w:type="paragraph" w:styleId="Heading3">
+    <w:name w:val="heading 3"/>
+    <w:basedOn w:val="Normal"/>
+    <w:next w:val="Normal"/>
+    <w:link w:val="Heading3Char"/>
+    <w:uiPriority w:val="9"/>
+    <w:unhideWhenUsed/>
+    <w:qFormat/>
+    <w:rsid w:val="002729B0"/>
+    <w:pPr>
+      <w:keepNext/>
+      <w:keepLines/>
+      <w:spacing w:before="40" w:after="0"/>
+      <w:outlineLvl w:val="2"/>
+    </w:pPr>
+    <w:rPr>
+      <w:rFonts w:asciiTheme="majorHAnsi" w:eastAsiaTheme="majorEastAsia" w:hAnsiTheme="majorHAnsi" w:cstheme="majorBidi"/>
+      <w:color w:val="1F4D78" w:themeColor="accent1" w:themeShade="7F"/>
+      <w:sz w:val="24"/>
+      <w:szCs w:val="24"/>
     </w:rPr>
   </w:style>
   <w:style w:type="character" w:default="1" w:styleId="DefaultParagraphFont">
@@ -1716,7 +6154,7 @@
     <w:basedOn w:val="DefaultParagraphFont"/>
     <w:link w:val="Heading1"/>
     <w:uiPriority w:val="9"/>
-    <w:rsid w:val="003B2FEB"/>
+    <w:rsid w:val="00FB3E57"/>
     <w:rPr>
       <w:rFonts w:asciiTheme="majorHAnsi" w:eastAsiaTheme="majorEastAsia" w:hAnsiTheme="majorHAnsi" w:cstheme="majorBidi"/>
       <w:color w:val="2E74B5" w:themeColor="accent1" w:themeShade="BF"/>
@@ -1770,6 +6208,108 @@
       <w:ind w:left="720"/>
       <w:contextualSpacing/>
     </w:pPr>
+  </w:style>
+  <w:style w:type="paragraph" w:styleId="TOC2">
+    <w:name w:val="toc 2"/>
+    <w:basedOn w:val="Normal"/>
+    <w:next w:val="Normal"/>
+    <w:autoRedefine/>
+    <w:uiPriority w:val="39"/>
+    <w:unhideWhenUsed/>
+    <w:rsid w:val="001F08FC"/>
+    <w:pPr>
+      <w:spacing w:after="100"/>
+      <w:ind w:left="220"/>
+    </w:pPr>
+  </w:style>
+  <w:style w:type="paragraph" w:styleId="Header">
+    <w:name w:val="header"/>
+    <w:basedOn w:val="Normal"/>
+    <w:link w:val="HeaderChar"/>
+    <w:uiPriority w:val="99"/>
+    <w:unhideWhenUsed/>
+    <w:rsid w:val="00042DC4"/>
+    <w:pPr>
+      <w:tabs>
+        <w:tab w:val="center" w:pos="4680"/>
+        <w:tab w:val="right" w:pos="9360"/>
+      </w:tabs>
+      <w:spacing w:after="0" w:line="240" w:lineRule="auto"/>
+    </w:pPr>
+  </w:style>
+  <w:style w:type="character" w:customStyle="1" w:styleId="HeaderChar">
+    <w:name w:val="Header Char"/>
+    <w:basedOn w:val="DefaultParagraphFont"/>
+    <w:link w:val="Header"/>
+    <w:uiPriority w:val="99"/>
+    <w:rsid w:val="00042DC4"/>
+  </w:style>
+  <w:style w:type="paragraph" w:styleId="Footer">
+    <w:name w:val="footer"/>
+    <w:basedOn w:val="Normal"/>
+    <w:link w:val="FooterChar"/>
+    <w:uiPriority w:val="99"/>
+    <w:unhideWhenUsed/>
+    <w:rsid w:val="00042DC4"/>
+    <w:pPr>
+      <w:tabs>
+        <w:tab w:val="center" w:pos="4680"/>
+        <w:tab w:val="right" w:pos="9360"/>
+      </w:tabs>
+      <w:spacing w:after="0" w:line="240" w:lineRule="auto"/>
+    </w:pPr>
+  </w:style>
+  <w:style w:type="character" w:customStyle="1" w:styleId="FooterChar">
+    <w:name w:val="Footer Char"/>
+    <w:basedOn w:val="DefaultParagraphFont"/>
+    <w:link w:val="Footer"/>
+    <w:uiPriority w:val="99"/>
+    <w:rsid w:val="00042DC4"/>
+  </w:style>
+  <w:style w:type="character" w:customStyle="1" w:styleId="Heading3Char">
+    <w:name w:val="Heading 3 Char"/>
+    <w:basedOn w:val="DefaultParagraphFont"/>
+    <w:link w:val="Heading3"/>
+    <w:uiPriority w:val="9"/>
+    <w:rsid w:val="002729B0"/>
+    <w:rPr>
+      <w:rFonts w:asciiTheme="majorHAnsi" w:eastAsiaTheme="majorEastAsia" w:hAnsiTheme="majorHAnsi" w:cstheme="majorBidi"/>
+      <w:color w:val="1F4D78" w:themeColor="accent1" w:themeShade="7F"/>
+      <w:sz w:val="24"/>
+      <w:szCs w:val="24"/>
+    </w:rPr>
+  </w:style>
+  <w:style w:type="paragraph" w:styleId="TOC3">
+    <w:name w:val="toc 3"/>
+    <w:basedOn w:val="Normal"/>
+    <w:next w:val="Normal"/>
+    <w:autoRedefine/>
+    <w:uiPriority w:val="39"/>
+    <w:unhideWhenUsed/>
+    <w:rsid w:val="006361F9"/>
+    <w:pPr>
+      <w:spacing w:after="100"/>
+      <w:ind w:left="440"/>
+    </w:pPr>
+  </w:style>
+  <w:style w:type="paragraph" w:styleId="Caption">
+    <w:name w:val="caption"/>
+    <w:basedOn w:val="Normal"/>
+    <w:next w:val="Normal"/>
+    <w:uiPriority w:val="35"/>
+    <w:unhideWhenUsed/>
+    <w:qFormat/>
+    <w:rsid w:val="00E26A6D"/>
+    <w:pPr>
+      <w:spacing w:after="200" w:line="240" w:lineRule="auto"/>
+    </w:pPr>
+    <w:rPr>
+      <w:i/>
+      <w:iCs/>
+      <w:color w:val="44546A" w:themeColor="text2"/>
+      <w:sz w:val="18"/>
+      <w:szCs w:val="18"/>
+    </w:rPr>
   </w:style>
 </w:styles>
 </file>
@@ -1908,12 +6448,33 @@
 
 <file path=word/glossary/fontTable.xml><?xml version="1.0" encoding="utf-8"?>
 <w:fonts xmlns:mc="http://schemas.openxmlformats.org/markup-compatibility/2006" xmlns:r="http://schemas.openxmlformats.org/officeDocument/2006/relationships" xmlns:w="http://schemas.openxmlformats.org/wordprocessingml/2006/main" xmlns:w14="http://schemas.microsoft.com/office/word/2010/wordml" xmlns:w15="http://schemas.microsoft.com/office/word/2012/wordml" mc:Ignorable="w14 w15">
+  <w:font w:name="Symbol">
+    <w:panose1 w:val="05050102010706020507"/>
+    <w:charset w:val="02"/>
+    <w:family w:val="roman"/>
+    <w:pitch w:val="variable"/>
+    <w:sig w:usb0="00000000" w:usb1="10000000" w:usb2="00000000" w:usb3="00000000" w:csb0="80000000" w:csb1="00000000"/>
+  </w:font>
   <w:font w:name="Times New Roman">
     <w:panose1 w:val="02020603050405020304"/>
     <w:charset w:val="00"/>
     <w:family w:val="roman"/>
     <w:pitch w:val="variable"/>
     <w:sig w:usb0="E0002EFF" w:usb1="C0007843" w:usb2="00000009" w:usb3="00000000" w:csb0="000001FF" w:csb1="00000000"/>
+  </w:font>
+  <w:font w:name="Courier New">
+    <w:panose1 w:val="02070309020205020404"/>
+    <w:charset w:val="00"/>
+    <w:family w:val="modern"/>
+    <w:pitch w:val="fixed"/>
+    <w:sig w:usb0="E0002AFF" w:usb1="C0007843" w:usb2="00000009" w:usb3="00000000" w:csb0="000001FF" w:csb1="00000000"/>
+  </w:font>
+  <w:font w:name="Wingdings">
+    <w:panose1 w:val="05000000000000000000"/>
+    <w:charset w:val="02"/>
+    <w:family w:val="auto"/>
+    <w:pitch w:val="variable"/>
+    <w:sig w:usb0="00000000" w:usb1="10000000" w:usb2="00000000" w:usb3="00000000" w:csb0="80000000" w:csb1="00000000"/>
   </w:font>
   <w:font w:name="Calibri">
     <w:panose1 w:val="020F0502020204030204"/>
@@ -1947,6 +6508,11 @@
   </w:compat>
   <w:rsids>
     <w:rsidRoot w:val="00DB4349"/>
+    <w:rsid w:val="00213E98"/>
+    <w:rsid w:val="005A7CFA"/>
+    <w:rsid w:val="008E7877"/>
+    <w:rsid w:val="00A977D6"/>
+    <w:rsid w:val="00C33A4A"/>
     <w:rsid w:val="00DB4349"/>
     <w:rsid w:val="00F92766"/>
   </w:rsids>
@@ -2703,7 +7269,7 @@
 </file>
 
 <file path=customXml/itemProps2.xml><?xml version="1.0" encoding="utf-8"?>
-<ds:datastoreItem xmlns:ds="http://schemas.openxmlformats.org/officeDocument/2006/customXml" ds:itemID="{334A3470-A246-402D-9F8E-938C62380C9B}">
+<ds:datastoreItem xmlns:ds="http://schemas.openxmlformats.org/officeDocument/2006/customXml" ds:itemID="{66CD7AC9-E6AF-4EE6-9F25-10A1213E6BB7}">
   <ds:schemaRefs>
     <ds:schemaRef ds:uri="http://schemas.openxmlformats.org/officeDocument/2006/bibliography"/>
   </ds:schemaRefs>

</xml_diff>

<commit_message>
Recreated Project.  Did more work on Requirements Doc.
</commit_message>
<xml_diff>
--- a/Software Requirements Specification.docx
+++ b/Software Requirements Specification.docx
@@ -1388,8 +1388,6 @@
           <w:fldChar w:fldCharType="end"/>
         </w:r>
       </w:hyperlink>
-      <w:bookmarkStart w:id="0" w:name="_GoBack"/>
-      <w:bookmarkEnd w:id="0"/>
     </w:p>
     <w:p>
       <w:pPr>
@@ -2184,41 +2182,35 @@
         </w:numPr>
         <w:ind w:left="360"/>
       </w:pPr>
-      <w:bookmarkStart w:id="1" w:name="_Toc409690912"/>
+      <w:bookmarkStart w:id="0" w:name="_Toc409690912"/>
       <w:r>
         <w:lastRenderedPageBreak/>
         <w:t>Introduction</w:t>
       </w:r>
+      <w:bookmarkEnd w:id="0"/>
+    </w:p>
+    <w:p>
+      <w:r>
+        <w:t>The Introduction section will discuss the motivation for the software system as well as</w:t>
+      </w:r>
+      <w:r>
+        <w:t xml:space="preserve"> provide</w:t>
+      </w:r>
+      <w:r>
+        <w:t xml:space="preserve"> a preview of the rest of the document.</w:t>
+      </w:r>
+    </w:p>
+    <w:p>
+      <w:pPr>
+        <w:pStyle w:val="Heading2"/>
+      </w:pPr>
+      <w:bookmarkStart w:id="1" w:name="_Toc409690913"/>
+      <w:r>
+        <w:t>1.1 Purpose</w:t>
+      </w:r>
       <w:bookmarkEnd w:id="1"/>
     </w:p>
     <w:p>
-      <w:pPr>
-        <w:ind w:left="360"/>
-      </w:pPr>
-      <w:r>
-        <w:t>The Introduction section will discuss the motivation for the software system as well as</w:t>
-      </w:r>
-      <w:r>
-        <w:t xml:space="preserve"> provide</w:t>
-      </w:r>
-      <w:r>
-        <w:t xml:space="preserve"> a preview of the rest of the document.</w:t>
-      </w:r>
-    </w:p>
-    <w:p>
-      <w:pPr>
-        <w:pStyle w:val="Heading2"/>
-      </w:pPr>
-      <w:bookmarkStart w:id="2" w:name="_Toc409690913"/>
-      <w:r>
-        <w:t>1.1 Purpose</w:t>
-      </w:r>
-      <w:bookmarkEnd w:id="2"/>
-    </w:p>
-    <w:p>
-      <w:pPr>
-        <w:ind w:left="360"/>
-      </w:pPr>
       <w:r>
         <w:t>The prupose of this document is to give a detailed description of the requirements for the “BubblePipe Chess” software.</w:t>
       </w:r>
@@ -2250,12 +2242,12 @@
         </w:numPr>
         <w:ind w:left="360"/>
       </w:pPr>
-      <w:bookmarkStart w:id="3" w:name="_Toc409690914"/>
+      <w:bookmarkStart w:id="2" w:name="_Toc409690914"/>
       <w:r>
         <w:lastRenderedPageBreak/>
         <w:t>Description</w:t>
       </w:r>
-      <w:bookmarkEnd w:id="3"/>
+      <w:bookmarkEnd w:id="2"/>
     </w:p>
     <w:p>
       <w:r>
@@ -2271,14 +2263,976 @@
         </w:numPr>
         <w:ind w:left="360"/>
       </w:pPr>
-      <w:bookmarkStart w:id="4" w:name="_Toc409690915"/>
+      <w:bookmarkStart w:id="3" w:name="_Toc409690915"/>
       <w:r>
         <w:lastRenderedPageBreak/>
         <w:t>Specific Requirements</w:t>
       </w:r>
+      <w:bookmarkEnd w:id="3"/>
+    </w:p>
+    <w:p>
+      <w:pPr>
+        <w:pStyle w:val="Heading2"/>
+      </w:pPr>
+      <w:r>
+        <w:t>3.1</w:t>
+      </w:r>
+      <w:r>
+        <w:tab/>
+        <w:t>Functional Requirements</w:t>
+      </w:r>
+    </w:p>
+    <w:p>
+      <w:pPr>
+        <w:pStyle w:val="Heading3"/>
+      </w:pPr>
+      <w:r>
+        <w:t>3.1.1</w:t>
+      </w:r>
+      <w:r>
+        <w:tab/>
+        <w:t xml:space="preserve">Login Screen </w:t>
+      </w:r>
+    </w:p>
+    <w:p>
+      <w:pPr>
+        <w:rPr>
+          <w:b/>
+        </w:rPr>
+      </w:pPr>
+      <w:r>
+        <w:tab/>
+        <w:t xml:space="preserve">R1.1.1 The application will allow the user to create an account. </w:t>
+      </w:r>
+      <w:r>
+        <w:rPr>
+          <w:b/>
+        </w:rPr>
+        <w:t>Priority 1</w:t>
+      </w:r>
+    </w:p>
+    <w:p>
+      <w:pPr>
+        <w:rPr>
+          <w:b/>
+        </w:rPr>
+      </w:pPr>
+      <w:r>
+        <w:rPr>
+          <w:b/>
+        </w:rPr>
+        <w:tab/>
+      </w:r>
+      <w:r>
+        <w:t>R1.1.2</w:t>
+      </w:r>
+      <w:r>
+        <w:tab/>
+        <w:t xml:space="preserve">The application will display a prompt for the user to input their username and password. </w:t>
+      </w:r>
+      <w:r>
+        <w:rPr>
+          <w:b/>
+        </w:rPr>
+        <w:t>Priority 1</w:t>
+      </w:r>
+    </w:p>
+    <w:p>
+      <w:pPr>
+        <w:rPr>
+          <w:b/>
+        </w:rPr>
+      </w:pPr>
+      <w:r>
+        <w:tab/>
+        <w:t>R1.1.3</w:t>
+      </w:r>
+      <w:r>
+        <w:tab/>
+        <w:t>The application will authenticate the user's credentials with the server.</w:t>
+      </w:r>
+      <w:r>
+        <w:t xml:space="preserve"> </w:t>
+      </w:r>
+      <w:r>
+        <w:tab/>
+      </w:r>
+      <w:r>
+        <w:t>Upon success the user will be directed to the h</w:t>
+      </w:r>
+      <w:r>
+        <w:t xml:space="preserve">ome screen. If verification </w:t>
+      </w:r>
+      <w:r>
+        <w:t>fails, the application will display a failure me</w:t>
+      </w:r>
+      <w:r>
+        <w:t xml:space="preserve">ssage and allow the user to </w:t>
+      </w:r>
+      <w:r>
+        <w:t xml:space="preserve">try again. </w:t>
+      </w:r>
+      <w:r>
+        <w:rPr>
+          <w:b/>
+        </w:rPr>
+        <w:t>Priority 1</w:t>
+      </w:r>
+    </w:p>
+    <w:p>
+      <w:pPr>
+        <w:rPr>
+          <w:b/>
+        </w:rPr>
+      </w:pPr>
+      <w:r>
+        <w:rPr>
+          <w:b/>
+        </w:rPr>
+        <w:tab/>
+      </w:r>
+      <w:r>
+        <w:t>R1.1.4</w:t>
+      </w:r>
+      <w:r>
+        <w:tab/>
+        <w:t>The login screen will feature branding that distinguishes the</w:t>
+      </w:r>
+      <w:r>
+        <w:t xml:space="preserve"> software.  </w:t>
+      </w:r>
+      <w:r>
+        <w:rPr>
+          <w:b/>
+        </w:rPr>
+        <w:t>Priority 3</w:t>
+      </w:r>
+    </w:p>
+    <w:p>
+      <w:pPr>
+        <w:pStyle w:val="Heading3"/>
+      </w:pPr>
+      <w:r>
+        <w:t>3.1.2</w:t>
+      </w:r>
+      <w:r>
+        <w:tab/>
+        <w:t>Home Screen</w:t>
+      </w:r>
+    </w:p>
+    <w:p>
+      <w:r>
+        <w:tab/>
+      </w:r>
+      <w:r>
+        <w:t>R1.2.1 The home screen will have a menu that allows the user to:</w:t>
+      </w:r>
+    </w:p>
+    <w:p>
+      <w:pPr>
+        <w:rPr>
+          <w:b/>
+        </w:rPr>
+      </w:pPr>
+      <w:r>
+        <w:tab/>
+      </w:r>
+      <w:r>
+        <w:tab/>
+        <w:t xml:space="preserve">R1.2.1.1 </w:t>
+      </w:r>
+      <w:r>
+        <w:tab/>
+        <w:t xml:space="preserve">Create a new game. </w:t>
+      </w:r>
+      <w:r>
+        <w:rPr>
+          <w:b/>
+        </w:rPr>
+        <w:t>Priority 1</w:t>
+      </w:r>
+    </w:p>
+    <w:p>
+      <w:pPr>
+        <w:spacing w:line="240" w:lineRule="auto"/>
+        <w:rPr>
+          <w:b/>
+        </w:rPr>
+      </w:pPr>
+      <w:r>
+        <w:rPr>
+          <w:b/>
+        </w:rPr>
+        <w:tab/>
+      </w:r>
+      <w:r>
+        <w:rPr>
+          <w:b/>
+        </w:rPr>
+        <w:tab/>
+      </w:r>
+      <w:r>
+        <w:t>R1.2.1.2</w:t>
+      </w:r>
+      <w:r>
+        <w:tab/>
+        <w:t xml:space="preserve">Join an existing game. </w:t>
+      </w:r>
+      <w:r>
+        <w:rPr>
+          <w:b/>
+        </w:rPr>
+        <w:t>Priority 1</w:t>
+      </w:r>
+    </w:p>
+    <w:p>
+      <w:pPr>
+        <w:spacing w:line="240" w:lineRule="auto"/>
+        <w:rPr>
+          <w:b/>
+        </w:rPr>
+      </w:pPr>
+      <w:r>
+        <w:rPr>
+          <w:b/>
+        </w:rPr>
+        <w:tab/>
+      </w:r>
+      <w:r>
+        <w:rPr>
+          <w:b/>
+        </w:rPr>
+        <w:tab/>
+      </w:r>
+      <w:r>
+        <w:t>R1.2.1.3</w:t>
+      </w:r>
+      <w:r>
+        <w:tab/>
+        <w:t xml:space="preserve">Join an existing game by game id number. </w:t>
+      </w:r>
+      <w:r>
+        <w:rPr>
+          <w:b/>
+        </w:rPr>
+        <w:t>Priority 2</w:t>
+      </w:r>
+    </w:p>
+    <w:p>
+      <w:pPr>
+        <w:spacing w:line="240" w:lineRule="auto"/>
+        <w:rPr>
+          <w:b/>
+        </w:rPr>
+      </w:pPr>
+      <w:r>
+        <w:rPr>
+          <w:b/>
+        </w:rPr>
+        <w:tab/>
+      </w:r>
+      <w:r>
+        <w:rPr>
+          <w:b/>
+        </w:rPr>
+        <w:tab/>
+      </w:r>
+      <w:r>
+        <w:t>R1.2.1.4</w:t>
+      </w:r>
+      <w:r>
+        <w:tab/>
+        <w:t xml:space="preserve">View their game history and replay through old games. </w:t>
+      </w:r>
+      <w:r>
+        <w:rPr>
+          <w:b/>
+        </w:rPr>
+        <w:t>Priority 3</w:t>
+      </w:r>
+    </w:p>
+    <w:p>
+      <w:pPr>
+        <w:spacing w:line="240" w:lineRule="auto"/>
+        <w:rPr>
+          <w:b/>
+        </w:rPr>
+      </w:pPr>
+      <w:r>
+        <w:rPr>
+          <w:b/>
+        </w:rPr>
+        <w:tab/>
+      </w:r>
+      <w:r>
+        <w:rPr>
+          <w:b/>
+        </w:rPr>
+        <w:tab/>
+      </w:r>
+      <w:r>
+        <w:t>R1.2.1.5</w:t>
+      </w:r>
+      <w:r>
+        <w:tab/>
+        <w:t xml:space="preserve">View performance statistics. </w:t>
+      </w:r>
+      <w:r>
+        <w:rPr>
+          <w:b/>
+        </w:rPr>
+        <w:t>Priority 3</w:t>
+      </w:r>
+    </w:p>
+    <w:p>
+      <w:pPr>
+        <w:pStyle w:val="Heading3"/>
+      </w:pPr>
+      <w:r>
+        <w:t>3.1.3</w:t>
+      </w:r>
+      <w:r>
+        <w:tab/>
+        <w:t>Server</w:t>
+      </w:r>
+    </w:p>
+    <w:p>
+      <w:pPr>
+        <w:spacing w:line="240" w:lineRule="auto"/>
+      </w:pPr>
+      <w:r>
+        <w:tab/>
+      </w:r>
+      <w:r>
+        <w:t>R1.3.1</w:t>
+      </w:r>
+      <w:r>
+        <w:tab/>
+        <w:t xml:space="preserve">The server will be implemented using Java sockets. </w:t>
+      </w:r>
+      <w:r>
+        <w:rPr>
+          <w:b/>
+        </w:rPr>
+        <w:t>Priority 1</w:t>
+      </w:r>
+    </w:p>
+    <w:p>
+      <w:pPr>
+        <w:spacing w:line="240" w:lineRule="auto"/>
+        <w:rPr>
+          <w:b/>
+        </w:rPr>
+      </w:pPr>
+      <w:r>
+        <w:tab/>
+      </w:r>
+      <w:r>
+        <w:t>R1.3.2</w:t>
+      </w:r>
+      <w:r>
+        <w:tab/>
+        <w:t>The server will maintain a collection o</w:t>
+      </w:r>
+      <w:r>
+        <w:t xml:space="preserve">f games, complete with game id </w:t>
+      </w:r>
+      <w:r>
+        <w:t xml:space="preserve">and user id numbers. </w:t>
+      </w:r>
+      <w:r>
+        <w:rPr>
+          <w:b/>
+        </w:rPr>
+        <w:t>Priority 1</w:t>
+      </w:r>
+    </w:p>
+    <w:p>
+      <w:pPr>
+        <w:spacing w:line="240" w:lineRule="auto"/>
+      </w:pPr>
+      <w:r>
+        <w:rPr>
+          <w:b/>
+        </w:rPr>
+        <w:tab/>
+      </w:r>
+      <w:r>
+        <w:t>R1.3.3</w:t>
+      </w:r>
+      <w:r>
+        <w:tab/>
+        <w:t xml:space="preserve">The server will store moves for individual games so if the connection </w:t>
+      </w:r>
+      <w:r>
+        <w:t xml:space="preserve">is </w:t>
+      </w:r>
+      <w:r>
+        <w:t>lost the user will be able to resume pla</w:t>
+      </w:r>
+      <w:r>
+        <w:t xml:space="preserve">y where they left off once </w:t>
+      </w:r>
+      <w:r>
+        <w:tab/>
+      </w:r>
+      <w:r>
+        <w:t xml:space="preserve">reconnected. </w:t>
+      </w:r>
+      <w:r>
+        <w:rPr>
+          <w:b/>
+        </w:rPr>
+        <w:t>Priority 1</w:t>
+      </w:r>
+      <w:r>
+        <w:t xml:space="preserve"> </w:t>
+      </w:r>
+    </w:p>
+    <w:p>
+      <w:pPr>
+        <w:spacing w:line="240" w:lineRule="auto"/>
+        <w:rPr>
+          <w:b/>
+        </w:rPr>
+      </w:pPr>
+      <w:r>
+        <w:rPr>
+          <w:b/>
+        </w:rPr>
+        <w:tab/>
+      </w:r>
+      <w:r>
+        <w:t>R1.3.4</w:t>
+      </w:r>
+      <w:r>
+        <w:tab/>
+        <w:t xml:space="preserve">The server will receive and transmit moves between players. </w:t>
+      </w:r>
+      <w:r>
+        <w:rPr>
+          <w:b/>
+        </w:rPr>
+        <w:t>Priority 1</w:t>
+      </w:r>
+    </w:p>
+    <w:p>
+      <w:pPr>
+        <w:pStyle w:val="Heading3"/>
+      </w:pPr>
+      <w:r>
+        <w:t>3.1.4</w:t>
+      </w:r>
+      <w:r>
+        <w:tab/>
+        <w:t>Game Design</w:t>
+      </w:r>
+    </w:p>
+    <w:p>
+      <w:pPr>
+        <w:rPr>
+          <w:b/>
+        </w:rPr>
+      </w:pPr>
+      <w:r>
+        <w:tab/>
+      </w:r>
+      <w:r>
+        <w:t>R1.4.1</w:t>
+      </w:r>
+      <w:r>
+        <w:tab/>
+        <w:t xml:space="preserve">Each game will have a game id number and user id numbers for the </w:t>
+      </w:r>
+      <w:r>
+        <w:tab/>
+      </w:r>
+      <w:r>
+        <w:tab/>
+      </w:r>
+      <w:r>
+        <w:tab/>
+      </w:r>
+      <w:r>
+        <w:tab/>
+        <w:t xml:space="preserve">players. </w:t>
+      </w:r>
+      <w:r>
+        <w:rPr>
+          <w:b/>
+        </w:rPr>
+        <w:t>Priority 2</w:t>
+      </w:r>
+    </w:p>
+    <w:p>
+      <w:r>
+        <w:tab/>
+      </w:r>
+      <w:r>
+        <w:t>R1.4.2</w:t>
+      </w:r>
+      <w:r>
+        <w:tab/>
+        <w:t>There will be a ChessBoard class which has the following properties:</w:t>
+      </w:r>
+    </w:p>
+    <w:p>
+      <w:pPr>
+        <w:rPr>
+          <w:b/>
+        </w:rPr>
+      </w:pPr>
+      <w:r>
+        <w:tab/>
+      </w:r>
+      <w:r>
+        <w:tab/>
+        <w:t xml:space="preserve">R1.4.2.1 </w:t>
+      </w:r>
+      <w:r>
+        <w:t>Board:ChessPiece[8][8] - An 8x8 array of ChessPieces</w:t>
+      </w:r>
+      <w:r>
+        <w:t xml:space="preserve">.  </w:t>
+      </w:r>
+      <w:r>
+        <w:rPr>
+          <w:b/>
+        </w:rPr>
+        <w:t>Priority 1</w:t>
+      </w:r>
+    </w:p>
+    <w:p>
+      <w:pPr>
+        <w:rPr>
+          <w:b/>
+        </w:rPr>
+      </w:pPr>
+      <w:r>
+        <w:tab/>
+      </w:r>
+      <w:r>
+        <w:tab/>
+        <w:t>R1.</w:t>
+      </w:r>
+      <w:r>
+        <w:t xml:space="preserve">4.2.2 </w:t>
+      </w:r>
+      <w:r>
+        <w:t xml:space="preserve">state:ENUM - An enumerated state (white to move, black to move, white win, black win, draw). </w:t>
+      </w:r>
+      <w:r>
+        <w:rPr>
+          <w:b/>
+        </w:rPr>
+        <w:t>Priority 1</w:t>
+      </w:r>
+    </w:p>
+    <w:p>
+      <w:r>
+        <w:rPr>
+          <w:b/>
+        </w:rPr>
+        <w:tab/>
+      </w:r>
+      <w:r>
+        <w:rPr>
+          <w:b/>
+        </w:rPr>
+        <w:tab/>
+      </w:r>
+      <w:r>
+        <w:t>R1.4.2.3</w:t>
+      </w:r>
+      <w:r>
+        <w:t xml:space="preserve"> </w:t>
+      </w:r>
+      <w:r>
+        <w:t>validateMove(ChessMove):boolean - Checks that the user's move is legal. If the user enter</w:t>
+      </w:r>
+      <w:r>
+        <w:t xml:space="preserve">s an illegal move the game </w:t>
+      </w:r>
+      <w:r>
+        <w:t>should display a message to t</w:t>
+      </w:r>
+      <w:r>
+        <w:t xml:space="preserve">he user, but otherwise do </w:t>
+      </w:r>
+      <w:r>
+        <w:t xml:space="preserve">nothing. </w:t>
+      </w:r>
+      <w:r>
+        <w:rPr>
+          <w:b/>
+        </w:rPr>
+        <w:t>Priority 1</w:t>
+      </w:r>
+      <w:r>
+        <w:tab/>
+      </w:r>
+    </w:p>
+    <w:p>
+      <w:pPr>
+        <w:rPr>
+          <w:b/>
+        </w:rPr>
+      </w:pPr>
+      <w:r>
+        <w:rPr>
+          <w:b/>
+        </w:rPr>
+        <w:lastRenderedPageBreak/>
+        <w:tab/>
+      </w:r>
+      <w:r>
+        <w:rPr>
+          <w:b/>
+        </w:rPr>
+        <w:tab/>
+      </w:r>
+      <w:r>
+        <w:t xml:space="preserve">R1.4.2.4 </w:t>
+      </w:r>
+      <w:r>
+        <w:t>update(ChessMove):void - Sen</w:t>
+      </w:r>
+      <w:r>
+        <w:t xml:space="preserve">d the move to the server. </w:t>
+      </w:r>
+      <w:r>
+        <w:rPr>
+          <w:b/>
+        </w:rPr>
+        <w:t>Priority 1</w:t>
+      </w:r>
+    </w:p>
+    <w:p>
+      <w:pPr>
+        <w:rPr>
+          <w:b/>
+        </w:rPr>
+      </w:pPr>
+      <w:r>
+        <w:rPr>
+          <w:b/>
+        </w:rPr>
+        <w:tab/>
+      </w:r>
+      <w:r>
+        <w:rPr>
+          <w:b/>
+        </w:rPr>
+        <w:tab/>
+      </w:r>
+      <w:r>
+        <w:t xml:space="preserve">R1.4.2.5 </w:t>
+      </w:r>
+      <w:r>
+        <w:t xml:space="preserve">history:List&lt;ChessMove&gt; - The game history. </w:t>
+      </w:r>
+      <w:r>
+        <w:rPr>
+          <w:b/>
+        </w:rPr>
+        <w:t>Priority 3</w:t>
+      </w:r>
+    </w:p>
+    <w:p>
+      <w:r>
+        <w:rPr>
+          <w:b/>
+        </w:rPr>
+        <w:tab/>
+      </w:r>
+      <w:r>
+        <w:t>R.1.4.3 There will be a ChessPiece abstract class which has the following</w:t>
+      </w:r>
+      <w:r>
+        <w:tab/>
+        <w:t>properties:</w:t>
+      </w:r>
+    </w:p>
+    <w:p>
+      <w:pPr>
+        <w:rPr>
+          <w:b/>
+        </w:rPr>
+      </w:pPr>
+      <w:r>
+        <w:tab/>
+      </w:r>
+      <w:r>
+        <w:tab/>
+        <w:t xml:space="preserve">R1.4.3.1 </w:t>
+      </w:r>
+      <w:r>
+        <w:t xml:space="preserve">x:int, y:int - The piece's location on the board. </w:t>
+      </w:r>
+      <w:r>
+        <w:rPr>
+          <w:b/>
+        </w:rPr>
+        <w:t>Priority 1</w:t>
+      </w:r>
+    </w:p>
+    <w:p>
+      <w:pPr>
+        <w:rPr>
+          <w:b/>
+        </w:rPr>
+      </w:pPr>
+      <w:r>
+        <w:tab/>
+      </w:r>
+      <w:r>
+        <w:tab/>
+        <w:t>R1.4.3.2</w:t>
+      </w:r>
+      <w:r>
+        <w:t xml:space="preserve"> </w:t>
+      </w:r>
+      <w:r>
+        <w:t>create():void - Instanti</w:t>
+      </w:r>
+      <w:r>
+        <w:t xml:space="preserve">ates a new piece on the board. </w:t>
+      </w:r>
+      <w:r>
+        <w:rPr>
+          <w:b/>
+        </w:rPr>
+        <w:t>Priority 1</w:t>
+      </w:r>
+    </w:p>
+    <w:p>
+      <w:pPr>
+        <w:rPr>
+          <w:b/>
+        </w:rPr>
+      </w:pPr>
+      <w:r>
+        <w:rPr>
+          <w:b/>
+        </w:rPr>
+        <w:tab/>
+      </w:r>
+      <w:r>
+        <w:rPr>
+          <w:b/>
+        </w:rPr>
+        <w:tab/>
+      </w:r>
+      <w:r>
+        <w:t>R1.4.3.3</w:t>
+      </w:r>
+      <w:r>
+        <w:t xml:space="preserve"> </w:t>
+      </w:r>
+      <w:r>
+        <w:t xml:space="preserve">destroy():void - Removes </w:t>
+      </w:r>
+      <w:r>
+        <w:t xml:space="preserve">a chess piece from the board. </w:t>
+      </w:r>
+      <w:r>
+        <w:tab/>
+      </w:r>
+      <w:r>
+        <w:t xml:space="preserve">This occurs when an enemy </w:t>
+      </w:r>
+      <w:r>
+        <w:t xml:space="preserve">piece moves to occupy the </w:t>
+      </w:r>
+      <w:r>
+        <w:t xml:space="preserve">square this piece occupies. </w:t>
+      </w:r>
+      <w:r>
+        <w:rPr>
+          <w:b/>
+        </w:rPr>
+        <w:t>Priority 1</w:t>
+      </w:r>
+    </w:p>
+    <w:p>
+      <w:pPr>
+        <w:rPr>
+          <w:b/>
+        </w:rPr>
+      </w:pPr>
+      <w:r>
+        <w:rPr>
+          <w:b/>
+        </w:rPr>
+        <w:tab/>
+      </w:r>
+      <w:r>
+        <w:rPr>
+          <w:b/>
+        </w:rPr>
+        <w:tab/>
+      </w:r>
+      <w:r>
+        <w:t>R1.4.3.4</w:t>
+      </w:r>
+      <w:r>
+        <w:t xml:space="preserve"> </w:t>
+      </w:r>
+      <w:r>
+        <w:t xml:space="preserve">generateMoves(ChessBoard):List&lt;ChessMove&gt; - For move validation. Each piece will be able to return a list of legal moves. </w:t>
+      </w:r>
+      <w:r>
+        <w:rPr>
+          <w:b/>
+        </w:rPr>
+        <w:t>Priority 1</w:t>
+      </w:r>
+    </w:p>
+    <w:p>
+      <w:pPr>
+        <w:rPr>
+          <w:b/>
+        </w:rPr>
+      </w:pPr>
+      <w:r>
+        <w:tab/>
+      </w:r>
+      <w:r>
+        <w:tab/>
+        <w:t xml:space="preserve">R1.4.3.5 </w:t>
+      </w:r>
+      <w:r>
+        <w:t>There will be individual chess piece classes (Rook, Bishop, Pawn, etc.) that</w:t>
+      </w:r>
+      <w:r>
+        <w:t xml:space="preserve"> </w:t>
+      </w:r>
+      <w:r>
+        <w:t>extend the ChessPiece class. These classes will override the above functions where necessary (move</w:t>
+      </w:r>
+      <w:r>
+        <w:t xml:space="preserve"> </w:t>
+      </w:r>
+      <w:r>
+        <w:t>generation) and provide additional</w:t>
+      </w:r>
+      <w:r>
+        <w:t xml:space="preserve"> functionality if required </w:t>
+      </w:r>
+      <w:r>
+        <w:t xml:space="preserve">(promotion). </w:t>
+      </w:r>
+      <w:r>
+        <w:rPr>
+          <w:b/>
+        </w:rPr>
+        <w:t>Priority 1</w:t>
+      </w:r>
+    </w:p>
+    <w:p>
+      <w:r>
+        <w:rPr>
+          <w:b/>
+        </w:rPr>
+        <w:tab/>
+      </w:r>
+      <w:r>
+        <w:t>R1.4.4 There will be a ChessMove class which has the following properties:</w:t>
+      </w:r>
+    </w:p>
+    <w:p>
+      <w:pPr>
+        <w:rPr>
+          <w:b/>
+        </w:rPr>
+      </w:pPr>
+      <w:r>
+        <w:tab/>
+      </w:r>
+      <w:r>
+        <w:tab/>
+        <w:t xml:space="preserve">R1.4.4.1 </w:t>
+      </w:r>
+      <w:r>
+        <w:t xml:space="preserve">id:int - The move number and id (ply). </w:t>
+      </w:r>
+      <w:r>
+        <w:rPr>
+          <w:b/>
+        </w:rPr>
+        <w:t>Priority 1</w:t>
+      </w:r>
+    </w:p>
+    <w:p>
+      <w:pPr>
+        <w:rPr>
+          <w:b/>
+        </w:rPr>
+      </w:pPr>
+      <w:r>
+        <w:tab/>
+      </w:r>
+      <w:r>
+        <w:tab/>
+        <w:t>R1.4.4.2</w:t>
+      </w:r>
+      <w:r>
+        <w:t xml:space="preserve"> f</w:t>
+      </w:r>
+      <w:r>
+        <w:t>romX:int, fromY:int - The starti</w:t>
+      </w:r>
+      <w:r>
+        <w:t xml:space="preserve">ng location on the board. </w:t>
+      </w:r>
+      <w:r>
+        <w:rPr>
+          <w:b/>
+        </w:rPr>
+        <w:t>Priority 1</w:t>
+      </w:r>
+    </w:p>
+    <w:p>
+      <w:pPr>
+        <w:rPr>
+          <w:b/>
+        </w:rPr>
+      </w:pPr>
+      <w:r>
+        <w:rPr>
+          <w:b/>
+        </w:rPr>
+        <w:tab/>
+      </w:r>
+      <w:r>
+        <w:rPr>
+          <w:b/>
+        </w:rPr>
+        <w:tab/>
+      </w:r>
+      <w:r>
+        <w:t xml:space="preserve">R1.4.4.3 </w:t>
+      </w:r>
+      <w:r>
+        <w:t>toX:int, toY:int - The endin</w:t>
+      </w:r>
+      <w:r>
+        <w:t xml:space="preserve">g location on the board. </w:t>
+      </w:r>
+      <w:r>
+        <w:rPr>
+          <w:b/>
+        </w:rPr>
+        <w:t>Priority 1</w:t>
+      </w:r>
+    </w:p>
+    <w:p/>
+    <w:p>
+      <w:r>
+        <w:t xml:space="preserve"> </w:t>
+      </w:r>
+      <w:bookmarkStart w:id="4" w:name="_GoBack"/>
       <w:bookmarkEnd w:id="4"/>
-    </w:p>
-    <w:p>
       <w:r>
         <w:br w:type="page"/>
       </w:r>
@@ -4023,7 +4977,7 @@
                                   <w:noProof/>
                                   <w:color w:val="1F4E79" w:themeColor="accent1" w:themeShade="80"/>
                                 </w:rPr>
-                                <w:t>10</w:t>
+                                <w:t>11</w:t>
                               </w:r>
                               <w:r>
                                 <w:rPr>
@@ -4088,7 +5042,7 @@
                             <w:noProof/>
                             <w:color w:val="1F4E79" w:themeColor="accent1" w:themeShade="80"/>
                           </w:rPr>
-                          <w:t>10</w:t>
+                          <w:t>11</w:t>
                         </w:r>
                         <w:r>
                           <w:rPr>
@@ -6514,7 +7468,9 @@
     <w:rsid w:val="00A977D6"/>
     <w:rsid w:val="00C33A4A"/>
     <w:rsid w:val="00DB4349"/>
+    <w:rsid w:val="00E93CE6"/>
     <w:rsid w:val="00F92766"/>
+    <w:rsid w:val="00FE0A56"/>
   </w:rsids>
   <m:mathPr>
     <m:mathFont m:val="Cambria Math"/>
@@ -7269,7 +8225,7 @@
 </file>
 
 <file path=customXml/itemProps2.xml><?xml version="1.0" encoding="utf-8"?>
-<ds:datastoreItem xmlns:ds="http://schemas.openxmlformats.org/officeDocument/2006/customXml" ds:itemID="{66CD7AC9-E6AF-4EE6-9F25-10A1213E6BB7}">
+<ds:datastoreItem xmlns:ds="http://schemas.openxmlformats.org/officeDocument/2006/customXml" ds:itemID="{85B8F2BC-C9E0-4A35-9D5D-3F1B1720A5BE}">
   <ds:schemaRefs>
     <ds:schemaRef ds:uri="http://schemas.openxmlformats.org/officeDocument/2006/bibliography"/>
   </ds:schemaRefs>

</xml_diff>